<commit_message>
Updated CV with focused Web Dev Skills
</commit_message>
<xml_diff>
--- a/Resume of Kamrul.docx
+++ b/Resume of Kamrul.docx
@@ -101,44 +101,89 @@
     <w:p>
       <w:pPr>
         <w:pStyle w:val="ListParagraph"/>
-        <w:spacing w:line="264" w:lineRule="auto"/>
-        <w:ind w:left="0"/>
-        <w:jc w:val="both"/>
-        <w:textAlignment w:val="center"/>
-        <w:rPr>
-          <w:rFonts w:asciiTheme="minorHAnsi" w:hAnsiTheme="minorHAnsi" w:cstheme="minorHAnsi"/>
-        </w:rPr>
-      </w:pPr>
-      <w:r>
-        <w:rPr>
-          <w:rFonts w:asciiTheme="minorHAnsi" w:hAnsiTheme="minorHAnsi" w:cstheme="minorHAnsi"/>
-        </w:rPr>
-        <w:t xml:space="preserve">Highly skilled RF engineer with more than 6 years of experience on LTE, UMTS, GSM &amp; CDMA technology. Worked on new site </w:t>
-      </w:r>
-      <w:r>
-        <w:rPr>
-          <w:rFonts w:asciiTheme="minorHAnsi" w:hAnsiTheme="minorHAnsi" w:cstheme="minorHAnsi"/>
-        </w:rPr>
-        <w:t>design</w:t>
-      </w:r>
-      <w:r>
-        <w:rPr>
-          <w:rFonts w:asciiTheme="minorHAnsi" w:hAnsiTheme="minorHAnsi" w:cstheme="minorHAnsi"/>
-        </w:rPr>
-        <w:t xml:space="preserve"> and optimization, cell level &amp; cluster level optimization, interference/RSSI analysis, hardware fault diagnosis, worst cell/top offender troubleshooting. Also have multi-band/carrier RF optimization experience of LTE, UMTS, CDMA and EVDO.</w:t>
-      </w:r>
-    </w:p>
-    <w:p>
-      <w:pPr>
+        <w:numPr>
+          <w:ilvl w:val="0"/>
+          <w:numId w:val="28"/>
+        </w:numPr>
         <w:spacing w:line="264" w:lineRule="auto"/>
         <w:jc w:val="both"/>
         <w:textAlignment w:val="center"/>
         <w:rPr>
           <w:rFonts w:asciiTheme="minorHAnsi" w:hAnsiTheme="minorHAnsi" w:cstheme="minorHAnsi"/>
-          <w:sz w:val="12"/>
-          <w:szCs w:val="12"/>
-        </w:rPr>
-      </w:pPr>
+        </w:rPr>
+      </w:pPr>
+      <w:r>
+        <w:rPr>
+          <w:rFonts w:asciiTheme="minorHAnsi" w:hAnsiTheme="minorHAnsi" w:cstheme="minorHAnsi"/>
+        </w:rPr>
+        <w:t>Highly skilled professional with diversified experience and expertise.</w:t>
+      </w:r>
+    </w:p>
+    <w:p>
+      <w:pPr>
+        <w:pStyle w:val="ListParagraph"/>
+        <w:numPr>
+          <w:ilvl w:val="0"/>
+          <w:numId w:val="28"/>
+        </w:numPr>
+        <w:spacing w:line="264" w:lineRule="auto"/>
+        <w:jc w:val="both"/>
+        <w:textAlignment w:val="center"/>
+        <w:rPr>
+          <w:rFonts w:asciiTheme="minorHAnsi" w:hAnsiTheme="minorHAnsi" w:cstheme="minorHAnsi"/>
+        </w:rPr>
+      </w:pPr>
+      <w:r>
+        <w:rPr>
+          <w:rFonts w:asciiTheme="minorHAnsi" w:hAnsiTheme="minorHAnsi" w:cstheme="minorHAnsi"/>
+        </w:rPr>
+        <w:t>Have more than 6 years of professional experience in industries.</w:t>
+      </w:r>
+      <w:r>
+        <w:rPr>
+          <w:rFonts w:asciiTheme="minorHAnsi" w:hAnsiTheme="minorHAnsi" w:cstheme="minorHAnsi"/>
+        </w:rPr>
+        <w:t xml:space="preserve"> </w:t>
+      </w:r>
+      <w:r>
+        <w:rPr>
+          <w:rFonts w:asciiTheme="minorHAnsi" w:hAnsiTheme="minorHAnsi" w:cstheme="minorHAnsi"/>
+        </w:rPr>
+        <w:t>Have expertise in wide variety of technologies.</w:t>
+      </w:r>
+    </w:p>
+    <w:p>
+      <w:pPr>
+        <w:pStyle w:val="ListParagraph"/>
+        <w:numPr>
+          <w:ilvl w:val="0"/>
+          <w:numId w:val="28"/>
+        </w:numPr>
+        <w:spacing w:line="264" w:lineRule="auto"/>
+        <w:jc w:val="both"/>
+        <w:textAlignment w:val="center"/>
+        <w:rPr>
+          <w:rFonts w:asciiTheme="minorHAnsi" w:hAnsiTheme="minorHAnsi" w:cstheme="minorHAnsi"/>
+        </w:rPr>
+      </w:pPr>
+      <w:r>
+        <w:rPr>
+          <w:rFonts w:asciiTheme="minorHAnsi" w:hAnsiTheme="minorHAnsi" w:cstheme="minorHAnsi"/>
+        </w:rPr>
+        <w:t>Current career objective is to work as full time full stack web developer.</w:t>
+      </w:r>
+      <w:r>
+        <w:rPr>
+          <w:rFonts w:asciiTheme="minorHAnsi" w:hAnsiTheme="minorHAnsi" w:cstheme="minorHAnsi"/>
+        </w:rPr>
+        <w:t xml:space="preserve"> </w:t>
+      </w:r>
+      <w:r>
+        <w:rPr>
+          <w:rFonts w:asciiTheme="minorHAnsi" w:hAnsiTheme="minorHAnsi" w:cstheme="minorHAnsi"/>
+        </w:rPr>
+        <w:t>Start a startup utilizing web developer experiences.</w:t>
+      </w:r>
     </w:p>
     <w:p>
       <w:pPr>
@@ -176,15 +221,69 @@
           <w:rFonts w:asciiTheme="minorHAnsi" w:hAnsiTheme="minorHAnsi"/>
           <w:b/>
         </w:rPr>
-        <w:t>RF Engineering:</w:t>
+        <w:t xml:space="preserve">Front End Technologies: </w:t>
+      </w:r>
+      <w:r>
+        <w:rPr>
+          <w:rFonts w:asciiTheme="minorHAnsi" w:hAnsiTheme="minorHAnsi" w:cstheme="minorHAnsi"/>
+        </w:rPr>
+        <w:t>HTML5, CSS, Java</w:t>
+      </w:r>
+      <w:r>
+        <w:rPr>
+          <w:rFonts w:asciiTheme="minorHAnsi" w:hAnsiTheme="minorHAnsi" w:cstheme="minorHAnsi"/>
+        </w:rPr>
+        <w:t>S</w:t>
+      </w:r>
+      <w:r>
+        <w:rPr>
+          <w:rFonts w:asciiTheme="minorHAnsi" w:hAnsiTheme="minorHAnsi" w:cstheme="minorHAnsi"/>
+        </w:rPr>
+        <w:t>cript, Angular.js</w:t>
+      </w:r>
+      <w:r>
+        <w:rPr>
+          <w:rFonts w:asciiTheme="minorHAnsi" w:hAnsiTheme="minorHAnsi" w:cstheme="minorHAnsi"/>
+        </w:rPr>
+        <w:t>, REST</w:t>
+      </w:r>
+      <w:r>
+        <w:rPr>
+          <w:rFonts w:asciiTheme="minorHAnsi" w:hAnsiTheme="minorHAnsi" w:cstheme="minorHAnsi"/>
+        </w:rPr>
+        <w:t>-</w:t>
+      </w:r>
+      <w:r>
+        <w:rPr>
+          <w:rFonts w:asciiTheme="minorHAnsi" w:hAnsiTheme="minorHAnsi" w:cstheme="minorHAnsi"/>
+        </w:rPr>
+        <w:t>ful</w:t>
+      </w:r>
+      <w:r>
+        <w:rPr>
+          <w:rFonts w:asciiTheme="minorHAnsi" w:hAnsiTheme="minorHAnsi" w:cstheme="minorHAnsi"/>
+        </w:rPr>
+        <w:t>l</w:t>
+      </w:r>
+      <w:r>
+        <w:rPr>
+          <w:rFonts w:asciiTheme="minorHAnsi" w:hAnsiTheme="minorHAnsi" w:cstheme="minorHAnsi"/>
+        </w:rPr>
+        <w:t xml:space="preserve"> routing, R</w:t>
+      </w:r>
+      <w:r>
+        <w:rPr>
+          <w:rFonts w:asciiTheme="minorHAnsi" w:hAnsiTheme="minorHAnsi" w:cstheme="minorHAnsi"/>
+        </w:rPr>
+        <w:t>esponsive UI design.</w:t>
       </w:r>
     </w:p>
     <w:p>
       <w:pPr>
         <w:pStyle w:val="ListParagraph"/>
         <w:numPr>
-          <w:ilvl w:val="0"/>
-          <w:numId w:val="19"/>
+          <w:ilvl w:val="1"/>
+          <w:numId w:val="18"/>
         </w:numPr>
         <w:jc w:val="both"/>
         <w:rPr>
@@ -194,46 +293,27 @@
       <w:r>
         <w:rPr>
           <w:rFonts w:asciiTheme="minorHAnsi" w:hAnsiTheme="minorHAnsi"/>
-        </w:rPr>
-        <w:t>LTE, UMTS, GSM, CDMA, EVDO</w:t>
-      </w:r>
-    </w:p>
-    <w:p>
-      <w:pPr>
-        <w:pStyle w:val="ListParagraph"/>
-        <w:numPr>
-          <w:ilvl w:val="0"/>
-          <w:numId w:val="19"/>
-        </w:numPr>
-        <w:jc w:val="both"/>
-        <w:rPr>
-          <w:rFonts w:asciiTheme="minorHAnsi" w:hAnsiTheme="minorHAnsi"/>
-        </w:rPr>
-      </w:pPr>
-      <w:r>
-        <w:rPr>
-          <w:rFonts w:asciiTheme="minorHAnsi" w:hAnsiTheme="minorHAnsi"/>
-        </w:rPr>
-        <w:t>Ericsson, NSN, Huawei &amp; Samsung RAN systems</w:t>
-      </w:r>
-    </w:p>
-    <w:p>
-      <w:pPr>
-        <w:pStyle w:val="ListParagraph"/>
-        <w:numPr>
-          <w:ilvl w:val="0"/>
-          <w:numId w:val="19"/>
-        </w:numPr>
-        <w:jc w:val="both"/>
-        <w:rPr>
-          <w:rFonts w:asciiTheme="minorHAnsi" w:hAnsiTheme="minorHAnsi"/>
-        </w:rPr>
-      </w:pPr>
-      <w:r>
-        <w:rPr>
-          <w:rFonts w:asciiTheme="minorHAnsi" w:hAnsiTheme="minorHAnsi"/>
-        </w:rPr>
-        <w:t>MapInfo, Mentum Planet, Windcatcher, Actix, TEMS Investigation, TEMS Discovery, SwissQual, Street &amp; Trips, Google Earth, Spectrum analyzer.</w:t>
+          <w:b/>
+        </w:rPr>
+        <w:t>Frameworks/libraries:</w:t>
+      </w:r>
+      <w:r>
+        <w:rPr>
+          <w:rFonts w:asciiTheme="minorHAnsi" w:hAnsiTheme="minorHAnsi"/>
+        </w:rPr>
+        <w:t xml:space="preserve"> </w:t>
+      </w:r>
+      <w:r>
+        <w:rPr>
+          <w:rFonts w:asciiTheme="minorHAnsi" w:hAnsiTheme="minorHAnsi" w:cstheme="minorHAnsi"/>
+        </w:rPr>
+        <w:t>jQuery, Bootstrap, Semantic UI,</w:t>
+      </w:r>
+      <w:r>
+        <w:rPr>
+          <w:rFonts w:asciiTheme="minorHAnsi" w:hAnsiTheme="minorHAnsi" w:cstheme="minorHAnsi"/>
+        </w:rPr>
+        <w:t xml:space="preserve"> paper.js, howler.js </w:t>
       </w:r>
     </w:p>
     <w:p>
@@ -253,35 +333,909 @@
           <w:rFonts w:asciiTheme="minorHAnsi" w:hAnsiTheme="minorHAnsi"/>
           <w:b/>
         </w:rPr>
-        <w:t>Programming Languages:</w:t>
-      </w:r>
-      <w:r>
-        <w:rPr>
-          <w:rFonts w:asciiTheme="minorHAnsi" w:hAnsiTheme="minorHAnsi"/>
-        </w:rPr>
-        <w:t xml:space="preserve"> MS Access &amp; SQL Database,</w:t>
-      </w:r>
-      <w:r>
-        <w:rPr>
-          <w:rFonts w:asciiTheme="minorHAnsi" w:hAnsiTheme="minorHAnsi"/>
-        </w:rPr>
-        <w:t xml:space="preserve"> Python,</w:t>
-      </w:r>
-      <w:r>
-        <w:rPr>
-          <w:rFonts w:asciiTheme="minorHAnsi" w:hAnsiTheme="minorHAnsi"/>
-        </w:rPr>
-        <w:t xml:space="preserve"> MATLAB, C, Java, MS Word, Excel with VB programming &amp; Macro design.</w:t>
+        <w:t>Back End Technologies:</w:t>
+      </w:r>
+      <w:r>
+        <w:rPr>
+          <w:rFonts w:asciiTheme="minorHAnsi" w:hAnsiTheme="minorHAnsi"/>
+        </w:rPr>
+        <w:t xml:space="preserve"> Node.js</w:t>
       </w:r>
     </w:p>
     <w:p>
       <w:pPr>
+        <w:pStyle w:val="ListParagraph"/>
+        <w:numPr>
+          <w:ilvl w:val="1"/>
+          <w:numId w:val="18"/>
+        </w:numPr>
         <w:jc w:val="both"/>
         <w:rPr>
           <w:rFonts w:asciiTheme="minorHAnsi" w:hAnsiTheme="minorHAnsi"/>
         </w:rPr>
       </w:pPr>
+      <w:r>
+        <w:rPr>
+          <w:rFonts w:asciiTheme="minorHAnsi" w:hAnsiTheme="minorHAnsi"/>
+          <w:b/>
+        </w:rPr>
+        <w:t>npm:</w:t>
+      </w:r>
+      <w:r>
+        <w:rPr>
+          <w:rFonts w:asciiTheme="minorHAnsi" w:hAnsiTheme="minorHAnsi"/>
+        </w:rPr>
+        <w:t xml:space="preserve"> </w:t>
+      </w:r>
+      <w:r>
+        <w:rPr>
+          <w:rFonts w:asciiTheme="minorHAnsi" w:hAnsiTheme="minorHAnsi"/>
+        </w:rPr>
+        <w:t>Express, ejs, body-parser, request, method-override, express-sanitizer, con</w:t>
+      </w:r>
+      <w:r>
+        <w:rPr>
+          <w:rFonts w:asciiTheme="minorHAnsi" w:hAnsiTheme="minorHAnsi"/>
+        </w:rPr>
+        <w:t>nect-flash, passport.js, stripe, mongoose.</w:t>
+      </w:r>
     </w:p>
+    <w:p>
+      <w:pPr>
+        <w:pStyle w:val="ListParagraph"/>
+        <w:numPr>
+          <w:ilvl w:val="1"/>
+          <w:numId w:val="18"/>
+        </w:numPr>
+        <w:jc w:val="both"/>
+        <w:rPr>
+          <w:rFonts w:asciiTheme="minorHAnsi" w:hAnsiTheme="minorHAnsi"/>
+        </w:rPr>
+      </w:pPr>
+      <w:r>
+        <w:rPr>
+          <w:rFonts w:asciiTheme="minorHAnsi" w:hAnsiTheme="minorHAnsi"/>
+        </w:rPr>
+        <w:t>JSON, APIs</w:t>
+      </w:r>
+    </w:p>
+    <w:p>
+      <w:pPr>
+        <w:pStyle w:val="ListParagraph"/>
+        <w:numPr>
+          <w:ilvl w:val="0"/>
+          <w:numId w:val="18"/>
+        </w:numPr>
+        <w:jc w:val="both"/>
+        <w:rPr>
+          <w:rFonts w:asciiTheme="minorHAnsi" w:hAnsiTheme="minorHAnsi"/>
+        </w:rPr>
+      </w:pPr>
+      <w:r>
+        <w:rPr>
+          <w:rFonts w:asciiTheme="minorHAnsi" w:hAnsiTheme="minorHAnsi"/>
+          <w:b/>
+        </w:rPr>
+        <w:t>Database</w:t>
+      </w:r>
+      <w:r>
+        <w:rPr>
+          <w:rFonts w:asciiTheme="minorHAnsi" w:hAnsiTheme="minorHAnsi"/>
+        </w:rPr>
+        <w:t>: MongoDB, SQL</w:t>
+      </w:r>
+      <w:r>
+        <w:rPr>
+          <w:rFonts w:asciiTheme="minorHAnsi" w:hAnsiTheme="minorHAnsi"/>
+        </w:rPr>
+        <w:t>, MS Access</w:t>
+      </w:r>
+      <w:r>
+        <w:rPr>
+          <w:rFonts w:asciiTheme="minorHAnsi" w:hAnsiTheme="minorHAnsi"/>
+        </w:rPr>
+        <w:t>.</w:t>
+      </w:r>
+    </w:p>
+    <w:p>
+      <w:pPr>
+        <w:pStyle w:val="ListParagraph"/>
+        <w:numPr>
+          <w:ilvl w:val="0"/>
+          <w:numId w:val="18"/>
+        </w:numPr>
+        <w:jc w:val="both"/>
+        <w:rPr>
+          <w:rFonts w:asciiTheme="minorHAnsi" w:hAnsiTheme="minorHAnsi"/>
+        </w:rPr>
+      </w:pPr>
+      <w:r>
+        <w:rPr>
+          <w:rFonts w:asciiTheme="minorHAnsi" w:hAnsiTheme="minorHAnsi"/>
+          <w:b/>
+        </w:rPr>
+        <w:t>Programming Languages</w:t>
+      </w:r>
+      <w:r>
+        <w:rPr>
+          <w:rFonts w:asciiTheme="minorHAnsi" w:hAnsiTheme="minorHAnsi"/>
+        </w:rPr>
+        <w:t>:</w:t>
+      </w:r>
+      <w:r>
+        <w:rPr>
+          <w:rFonts w:asciiTheme="minorHAnsi" w:hAnsiTheme="minorHAnsi"/>
+        </w:rPr>
+        <w:t xml:space="preserve"> Java, C/C++ </w:t>
+      </w:r>
+      <w:r>
+        <w:rPr>
+          <w:rFonts w:asciiTheme="minorHAnsi" w:hAnsiTheme="minorHAnsi"/>
+        </w:rPr>
+        <w:t>and Python</w:t>
+      </w:r>
+      <w:r>
+        <w:rPr>
+          <w:rFonts w:asciiTheme="minorHAnsi" w:hAnsiTheme="minorHAnsi"/>
+        </w:rPr>
+        <w:t>.</w:t>
+      </w:r>
+    </w:p>
+    <w:p>
+      <w:pPr>
+        <w:pStyle w:val="ListParagraph"/>
+        <w:numPr>
+          <w:ilvl w:val="0"/>
+          <w:numId w:val="18"/>
+        </w:numPr>
+        <w:jc w:val="both"/>
+        <w:rPr>
+          <w:rFonts w:asciiTheme="minorHAnsi" w:hAnsiTheme="minorHAnsi"/>
+        </w:rPr>
+      </w:pPr>
+      <w:r>
+        <w:rPr>
+          <w:rFonts w:asciiTheme="minorHAnsi" w:hAnsiTheme="minorHAnsi"/>
+          <w:b/>
+        </w:rPr>
+        <w:t>Version Control</w:t>
+      </w:r>
+      <w:r>
+        <w:rPr>
+          <w:rFonts w:asciiTheme="minorHAnsi" w:hAnsiTheme="minorHAnsi"/>
+        </w:rPr>
+        <w:t>:</w:t>
+      </w:r>
+      <w:r>
+        <w:rPr>
+          <w:rFonts w:asciiTheme="minorHAnsi" w:hAnsiTheme="minorHAnsi"/>
+        </w:rPr>
+        <w:t xml:space="preserve"> Git, Github.</w:t>
+      </w:r>
+      <w:r>
+        <w:rPr>
+          <w:rFonts w:asciiTheme="minorHAnsi" w:hAnsiTheme="minorHAnsi"/>
+        </w:rPr>
+        <w:t xml:space="preserve">  Public Profile: </w:t>
+      </w:r>
+      <w:hyperlink r:id="rId10" w:history="1">
+        <w:r>
+          <w:rPr>
+            <w:rStyle w:val="Hyperlink"/>
+            <w:rFonts w:asciiTheme="minorHAnsi" w:hAnsiTheme="minorHAnsi"/>
+          </w:rPr>
+          <w:t>https://github.com/hvpulok</w:t>
+        </w:r>
+      </w:hyperlink>
+    </w:p>
+    <w:p>
+      <w:pPr>
+        <w:pStyle w:val="Heading2"/>
+        <w:pBdr>
+          <w:bottom w:val="single" w:sz="6" w:space="1" w:color="auto"/>
+        </w:pBdr>
+        <w:jc w:val="both"/>
+        <w:rPr>
+          <w:rFonts w:asciiTheme="minorHAnsi" w:hAnsiTheme="minorHAnsi"/>
+        </w:rPr>
+      </w:pPr>
+      <w:r>
+        <w:rPr>
+          <w:rFonts w:asciiTheme="minorHAnsi" w:hAnsiTheme="minorHAnsi"/>
+        </w:rPr>
+        <w:t xml:space="preserve">Noteworthy </w:t>
+      </w:r>
+      <w:r>
+        <w:rPr>
+          <w:rFonts w:asciiTheme="minorHAnsi" w:hAnsiTheme="minorHAnsi"/>
+        </w:rPr>
+        <w:t>Projects</w:t>
+      </w:r>
+    </w:p>
+    <w:p>
+      <w:pPr>
+        <w:jc w:val="both"/>
+        <w:rPr>
+          <w:rFonts w:asciiTheme="minorHAnsi" w:hAnsiTheme="minorHAnsi" w:cstheme="minorHAnsi"/>
+        </w:rPr>
+      </w:pPr>
+      <w:r>
+        <w:rPr>
+          <w:rFonts w:asciiTheme="minorHAnsi" w:hAnsiTheme="minorHAnsi" w:cstheme="minorHAnsi"/>
+        </w:rPr>
+        <w:t>A website named “Yelp Camp”</w:t>
+      </w:r>
+      <w:r>
+        <w:rPr>
+          <w:rFonts w:asciiTheme="minorHAnsi" w:hAnsiTheme="minorHAnsi" w:cstheme="minorHAnsi"/>
+        </w:rPr>
+        <w:t xml:space="preserve"> was</w:t>
+      </w:r>
+      <w:r>
+        <w:rPr>
+          <w:rFonts w:asciiTheme="minorHAnsi" w:hAnsiTheme="minorHAnsi" w:cstheme="minorHAnsi"/>
+        </w:rPr>
+        <w:t xml:space="preserve"> </w:t>
+      </w:r>
+      <w:r>
+        <w:rPr>
+          <w:rFonts w:asciiTheme="minorHAnsi" w:hAnsiTheme="minorHAnsi" w:cstheme="minorHAnsi"/>
+        </w:rPr>
+        <w:t>developed</w:t>
+      </w:r>
+      <w:r>
+        <w:rPr>
+          <w:rFonts w:asciiTheme="minorHAnsi" w:hAnsiTheme="minorHAnsi" w:cstheme="minorHAnsi"/>
+        </w:rPr>
+        <w:t xml:space="preserve"> </w:t>
+      </w:r>
+      <w:r>
+        <w:rPr>
+          <w:rFonts w:asciiTheme="minorHAnsi" w:hAnsiTheme="minorHAnsi" w:cstheme="minorHAnsi"/>
+        </w:rPr>
+        <w:t xml:space="preserve">as final project </w:t>
+      </w:r>
+      <w:r>
+        <w:rPr>
+          <w:rFonts w:asciiTheme="minorHAnsi" w:hAnsiTheme="minorHAnsi" w:cstheme="minorHAnsi"/>
+        </w:rPr>
+        <w:t xml:space="preserve">under Web developer boot-camp course in Udemy. A </w:t>
+      </w:r>
+      <w:r>
+        <w:rPr>
+          <w:rFonts w:asciiTheme="minorHAnsi" w:hAnsiTheme="minorHAnsi" w:cstheme="minorHAnsi"/>
+        </w:rPr>
+        <w:t xml:space="preserve">web </w:t>
+      </w:r>
+      <w:r>
+        <w:rPr>
+          <w:rFonts w:asciiTheme="minorHAnsi" w:hAnsiTheme="minorHAnsi" w:cstheme="minorHAnsi"/>
+        </w:rPr>
+        <w:t xml:space="preserve">site consisting of </w:t>
+      </w:r>
+      <w:r>
+        <w:rPr>
+          <w:rFonts w:asciiTheme="minorHAnsi" w:hAnsiTheme="minorHAnsi" w:cstheme="minorHAnsi"/>
+        </w:rPr>
+        <w:t xml:space="preserve">crowd contributed </w:t>
+      </w:r>
+      <w:r>
+        <w:rPr>
+          <w:rFonts w:asciiTheme="minorHAnsi" w:hAnsiTheme="minorHAnsi" w:cstheme="minorHAnsi"/>
+        </w:rPr>
+        <w:t xml:space="preserve">different </w:t>
+      </w:r>
+      <w:r>
+        <w:rPr>
+          <w:rFonts w:asciiTheme="minorHAnsi" w:hAnsiTheme="minorHAnsi" w:cstheme="minorHAnsi"/>
+        </w:rPr>
+        <w:t>campgrounds.</w:t>
+      </w:r>
+      <w:r>
+        <w:rPr>
+          <w:rFonts w:asciiTheme="minorHAnsi" w:hAnsiTheme="minorHAnsi" w:cstheme="minorHAnsi"/>
+        </w:rPr>
+        <w:t xml:space="preserve"> </w:t>
+      </w:r>
+    </w:p>
+    <w:p>
+      <w:pPr>
+        <w:jc w:val="both"/>
+        <w:rPr>
+          <w:rFonts w:asciiTheme="minorHAnsi" w:hAnsiTheme="minorHAnsi" w:cstheme="minorHAnsi"/>
+        </w:rPr>
+      </w:pPr>
+      <w:r>
+        <w:rPr>
+          <w:rFonts w:asciiTheme="minorHAnsi" w:hAnsiTheme="minorHAnsi" w:cstheme="minorHAnsi"/>
+          <w:b/>
+        </w:rPr>
+        <w:t xml:space="preserve">Highlighted </w:t>
+      </w:r>
+      <w:r>
+        <w:rPr>
+          <w:rFonts w:asciiTheme="minorHAnsi" w:hAnsiTheme="minorHAnsi" w:cstheme="minorHAnsi"/>
+          <w:b/>
+        </w:rPr>
+        <w:t>Features:</w:t>
+      </w:r>
+      <w:r>
+        <w:rPr>
+          <w:rFonts w:asciiTheme="minorHAnsi" w:hAnsiTheme="minorHAnsi" w:cstheme="minorHAnsi"/>
+          <w:b/>
+        </w:rPr>
+        <w:t xml:space="preserve"> </w:t>
+      </w:r>
+      <w:r>
+        <w:rPr>
+          <w:rFonts w:asciiTheme="minorHAnsi" w:hAnsiTheme="minorHAnsi" w:cstheme="minorHAnsi"/>
+        </w:rPr>
+        <w:t xml:space="preserve">Can be visited in </w:t>
+      </w:r>
+      <w:hyperlink r:id="rId11" w:history="1">
+        <w:r>
+          <w:rPr>
+            <w:rStyle w:val="Hyperlink"/>
+            <w:rFonts w:asciiTheme="minorHAnsi" w:hAnsiTheme="minorHAnsi" w:cstheme="minorHAnsi"/>
+          </w:rPr>
+          <w:t>https://peaceful-sands-32179.herokuapp.com/</w:t>
+        </w:r>
+      </w:hyperlink>
+    </w:p>
+    <w:p>
+      <w:pPr>
+        <w:pStyle w:val="ListParagraph"/>
+        <w:numPr>
+          <w:ilvl w:val="0"/>
+          <w:numId w:val="30"/>
+        </w:numPr>
+        <w:jc w:val="both"/>
+        <w:rPr>
+          <w:rFonts w:asciiTheme="minorHAnsi" w:hAnsiTheme="minorHAnsi" w:cstheme="minorHAnsi"/>
+        </w:rPr>
+      </w:pPr>
+      <w:r>
+        <w:rPr>
+          <w:rFonts w:asciiTheme="minorHAnsi" w:hAnsiTheme="minorHAnsi" w:cstheme="minorHAnsi"/>
+        </w:rPr>
+        <w:t>Responsive UI design with REST</w:t>
+      </w:r>
+      <w:r>
+        <w:rPr>
+          <w:rFonts w:asciiTheme="minorHAnsi" w:hAnsiTheme="minorHAnsi" w:cstheme="minorHAnsi"/>
+        </w:rPr>
+        <w:t>-</w:t>
+      </w:r>
+      <w:r>
+        <w:rPr>
+          <w:rFonts w:asciiTheme="minorHAnsi" w:hAnsiTheme="minorHAnsi" w:cstheme="minorHAnsi"/>
+        </w:rPr>
+        <w:t>ful</w:t>
+      </w:r>
+      <w:r>
+        <w:rPr>
+          <w:rFonts w:asciiTheme="minorHAnsi" w:hAnsiTheme="minorHAnsi" w:cstheme="minorHAnsi"/>
+        </w:rPr>
+        <w:t>l</w:t>
+      </w:r>
+      <w:r>
+        <w:rPr>
+          <w:rFonts w:asciiTheme="minorHAnsi" w:hAnsiTheme="minorHAnsi" w:cstheme="minorHAnsi"/>
+        </w:rPr>
+        <w:t xml:space="preserve"> routing</w:t>
+      </w:r>
+    </w:p>
+    <w:p>
+      <w:pPr>
+        <w:pStyle w:val="ListParagraph"/>
+        <w:numPr>
+          <w:ilvl w:val="0"/>
+          <w:numId w:val="30"/>
+        </w:numPr>
+        <w:jc w:val="both"/>
+        <w:rPr>
+          <w:rFonts w:asciiTheme="minorHAnsi" w:hAnsiTheme="minorHAnsi" w:cstheme="minorHAnsi"/>
+        </w:rPr>
+      </w:pPr>
+      <w:r>
+        <w:rPr>
+          <w:rFonts w:asciiTheme="minorHAnsi" w:hAnsiTheme="minorHAnsi" w:cstheme="minorHAnsi"/>
+        </w:rPr>
+        <w:t>Crowd can view all the campgrounds in the platform</w:t>
+      </w:r>
+    </w:p>
+    <w:p>
+      <w:pPr>
+        <w:pStyle w:val="ListParagraph"/>
+        <w:numPr>
+          <w:ilvl w:val="0"/>
+          <w:numId w:val="30"/>
+        </w:numPr>
+        <w:jc w:val="both"/>
+        <w:rPr>
+          <w:rFonts w:asciiTheme="minorHAnsi" w:hAnsiTheme="minorHAnsi" w:cstheme="minorHAnsi"/>
+        </w:rPr>
+      </w:pPr>
+      <w:r>
+        <w:rPr>
+          <w:rFonts w:asciiTheme="minorHAnsi" w:hAnsiTheme="minorHAnsi" w:cstheme="minorHAnsi"/>
+        </w:rPr>
+        <w:t>Signed up User can add new campground with descriptions</w:t>
+      </w:r>
+    </w:p>
+    <w:p>
+      <w:pPr>
+        <w:pStyle w:val="ListParagraph"/>
+        <w:numPr>
+          <w:ilvl w:val="0"/>
+          <w:numId w:val="30"/>
+        </w:numPr>
+        <w:jc w:val="both"/>
+        <w:rPr>
+          <w:rFonts w:asciiTheme="minorHAnsi" w:hAnsiTheme="minorHAnsi" w:cstheme="minorHAnsi"/>
+        </w:rPr>
+      </w:pPr>
+      <w:r>
+        <w:rPr>
+          <w:rFonts w:asciiTheme="minorHAnsi" w:hAnsiTheme="minorHAnsi" w:cstheme="minorHAnsi"/>
+        </w:rPr>
+        <w:t>Only the campground creator can edit/delete his own campgrounds. Others can only view.</w:t>
+      </w:r>
+    </w:p>
+    <w:p>
+      <w:pPr>
+        <w:pStyle w:val="ListParagraph"/>
+        <w:numPr>
+          <w:ilvl w:val="0"/>
+          <w:numId w:val="30"/>
+        </w:numPr>
+        <w:jc w:val="both"/>
+        <w:rPr>
+          <w:rFonts w:asciiTheme="minorHAnsi" w:hAnsiTheme="minorHAnsi" w:cstheme="minorHAnsi"/>
+        </w:rPr>
+      </w:pPr>
+      <w:r>
+        <w:rPr>
+          <w:rFonts w:asciiTheme="minorHAnsi" w:hAnsiTheme="minorHAnsi" w:cstheme="minorHAnsi"/>
+        </w:rPr>
+        <w:t>Only signed in users can add reviews/comments.</w:t>
+      </w:r>
+    </w:p>
+    <w:p>
+      <w:pPr>
+        <w:pStyle w:val="ListParagraph"/>
+        <w:numPr>
+          <w:ilvl w:val="0"/>
+          <w:numId w:val="30"/>
+        </w:numPr>
+        <w:jc w:val="both"/>
+        <w:rPr>
+          <w:rFonts w:asciiTheme="minorHAnsi" w:hAnsiTheme="minorHAnsi" w:cstheme="minorHAnsi"/>
+        </w:rPr>
+      </w:pPr>
+      <w:r>
+        <w:rPr>
+          <w:rFonts w:asciiTheme="minorHAnsi" w:hAnsiTheme="minorHAnsi" w:cstheme="minorHAnsi"/>
+        </w:rPr>
+        <w:t>All can view the reviews/comments</w:t>
+      </w:r>
+    </w:p>
+    <w:p>
+      <w:pPr>
+        <w:pStyle w:val="ListParagraph"/>
+        <w:numPr>
+          <w:ilvl w:val="0"/>
+          <w:numId w:val="30"/>
+        </w:numPr>
+        <w:jc w:val="both"/>
+        <w:rPr>
+          <w:rFonts w:asciiTheme="minorHAnsi" w:hAnsiTheme="minorHAnsi" w:cstheme="minorHAnsi"/>
+        </w:rPr>
+      </w:pPr>
+      <w:r>
+        <w:rPr>
+          <w:rFonts w:asciiTheme="minorHAnsi" w:hAnsiTheme="minorHAnsi" w:cstheme="minorHAnsi"/>
+        </w:rPr>
+        <w:t>Only the reviewer can edit/delete his own reviews for selected campground. Others can only view.</w:t>
+      </w:r>
+    </w:p>
+    <w:p>
+      <w:pPr>
+        <w:pStyle w:val="Heading2"/>
+        <w:pBdr>
+          <w:bottom w:val="single" w:sz="6" w:space="1" w:color="auto"/>
+        </w:pBdr>
+        <w:jc w:val="both"/>
+        <w:rPr>
+          <w:rFonts w:asciiTheme="minorHAnsi" w:hAnsiTheme="minorHAnsi"/>
+        </w:rPr>
+      </w:pPr>
+      <w:r>
+        <w:rPr>
+          <w:rFonts w:asciiTheme="minorHAnsi" w:hAnsiTheme="minorHAnsi"/>
+        </w:rPr>
+        <w:t>Certifications / Courses</w:t>
+      </w:r>
+    </w:p>
+    <w:tbl>
+      <w:tblPr>
+        <w:tblStyle w:val="TableGrid"/>
+        <w:tblW w:w="0" w:type="auto"/>
+        <w:tblBorders>
+          <w:top w:val="none" w:sz="0" w:space="0" w:color="auto"/>
+          <w:left w:val="none" w:sz="0" w:space="0" w:color="auto"/>
+          <w:bottom w:val="none" w:sz="0" w:space="0" w:color="auto"/>
+          <w:right w:val="none" w:sz="0" w:space="0" w:color="auto"/>
+          <w:insideH w:val="none" w:sz="0" w:space="0" w:color="auto"/>
+          <w:insideV w:val="none" w:sz="0" w:space="0" w:color="auto"/>
+        </w:tblBorders>
+        <w:tblLook w:val="04A0"/>
+      </w:tblPr>
+      <w:tblGrid>
+        <w:gridCol w:w="5148"/>
+        <w:gridCol w:w="5148"/>
+      </w:tblGrid>
+      <w:tr>
+        <w:tc>
+          <w:tcPr>
+            <w:tcW w:w="5148" w:type="dxa"/>
+          </w:tcPr>
+          <w:p>
+            <w:pPr>
+              <w:pStyle w:val="ListParagraph"/>
+              <w:numPr>
+                <w:ilvl w:val="0"/>
+                <w:numId w:val="31"/>
+              </w:numPr>
+              <w:jc w:val="both"/>
+              <w:rPr>
+                <w:rFonts w:asciiTheme="minorHAnsi" w:hAnsiTheme="minorHAnsi" w:cstheme="minorHAnsi"/>
+              </w:rPr>
+            </w:pPr>
+            <w:r>
+              <w:rPr>
+                <w:rFonts w:asciiTheme="minorHAnsi" w:hAnsiTheme="minorHAnsi" w:cstheme="minorHAnsi"/>
+              </w:rPr>
+              <w:t xml:space="preserve">The Web Developer </w:t>
+            </w:r>
+            <w:r>
+              <w:rPr>
+                <w:rFonts w:asciiTheme="minorHAnsi" w:hAnsiTheme="minorHAnsi" w:cstheme="minorHAnsi"/>
+              </w:rPr>
+              <w:t>Boot camp</w:t>
+            </w:r>
+            <w:r>
+              <w:rPr>
+                <w:rFonts w:asciiTheme="minorHAnsi" w:hAnsiTheme="minorHAnsi" w:cstheme="minorHAnsi"/>
+              </w:rPr>
+              <w:t xml:space="preserve"> – Udemy</w:t>
+            </w:r>
+          </w:p>
+          <w:p>
+            <w:pPr>
+              <w:ind w:left="360"/>
+              <w:jc w:val="both"/>
+              <w:rPr>
+                <w:rFonts w:asciiTheme="minorHAnsi" w:hAnsiTheme="minorHAnsi" w:cstheme="minorHAnsi"/>
+              </w:rPr>
+            </w:pPr>
+            <w:r>
+              <w:rPr>
+                <w:rFonts w:asciiTheme="minorHAnsi" w:hAnsiTheme="minorHAnsi" w:cstheme="minorHAnsi"/>
+              </w:rPr>
+              <w:t xml:space="preserve">License: </w:t>
+            </w:r>
+            <w:r>
+              <w:rPr>
+                <w:rFonts w:asciiTheme="minorHAnsi" w:hAnsiTheme="minorHAnsi" w:cstheme="minorHAnsi"/>
+              </w:rPr>
+              <w:t>UC-T1D2CNX0</w:t>
+            </w:r>
+            <w:r>
+              <w:rPr>
+                <w:rFonts w:asciiTheme="minorHAnsi" w:hAnsiTheme="minorHAnsi" w:cstheme="minorHAnsi"/>
+              </w:rPr>
+              <w:t>, July-2016</w:t>
+            </w:r>
+          </w:p>
+        </w:tc>
+        <w:tc>
+          <w:tcPr>
+            <w:tcW w:w="5148" w:type="dxa"/>
+          </w:tcPr>
+          <w:p>
+            <w:pPr>
+              <w:pStyle w:val="ListParagraph"/>
+              <w:numPr>
+                <w:ilvl w:val="0"/>
+                <w:numId w:val="31"/>
+              </w:numPr>
+              <w:jc w:val="both"/>
+              <w:rPr>
+                <w:rFonts w:asciiTheme="minorHAnsi" w:hAnsiTheme="minorHAnsi" w:cstheme="minorHAnsi"/>
+              </w:rPr>
+            </w:pPr>
+            <w:r>
+              <w:rPr>
+                <w:rFonts w:asciiTheme="minorHAnsi" w:hAnsiTheme="minorHAnsi" w:cstheme="minorHAnsi"/>
+              </w:rPr>
+              <w:t xml:space="preserve">Full Stack </w:t>
+            </w:r>
+            <w:r>
+              <w:rPr>
+                <w:rFonts w:asciiTheme="minorHAnsi" w:hAnsiTheme="minorHAnsi" w:cstheme="minorHAnsi"/>
+              </w:rPr>
+              <w:t xml:space="preserve">Web </w:t>
+            </w:r>
+            <w:r>
+              <w:rPr>
+                <w:rFonts w:asciiTheme="minorHAnsi" w:hAnsiTheme="minorHAnsi" w:cstheme="minorHAnsi"/>
+              </w:rPr>
+              <w:t>Developer</w:t>
+            </w:r>
+            <w:r>
+              <w:rPr>
+                <w:rFonts w:asciiTheme="minorHAnsi" w:hAnsiTheme="minorHAnsi" w:cstheme="minorHAnsi"/>
+              </w:rPr>
+              <w:t xml:space="preserve"> Nanodegree</w:t>
+            </w:r>
+            <w:r>
+              <w:rPr>
+                <w:rFonts w:asciiTheme="minorHAnsi" w:hAnsiTheme="minorHAnsi" w:cstheme="minorHAnsi"/>
+              </w:rPr>
+              <w:t xml:space="preserve"> – Udacity</w:t>
+            </w:r>
+            <w:r>
+              <w:rPr>
+                <w:rFonts w:asciiTheme="minorHAnsi" w:hAnsiTheme="minorHAnsi" w:cstheme="minorHAnsi"/>
+              </w:rPr>
+              <w:t xml:space="preserve"> </w:t>
+            </w:r>
+          </w:p>
+          <w:p>
+            <w:pPr>
+              <w:ind w:left="360"/>
+              <w:jc w:val="both"/>
+              <w:rPr>
+                <w:rFonts w:asciiTheme="minorHAnsi" w:hAnsiTheme="minorHAnsi" w:cstheme="minorHAnsi"/>
+              </w:rPr>
+            </w:pPr>
+            <w:r>
+              <w:rPr>
+                <w:rFonts w:asciiTheme="minorHAnsi" w:hAnsiTheme="minorHAnsi" w:cstheme="minorHAnsi"/>
+              </w:rPr>
+              <w:t xml:space="preserve">In </w:t>
+            </w:r>
+            <w:r>
+              <w:rPr>
+                <w:rFonts w:asciiTheme="minorHAnsi" w:hAnsiTheme="minorHAnsi" w:cstheme="minorHAnsi"/>
+              </w:rPr>
+              <w:t>progress</w:t>
+            </w:r>
+            <w:r>
+              <w:rPr>
+                <w:rFonts w:asciiTheme="minorHAnsi" w:hAnsiTheme="minorHAnsi" w:cstheme="minorHAnsi"/>
+              </w:rPr>
+              <w:t>.</w:t>
+            </w:r>
+          </w:p>
+        </w:tc>
+      </w:tr>
+    </w:tbl>
+    <w:p>
+      <w:pPr>
+        <w:pStyle w:val="Heading2"/>
+        <w:pBdr>
+          <w:bottom w:val="single" w:sz="6" w:space="1" w:color="auto"/>
+        </w:pBdr>
+        <w:jc w:val="both"/>
+        <w:rPr>
+          <w:rFonts w:asciiTheme="minorHAnsi" w:hAnsiTheme="minorHAnsi"/>
+        </w:rPr>
+      </w:pPr>
+      <w:r>
+        <w:rPr>
+          <w:rFonts w:asciiTheme="minorHAnsi" w:hAnsiTheme="minorHAnsi"/>
+        </w:rPr>
+        <w:t>Education</w:t>
+      </w:r>
+    </w:p>
+    <w:tbl>
+      <w:tblPr>
+        <w:tblStyle w:val="TableGrid"/>
+        <w:tblW w:w="0" w:type="auto"/>
+        <w:tblBorders>
+          <w:top w:val="none" w:sz="0" w:space="0" w:color="auto"/>
+          <w:left w:val="none" w:sz="0" w:space="0" w:color="auto"/>
+          <w:bottom w:val="none" w:sz="0" w:space="0" w:color="auto"/>
+          <w:right w:val="none" w:sz="0" w:space="0" w:color="auto"/>
+          <w:insideH w:val="none" w:sz="0" w:space="0" w:color="auto"/>
+          <w:insideV w:val="none" w:sz="0" w:space="0" w:color="auto"/>
+        </w:tblBorders>
+        <w:tblLook w:val="04A0"/>
+      </w:tblPr>
+      <w:tblGrid>
+        <w:gridCol w:w="7668"/>
+        <w:gridCol w:w="2628"/>
+      </w:tblGrid>
+      <w:tr>
+        <w:tc>
+          <w:tcPr>
+            <w:tcW w:w="7668" w:type="dxa"/>
+          </w:tcPr>
+          <w:p>
+            <w:pPr>
+              <w:pStyle w:val="ListParagraph"/>
+              <w:numPr>
+                <w:ilvl w:val="0"/>
+                <w:numId w:val="18"/>
+              </w:numPr>
+              <w:jc w:val="both"/>
+              <w:rPr>
+                <w:rFonts w:asciiTheme="minorHAnsi" w:hAnsiTheme="minorHAnsi"/>
+                <w:b/>
+              </w:rPr>
+            </w:pPr>
+            <w:r>
+              <w:rPr>
+                <w:rFonts w:asciiTheme="minorHAnsi" w:hAnsiTheme="minorHAnsi"/>
+                <w:b/>
+              </w:rPr>
+              <w:t>Florida State University</w:t>
+            </w:r>
+          </w:p>
+          <w:p>
+            <w:pPr>
+              <w:pStyle w:val="ListParagraph"/>
+              <w:ind w:left="360"/>
+              <w:jc w:val="both"/>
+              <w:rPr>
+                <w:rFonts w:asciiTheme="minorHAnsi" w:hAnsiTheme="minorHAnsi"/>
+                <w:i/>
+              </w:rPr>
+            </w:pPr>
+            <w:r>
+              <w:rPr>
+                <w:rFonts w:asciiTheme="minorHAnsi" w:hAnsiTheme="minorHAnsi"/>
+                <w:i/>
+              </w:rPr>
+              <w:t>Master of Science, Electrical Engineering</w:t>
+            </w:r>
+          </w:p>
+        </w:tc>
+        <w:tc>
+          <w:tcPr>
+            <w:tcW w:w="2628" w:type="dxa"/>
+          </w:tcPr>
+          <w:p>
+            <w:pPr>
+              <w:jc w:val="right"/>
+              <w:rPr>
+                <w:rFonts w:asciiTheme="minorHAnsi" w:hAnsiTheme="minorHAnsi"/>
+                <w:b/>
+              </w:rPr>
+            </w:pPr>
+            <w:r>
+              <w:rPr>
+                <w:rFonts w:asciiTheme="minorHAnsi" w:hAnsiTheme="minorHAnsi"/>
+                <w:b/>
+              </w:rPr>
+              <w:t xml:space="preserve">Tallahassee, FL </w:t>
+            </w:r>
+          </w:p>
+          <w:p>
+            <w:pPr>
+              <w:jc w:val="right"/>
+              <w:rPr>
+                <w:rFonts w:asciiTheme="minorHAnsi" w:hAnsiTheme="minorHAnsi"/>
+                <w:i/>
+              </w:rPr>
+            </w:pPr>
+            <w:r>
+              <w:rPr>
+                <w:rFonts w:asciiTheme="minorHAnsi" w:hAnsiTheme="minorHAnsi"/>
+                <w:i/>
+              </w:rPr>
+              <w:t>Jan 2014 –Aug 2015</w:t>
+            </w:r>
+          </w:p>
+        </w:tc>
+      </w:tr>
+      <w:tr>
+        <w:tc>
+          <w:tcPr>
+            <w:tcW w:w="7668" w:type="dxa"/>
+          </w:tcPr>
+          <w:p>
+            <w:pPr>
+              <w:pStyle w:val="ListParagraph"/>
+              <w:numPr>
+                <w:ilvl w:val="0"/>
+                <w:numId w:val="18"/>
+              </w:numPr>
+              <w:rPr>
+                <w:rFonts w:asciiTheme="minorHAnsi" w:hAnsiTheme="minorHAnsi"/>
+                <w:i/>
+              </w:rPr>
+            </w:pPr>
+            <w:r>
+              <w:rPr>
+                <w:rFonts w:asciiTheme="minorHAnsi" w:hAnsiTheme="minorHAnsi"/>
+                <w:b/>
+              </w:rPr>
+              <w:t xml:space="preserve">Chittagong University of Engineering and Technology </w:t>
+            </w:r>
+          </w:p>
+          <w:p>
+            <w:pPr>
+              <w:ind w:left="360"/>
+              <w:rPr>
+                <w:rFonts w:asciiTheme="minorHAnsi" w:hAnsiTheme="minorHAnsi"/>
+                <w:i/>
+              </w:rPr>
+            </w:pPr>
+            <w:r>
+              <w:rPr>
+                <w:rFonts w:asciiTheme="minorHAnsi" w:hAnsiTheme="minorHAnsi"/>
+                <w:i/>
+              </w:rPr>
+              <w:t xml:space="preserve">Bachelor of Science, Electrical and Electronic </w:t>
+            </w:r>
+            <w:r>
+              <w:rPr>
+                <w:rFonts w:asciiTheme="minorHAnsi" w:hAnsiTheme="minorHAnsi"/>
+                <w:i/>
+              </w:rPr>
+              <w:t>E</w:t>
+            </w:r>
+            <w:r>
+              <w:rPr>
+                <w:rFonts w:asciiTheme="minorHAnsi" w:hAnsiTheme="minorHAnsi"/>
+                <w:i/>
+              </w:rPr>
+              <w:t>ngineering</w:t>
+            </w:r>
+          </w:p>
+        </w:tc>
+        <w:tc>
+          <w:tcPr>
+            <w:tcW w:w="2628" w:type="dxa"/>
+          </w:tcPr>
+          <w:p>
+            <w:pPr>
+              <w:jc w:val="right"/>
+              <w:rPr>
+                <w:rFonts w:asciiTheme="minorHAnsi" w:hAnsiTheme="minorHAnsi"/>
+                <w:b/>
+              </w:rPr>
+            </w:pPr>
+            <w:r>
+              <w:rPr>
+                <w:rFonts w:asciiTheme="minorHAnsi" w:hAnsiTheme="minorHAnsi"/>
+                <w:b/>
+              </w:rPr>
+              <w:t>Bangladesh</w:t>
+            </w:r>
+          </w:p>
+          <w:p>
+            <w:pPr>
+              <w:jc w:val="right"/>
+              <w:rPr>
+                <w:rFonts w:asciiTheme="minorHAnsi" w:hAnsiTheme="minorHAnsi"/>
+                <w:i/>
+              </w:rPr>
+            </w:pPr>
+            <w:r>
+              <w:rPr>
+                <w:rFonts w:asciiTheme="minorHAnsi" w:hAnsiTheme="minorHAnsi"/>
+                <w:i/>
+              </w:rPr>
+              <w:t>Feb 2004 –July 2008</w:t>
+            </w:r>
+          </w:p>
+        </w:tc>
+      </w:tr>
+    </w:tbl>
     <w:p>
       <w:pPr>
         <w:pStyle w:val="Heading2"/>
@@ -323,13 +1277,13 @@
         <w:tblLook w:val="04A0"/>
       </w:tblPr>
       <w:tblGrid>
-        <w:gridCol w:w="5166"/>
-        <w:gridCol w:w="5130"/>
+        <w:gridCol w:w="5177"/>
+        <w:gridCol w:w="5119"/>
       </w:tblGrid>
       <w:tr>
         <w:tc>
           <w:tcPr>
-            <w:tcW w:w="5508" w:type="dxa"/>
+            <w:tcW w:w="5177" w:type="dxa"/>
           </w:tcPr>
           <w:p>
             <w:pPr>
@@ -341,13 +1295,11 @@
               <w:jc w:val="both"/>
               <w:rPr>
                 <w:rFonts w:asciiTheme="minorHAnsi" w:hAnsiTheme="minorHAnsi"/>
-                <w:b/>
               </w:rPr>
             </w:pPr>
             <w:r>
               <w:rPr>
                 <w:rFonts w:asciiTheme="minorHAnsi" w:hAnsiTheme="minorHAnsi"/>
-                <w:b/>
               </w:rPr>
               <w:t>Samsung Contractor for Sprint</w:t>
             </w:r>
@@ -359,15 +1311,11 @@
               <w:jc w:val="both"/>
               <w:rPr>
                 <w:rFonts w:asciiTheme="minorHAnsi" w:hAnsiTheme="minorHAnsi"/>
-                <w:b/>
-                <w:i/>
               </w:rPr>
             </w:pPr>
             <w:r>
               <w:rPr>
                 <w:rFonts w:asciiTheme="minorHAnsi" w:hAnsiTheme="minorHAnsi"/>
-                <w:b/>
-                <w:i/>
               </w:rPr>
               <w:t>RF Engineer III</w:t>
             </w:r>
@@ -375,20 +1323,18 @@
         </w:tc>
         <w:tc>
           <w:tcPr>
-            <w:tcW w:w="5508" w:type="dxa"/>
+            <w:tcW w:w="5119" w:type="dxa"/>
           </w:tcPr>
           <w:p>
             <w:pPr>
               <w:jc w:val="right"/>
               <w:rPr>
                 <w:rFonts w:asciiTheme="minorHAnsi" w:hAnsiTheme="minorHAnsi"/>
-                <w:b/>
               </w:rPr>
             </w:pPr>
             <w:r>
               <w:rPr>
                 <w:rFonts w:asciiTheme="minorHAnsi" w:hAnsiTheme="minorHAnsi"/>
-                <w:b/>
               </w:rPr>
               <w:t>Denver, CO</w:t>
             </w:r>
@@ -398,1309 +1344,31 @@
               <w:jc w:val="right"/>
               <w:rPr>
                 <w:rFonts w:asciiTheme="minorHAnsi" w:hAnsiTheme="minorHAnsi"/>
-                <w:b/>
-                <w:i/>
               </w:rPr>
             </w:pPr>
             <w:r>
               <w:rPr>
                 <w:rFonts w:asciiTheme="minorHAnsi" w:hAnsiTheme="minorHAnsi"/>
-                <w:b/>
-                <w:i/>
-              </w:rPr>
-              <w:t>June 2015 - Present</w:t>
-            </w:r>
-          </w:p>
-        </w:tc>
-      </w:tr>
-    </w:tbl>
-    <w:p>
-      <w:pPr>
-        <w:ind w:firstLine="360"/>
-        <w:jc w:val="both"/>
-        <w:rPr>
-          <w:rFonts w:asciiTheme="minorHAnsi" w:hAnsiTheme="minorHAnsi"/>
-        </w:rPr>
-      </w:pPr>
-      <w:r>
-        <w:rPr>
-          <w:rFonts w:asciiTheme="minorHAnsi" w:hAnsiTheme="minorHAnsi"/>
-          <w:b/>
-        </w:rPr>
-        <w:t>Responsibilities</w:t>
-      </w:r>
-      <w:r>
-        <w:rPr>
-          <w:rFonts w:asciiTheme="minorHAnsi" w:hAnsiTheme="minorHAnsi"/>
-        </w:rPr>
-        <w:t>:</w:t>
-      </w:r>
-    </w:p>
-    <w:p>
-      <w:pPr>
-        <w:pStyle w:val="ListParagraph"/>
-        <w:numPr>
-          <w:ilvl w:val="0"/>
-          <w:numId w:val="20"/>
-        </w:numPr>
-        <w:jc w:val="both"/>
-        <w:rPr>
-          <w:rFonts w:asciiTheme="minorHAnsi" w:hAnsiTheme="minorHAnsi"/>
-        </w:rPr>
-      </w:pPr>
-      <w:r>
-        <w:rPr>
-          <w:rFonts w:asciiTheme="minorHAnsi" w:hAnsiTheme="minorHAnsi"/>
-        </w:rPr>
-        <w:t>Cluster wise optimization containing sites with LTE, CDMA and EVDO technology</w:t>
-      </w:r>
-    </w:p>
-    <w:p>
-      <w:pPr>
-        <w:pStyle w:val="ListParagraph"/>
-        <w:numPr>
-          <w:ilvl w:val="0"/>
-          <w:numId w:val="20"/>
-        </w:numPr>
-        <w:jc w:val="both"/>
-        <w:rPr>
-          <w:rFonts w:asciiTheme="minorHAnsi" w:hAnsiTheme="minorHAnsi"/>
-        </w:rPr>
-      </w:pPr>
-      <w:r>
-        <w:rPr>
-          <w:rFonts w:asciiTheme="minorHAnsi" w:hAnsiTheme="minorHAnsi"/>
-        </w:rPr>
-        <w:t>Optimization of LTE CFR, CDR, X2 &amp; S1 HO along with load balancing in 800, 1900 and 2500 MHz Band</w:t>
-      </w:r>
-    </w:p>
-    <w:p>
-      <w:pPr>
-        <w:pStyle w:val="ListParagraph"/>
-        <w:numPr>
-          <w:ilvl w:val="0"/>
-          <w:numId w:val="20"/>
-        </w:numPr>
-        <w:jc w:val="both"/>
-        <w:rPr>
-          <w:rFonts w:asciiTheme="minorHAnsi" w:hAnsiTheme="minorHAnsi"/>
-        </w:rPr>
-      </w:pPr>
-      <w:r>
-        <w:rPr>
-          <w:rFonts w:asciiTheme="minorHAnsi" w:hAnsiTheme="minorHAnsi"/>
-        </w:rPr>
-        <w:t>Voice &amp; LTE Top offender optimization, Event site optimization, Drive test log analysis</w:t>
-      </w:r>
-    </w:p>
-    <w:p>
-      <w:pPr>
-        <w:pStyle w:val="ListParagraph"/>
-        <w:numPr>
-          <w:ilvl w:val="0"/>
-          <w:numId w:val="20"/>
-        </w:numPr>
-        <w:jc w:val="both"/>
-        <w:rPr>
-          <w:rFonts w:asciiTheme="minorHAnsi" w:hAnsiTheme="minorHAnsi"/>
-        </w:rPr>
-      </w:pPr>
-      <w:r>
-        <w:rPr>
-          <w:rFonts w:asciiTheme="minorHAnsi" w:hAnsiTheme="minorHAnsi"/>
-        </w:rPr>
-        <w:t>Root Metrics test preparation</w:t>
-      </w:r>
-    </w:p>
-    <w:p>
-      <w:pPr>
-        <w:ind w:firstLine="360"/>
-        <w:jc w:val="both"/>
-        <w:rPr>
-          <w:rFonts w:asciiTheme="minorHAnsi" w:hAnsiTheme="minorHAnsi"/>
-        </w:rPr>
-      </w:pPr>
-      <w:r>
-        <w:rPr>
-          <w:rFonts w:asciiTheme="minorHAnsi" w:hAnsiTheme="minorHAnsi"/>
-          <w:b/>
-        </w:rPr>
-        <w:t>Achievements</w:t>
-      </w:r>
-      <w:r>
-        <w:rPr>
-          <w:rFonts w:asciiTheme="minorHAnsi" w:hAnsiTheme="minorHAnsi"/>
-        </w:rPr>
-        <w:t>:</w:t>
-      </w:r>
-    </w:p>
-    <w:p>
-      <w:pPr>
-        <w:pStyle w:val="ListParagraph"/>
-        <w:numPr>
-          <w:ilvl w:val="0"/>
-          <w:numId w:val="21"/>
-        </w:numPr>
-        <w:jc w:val="both"/>
-        <w:rPr>
-          <w:rFonts w:asciiTheme="minorHAnsi" w:hAnsiTheme="minorHAnsi"/>
-        </w:rPr>
-      </w:pPr>
-      <w:r>
-        <w:rPr>
-          <w:rFonts w:asciiTheme="minorHAnsi" w:hAnsiTheme="minorHAnsi"/>
-        </w:rPr>
-        <w:t>Sprint became first in Denver Market consecutively two times in 2015H2 and 2016H1 as per Root Metrics test for the first time.</w:t>
-      </w:r>
-    </w:p>
-    <w:p>
-      <w:pPr>
-        <w:pStyle w:val="ListParagraph"/>
-        <w:numPr>
-          <w:ilvl w:val="0"/>
-          <w:numId w:val="21"/>
-        </w:numPr>
-        <w:jc w:val="both"/>
-        <w:rPr>
-          <w:rFonts w:asciiTheme="minorHAnsi" w:hAnsiTheme="minorHAnsi"/>
-        </w:rPr>
-      </w:pPr>
-      <w:r>
-        <w:rPr>
-          <w:rFonts w:asciiTheme="minorHAnsi" w:hAnsiTheme="minorHAnsi"/>
-        </w:rPr>
-        <w:t>Got promotion within 4 months from RFII to RFIII after joining.</w:t>
-      </w:r>
-    </w:p>
-    <w:p>
-      <w:pPr>
-        <w:pStyle w:val="ListParagraph"/>
-        <w:numPr>
-          <w:ilvl w:val="0"/>
-          <w:numId w:val="21"/>
-        </w:numPr>
-        <w:jc w:val="both"/>
-        <w:rPr>
-          <w:rFonts w:asciiTheme="minorHAnsi" w:hAnsiTheme="minorHAnsi"/>
-        </w:rPr>
-      </w:pPr>
-      <w:r>
-        <w:rPr>
-          <w:rFonts w:asciiTheme="minorHAnsi" w:hAnsiTheme="minorHAnsi"/>
-        </w:rPr>
-        <w:t>For 3 months I was responsible for optimization of West Iowa Market consisting around 300 sites.  My contribution helped to become #1 in medium market list (33 markets) based on KPI performance.</w:t>
-      </w:r>
-    </w:p>
-    <w:p>
-      <w:pPr>
-        <w:jc w:val="both"/>
-      </w:pPr>
-    </w:p>
-    <w:tbl>
-      <w:tblPr>
-        <w:tblStyle w:val="TableGrid"/>
-        <w:tblW w:w="0" w:type="auto"/>
-        <w:tblBorders>
-          <w:top w:val="none" w:sz="0" w:space="0" w:color="auto"/>
-          <w:left w:val="none" w:sz="0" w:space="0" w:color="auto"/>
-          <w:bottom w:val="none" w:sz="0" w:space="0" w:color="auto"/>
-          <w:right w:val="none" w:sz="0" w:space="0" w:color="auto"/>
-          <w:insideH w:val="none" w:sz="0" w:space="0" w:color="auto"/>
-          <w:insideV w:val="none" w:sz="0" w:space="0" w:color="auto"/>
-        </w:tblBorders>
-        <w:tblLook w:val="04A0"/>
-      </w:tblPr>
-      <w:tblGrid>
-        <w:gridCol w:w="5154"/>
-        <w:gridCol w:w="5142"/>
-      </w:tblGrid>
-      <w:tr>
-        <w:tc>
-          <w:tcPr>
-            <w:tcW w:w="5508" w:type="dxa"/>
-          </w:tcPr>
-          <w:p>
-            <w:pPr>
-              <w:pStyle w:val="ListParagraph"/>
-              <w:numPr>
-                <w:ilvl w:val="0"/>
-                <w:numId w:val="18"/>
-              </w:numPr>
-              <w:jc w:val="both"/>
-              <w:rPr>
-                <w:rFonts w:asciiTheme="minorHAnsi" w:hAnsiTheme="minorHAnsi"/>
-                <w:b/>
-              </w:rPr>
-            </w:pPr>
-            <w:r>
-              <w:rPr>
-                <w:rFonts w:asciiTheme="minorHAnsi" w:hAnsiTheme="minorHAnsi"/>
-                <w:b/>
-              </w:rPr>
-              <w:t>CAPS, Florida State University</w:t>
-            </w:r>
-          </w:p>
-          <w:p>
-            <w:pPr>
-              <w:pStyle w:val="ListParagraph"/>
-              <w:ind w:left="360"/>
-              <w:jc w:val="both"/>
-              <w:rPr>
-                <w:rFonts w:asciiTheme="minorHAnsi" w:hAnsiTheme="minorHAnsi"/>
-                <w:b/>
-                <w:i/>
-              </w:rPr>
-            </w:pPr>
-            <w:r>
-              <w:rPr>
-                <w:rFonts w:asciiTheme="minorHAnsi" w:hAnsiTheme="minorHAnsi"/>
-                <w:b/>
-                <w:i/>
-              </w:rPr>
-              <w:t>Graduate Research Assistant</w:t>
-            </w:r>
-          </w:p>
-        </w:tc>
-        <w:tc>
-          <w:tcPr>
-            <w:tcW w:w="5508" w:type="dxa"/>
-          </w:tcPr>
-          <w:p>
-            <w:pPr>
-              <w:jc w:val="right"/>
-              <w:rPr>
-                <w:rFonts w:asciiTheme="minorHAnsi" w:hAnsiTheme="minorHAnsi"/>
-                <w:b/>
-              </w:rPr>
-            </w:pPr>
-            <w:r>
-              <w:rPr>
-                <w:rFonts w:asciiTheme="minorHAnsi" w:hAnsiTheme="minorHAnsi"/>
-                <w:b/>
-              </w:rPr>
-              <w:t>Tallahassee</w:t>
+              </w:rPr>
+              <w:t xml:space="preserve">June 2015 </w:t>
             </w:r>
             <w:r>
               <w:rPr>
                 <w:rFonts w:asciiTheme="minorHAnsi" w:hAnsiTheme="minorHAnsi"/>
-                <w:b/>
-              </w:rPr>
-              <w:t xml:space="preserve">, </w:t>
-            </w:r>
-            <w:r>
-              <w:rPr>
-                <w:rFonts w:asciiTheme="minorHAnsi" w:hAnsiTheme="minorHAnsi"/>
-                <w:b/>
-              </w:rPr>
-              <w:t>FL</w:t>
-            </w:r>
-          </w:p>
-          <w:p>
-            <w:pPr>
-              <w:jc w:val="right"/>
-              <w:rPr>
-                <w:rFonts w:asciiTheme="minorHAnsi" w:hAnsiTheme="minorHAnsi"/>
-                <w:b/>
-                <w:i/>
-              </w:rPr>
-            </w:pPr>
-            <w:r>
-              <w:rPr>
-                <w:rFonts w:asciiTheme="minorHAnsi" w:hAnsiTheme="minorHAnsi"/>
-                <w:b/>
-                <w:i/>
-              </w:rPr>
-              <w:t>Jan</w:t>
-            </w:r>
-            <w:r>
-              <w:rPr>
-                <w:rFonts w:asciiTheme="minorHAnsi" w:hAnsiTheme="minorHAnsi"/>
-                <w:b/>
-                <w:i/>
-              </w:rPr>
-              <w:t xml:space="preserve"> 201</w:t>
-            </w:r>
-            <w:r>
-              <w:rPr>
-                <w:rFonts w:asciiTheme="minorHAnsi" w:hAnsiTheme="minorHAnsi"/>
-                <w:b/>
-                <w:i/>
-              </w:rPr>
-              <w:t>4–May 2015</w:t>
-            </w:r>
-          </w:p>
-        </w:tc>
-      </w:tr>
-    </w:tbl>
-    <w:p>
-      <w:pPr>
-        <w:ind w:firstLine="360"/>
-        <w:jc w:val="both"/>
-        <w:rPr>
-          <w:rFonts w:asciiTheme="minorHAnsi" w:hAnsiTheme="minorHAnsi"/>
-        </w:rPr>
-      </w:pPr>
-      <w:r>
-        <w:rPr>
-          <w:rFonts w:asciiTheme="minorHAnsi" w:hAnsiTheme="minorHAnsi"/>
-          <w:b/>
-        </w:rPr>
-        <w:t>Responsibilities</w:t>
-      </w:r>
-      <w:r>
-        <w:rPr>
-          <w:rFonts w:asciiTheme="minorHAnsi" w:hAnsiTheme="minorHAnsi"/>
-        </w:rPr>
-        <w:t>:</w:t>
-      </w:r>
-    </w:p>
-    <w:p>
-      <w:pPr>
-        <w:pStyle w:val="ListParagraph"/>
-        <w:numPr>
-          <w:ilvl w:val="0"/>
-          <w:numId w:val="22"/>
-        </w:numPr>
-        <w:jc w:val="both"/>
-        <w:rPr>
-          <w:rFonts w:asciiTheme="minorHAnsi" w:hAnsiTheme="minorHAnsi"/>
-        </w:rPr>
-      </w:pPr>
-      <w:r>
-        <w:rPr>
-          <w:rFonts w:asciiTheme="minorHAnsi" w:hAnsiTheme="minorHAnsi"/>
-        </w:rPr>
-        <w:t>Worked in a DOE sponsored research project named “A Lyapunov Function-Based Remedial Action Screening Tool Using Real-Time Data”. The project required huge programming and SQL server database development skills.</w:t>
-      </w:r>
-    </w:p>
-    <w:p>
-      <w:pPr>
-        <w:pStyle w:val="ListParagraph"/>
-        <w:numPr>
-          <w:ilvl w:val="0"/>
-          <w:numId w:val="22"/>
-        </w:numPr>
-        <w:jc w:val="both"/>
-        <w:rPr>
-          <w:rFonts w:asciiTheme="minorHAnsi" w:hAnsiTheme="minorHAnsi"/>
-        </w:rPr>
-      </w:pPr>
-      <w:r>
-        <w:rPr>
-          <w:rFonts w:asciiTheme="minorHAnsi" w:hAnsiTheme="minorHAnsi"/>
-        </w:rPr>
-        <w:t>Developed real-time voltage stability monitoring system using Synchrophasor technology for Transmission network.</w:t>
-      </w:r>
-    </w:p>
-    <w:p>
-      <w:pPr>
-        <w:ind w:firstLine="360"/>
-        <w:jc w:val="both"/>
-        <w:rPr>
-          <w:rFonts w:asciiTheme="minorHAnsi" w:hAnsiTheme="minorHAnsi"/>
-        </w:rPr>
-      </w:pPr>
-      <w:r>
-        <w:rPr>
-          <w:rFonts w:asciiTheme="minorHAnsi" w:hAnsiTheme="minorHAnsi"/>
-          <w:b/>
-        </w:rPr>
-        <w:t>Achievements</w:t>
-      </w:r>
-      <w:r>
-        <w:rPr>
-          <w:rFonts w:asciiTheme="minorHAnsi" w:hAnsiTheme="minorHAnsi"/>
-        </w:rPr>
-        <w:t>:</w:t>
-      </w:r>
-    </w:p>
-    <w:p>
-      <w:pPr>
-        <w:pStyle w:val="ListParagraph"/>
-        <w:numPr>
-          <w:ilvl w:val="0"/>
-          <w:numId w:val="23"/>
-        </w:numPr>
-        <w:jc w:val="both"/>
-        <w:rPr>
-          <w:rFonts w:asciiTheme="minorHAnsi" w:hAnsiTheme="minorHAnsi"/>
-        </w:rPr>
-      </w:pPr>
-      <w:r>
-        <w:rPr>
-          <w:rFonts w:asciiTheme="minorHAnsi" w:hAnsiTheme="minorHAnsi"/>
-        </w:rPr>
-        <w:t>Published 3 IEEE Technical Conference Papers during the period.</w:t>
-      </w:r>
-    </w:p>
-    <w:p>
-      <w:pPr>
-        <w:jc w:val="both"/>
-      </w:pPr>
-    </w:p>
-    <w:tbl>
-      <w:tblPr>
-        <w:tblStyle w:val="TableGrid"/>
-        <w:tblW w:w="0" w:type="auto"/>
-        <w:tblBorders>
-          <w:top w:val="none" w:sz="0" w:space="0" w:color="auto"/>
-          <w:left w:val="none" w:sz="0" w:space="0" w:color="auto"/>
-          <w:bottom w:val="none" w:sz="0" w:space="0" w:color="auto"/>
-          <w:right w:val="none" w:sz="0" w:space="0" w:color="auto"/>
-          <w:insideH w:val="none" w:sz="0" w:space="0" w:color="auto"/>
-          <w:insideV w:val="none" w:sz="0" w:space="0" w:color="auto"/>
-        </w:tblBorders>
-        <w:tblLook w:val="04A0"/>
-      </w:tblPr>
-      <w:tblGrid>
-        <w:gridCol w:w="5237"/>
-        <w:gridCol w:w="5059"/>
-      </w:tblGrid>
-      <w:tr>
-        <w:tc>
-          <w:tcPr>
-            <w:tcW w:w="5508" w:type="dxa"/>
-          </w:tcPr>
-          <w:p>
-            <w:pPr>
-              <w:pStyle w:val="ListParagraph"/>
-              <w:numPr>
-                <w:ilvl w:val="0"/>
-                <w:numId w:val="18"/>
-              </w:numPr>
-              <w:jc w:val="both"/>
-              <w:rPr>
-                <w:rFonts w:asciiTheme="minorHAnsi" w:hAnsiTheme="minorHAnsi"/>
-                <w:b/>
-              </w:rPr>
-            </w:pPr>
-            <w:r>
-              <w:rPr>
-                <w:rFonts w:asciiTheme="minorHAnsi" w:hAnsiTheme="minorHAnsi"/>
-                <w:b/>
-              </w:rPr>
-              <w:t>Grameenphone Ltd.  (Telenor Company)</w:t>
-            </w:r>
-          </w:p>
-          <w:p>
-            <w:pPr>
-              <w:pStyle w:val="ListParagraph"/>
-              <w:ind w:left="360"/>
-              <w:jc w:val="both"/>
-              <w:rPr>
-                <w:rFonts w:asciiTheme="minorHAnsi" w:hAnsiTheme="minorHAnsi"/>
-                <w:b/>
-                <w:i/>
-              </w:rPr>
-            </w:pPr>
-            <w:r>
-              <w:rPr>
-                <w:rFonts w:asciiTheme="minorHAnsi" w:hAnsiTheme="minorHAnsi"/>
-                <w:b/>
-                <w:i/>
-              </w:rPr>
-              <w:t xml:space="preserve">Lead Engineer, </w:t>
-            </w:r>
-            <w:r>
-              <w:rPr>
-                <w:rFonts w:asciiTheme="minorHAnsi" w:hAnsiTheme="minorHAnsi"/>
-                <w:b/>
-                <w:i/>
-              </w:rPr>
-              <w:t>RF Design and Optimization</w:t>
-            </w:r>
-          </w:p>
-          <w:p>
-            <w:pPr>
-              <w:ind w:firstLine="360"/>
-              <w:jc w:val="both"/>
-              <w:rPr>
-                <w:rFonts w:asciiTheme="minorHAnsi" w:hAnsiTheme="minorHAnsi"/>
-                <w:b/>
-              </w:rPr>
-            </w:pPr>
-            <w:r>
-              <w:rPr>
-                <w:rFonts w:asciiTheme="minorHAnsi" w:hAnsiTheme="minorHAnsi"/>
-                <w:b/>
-              </w:rPr>
-              <w:t>Responsibilities&amp;Achievements:</w:t>
-            </w:r>
-          </w:p>
-        </w:tc>
-        <w:tc>
-          <w:tcPr>
-            <w:tcW w:w="5508" w:type="dxa"/>
-          </w:tcPr>
-          <w:p>
-            <w:pPr>
-              <w:jc w:val="right"/>
-              <w:rPr>
-                <w:rFonts w:asciiTheme="minorHAnsi" w:hAnsiTheme="minorHAnsi"/>
-                <w:b/>
-              </w:rPr>
-            </w:pPr>
-            <w:r>
-              <w:rPr>
-                <w:rFonts w:asciiTheme="minorHAnsi" w:hAnsiTheme="minorHAnsi"/>
-                <w:b/>
-              </w:rPr>
-              <w:t>Dhaka</w:t>
-            </w:r>
-            <w:r>
-              <w:rPr>
-                <w:rFonts w:asciiTheme="minorHAnsi" w:hAnsiTheme="minorHAnsi"/>
-                <w:b/>
-              </w:rPr>
-              <w:t xml:space="preserve">, </w:t>
-            </w:r>
-            <w:r>
-              <w:rPr>
-                <w:rFonts w:asciiTheme="minorHAnsi" w:hAnsiTheme="minorHAnsi"/>
-                <w:b/>
-              </w:rPr>
-              <w:t>Bangladesh</w:t>
-            </w:r>
-          </w:p>
-          <w:p>
-            <w:pPr>
-              <w:jc w:val="right"/>
-              <w:rPr>
-                <w:rFonts w:asciiTheme="minorHAnsi" w:hAnsiTheme="minorHAnsi"/>
-                <w:b/>
-                <w:i/>
-              </w:rPr>
-            </w:pPr>
-            <w:r>
-              <w:rPr>
-                <w:rFonts w:asciiTheme="minorHAnsi" w:hAnsiTheme="minorHAnsi"/>
-                <w:b/>
-                <w:i/>
-              </w:rPr>
-              <w:t>Apr</w:t>
-            </w:r>
-            <w:r>
-              <w:rPr>
-                <w:rFonts w:asciiTheme="minorHAnsi" w:hAnsiTheme="minorHAnsi"/>
-                <w:b/>
-                <w:i/>
-              </w:rPr>
-              <w:t xml:space="preserve"> 201</w:t>
-            </w:r>
-            <w:r>
-              <w:rPr>
-                <w:rFonts w:asciiTheme="minorHAnsi" w:hAnsiTheme="minorHAnsi"/>
-                <w:b/>
-                <w:i/>
-              </w:rPr>
-              <w:t>1</w:t>
-            </w:r>
-            <w:r>
-              <w:rPr>
-                <w:rFonts w:asciiTheme="minorHAnsi" w:hAnsiTheme="minorHAnsi"/>
-                <w:b/>
-                <w:i/>
               </w:rPr>
               <w:t>–</w:t>
             </w:r>
             <w:r>
               <w:rPr>
                 <w:rFonts w:asciiTheme="minorHAnsi" w:hAnsiTheme="minorHAnsi"/>
-                <w:b/>
-                <w:i/>
-              </w:rPr>
-              <w:t>Dec2013</w:t>
-            </w:r>
-          </w:p>
-        </w:tc>
-      </w:tr>
-    </w:tbl>
-    <w:p>
-      <w:pPr>
-        <w:pStyle w:val="ListParagraph"/>
-        <w:numPr>
-          <w:ilvl w:val="0"/>
-          <w:numId w:val="22"/>
-        </w:numPr>
-        <w:jc w:val="both"/>
-        <w:rPr>
-          <w:rFonts w:asciiTheme="minorHAnsi" w:hAnsiTheme="minorHAnsi"/>
-        </w:rPr>
-      </w:pPr>
-      <w:r>
-        <w:rPr>
-          <w:rFonts w:asciiTheme="minorHAnsi" w:hAnsiTheme="minorHAnsi"/>
-        </w:rPr>
-        <w:t>Actively contributed to cost effective RF network designing and initiating deployment as per network coverage and quality gaps considering marketing and commercial requirements.</w:t>
-      </w:r>
-    </w:p>
-    <w:p>
-      <w:pPr>
-        <w:pStyle w:val="ListParagraph"/>
-        <w:numPr>
-          <w:ilvl w:val="0"/>
-          <w:numId w:val="22"/>
-        </w:numPr>
-        <w:jc w:val="both"/>
-        <w:rPr>
-          <w:rFonts w:asciiTheme="minorHAnsi" w:hAnsiTheme="minorHAnsi"/>
-        </w:rPr>
-      </w:pPr>
-      <w:r>
-        <w:rPr>
-          <w:rFonts w:asciiTheme="minorHAnsi" w:hAnsiTheme="minorHAnsi"/>
-        </w:rPr>
-        <w:t>Recognized by the technology management for my successful contributions in customized and innovative RF coverage and qualitysolution design for critical road junctions, crowd gatherings, sports events, commercial events &amp; repeater DAS design.</w:t>
-      </w:r>
-    </w:p>
-    <w:p>
-      <w:pPr>
-        <w:pStyle w:val="ListParagraph"/>
-        <w:numPr>
-          <w:ilvl w:val="0"/>
-          <w:numId w:val="22"/>
-        </w:numPr>
-        <w:jc w:val="both"/>
-        <w:rPr>
-          <w:rFonts w:asciiTheme="minorHAnsi" w:hAnsiTheme="minorHAnsi"/>
-        </w:rPr>
-      </w:pPr>
-      <w:r>
-        <w:rPr>
-          <w:rFonts w:asciiTheme="minorHAnsi" w:hAnsiTheme="minorHAnsi"/>
-        </w:rPr>
-        <w:t>Performed radio resource dimensioning in regular basis to maintain voice and data KPI as well as to ensure optimum resource utilization. Also worked for worst cell identification, solution design and work order issuance for corresponding teams like operationsteam and BSS configurations team.</w:t>
-      </w:r>
-    </w:p>
-    <w:p>
-      <w:pPr>
-        <w:pStyle w:val="ListParagraph"/>
-        <w:numPr>
-          <w:ilvl w:val="0"/>
-          <w:numId w:val="22"/>
-        </w:numPr>
-        <w:jc w:val="both"/>
-        <w:rPr>
-          <w:rFonts w:asciiTheme="minorHAnsi" w:hAnsiTheme="minorHAnsi"/>
-        </w:rPr>
-      </w:pPr>
-      <w:r>
-        <w:rPr>
-          <w:rFonts w:asciiTheme="minorHAnsi" w:hAnsiTheme="minorHAnsi"/>
-        </w:rPr>
-        <w:lastRenderedPageBreak/>
-        <w:t>Worked as data service key responsible of Dhaka zone and lead the team to have optimum Data internet service.</w:t>
-      </w:r>
-    </w:p>
-    <w:p>
-      <w:pPr>
-        <w:pStyle w:val="ListParagraph"/>
-        <w:numPr>
-          <w:ilvl w:val="0"/>
-          <w:numId w:val="22"/>
-        </w:numPr>
-        <w:jc w:val="both"/>
-        <w:rPr>
-          <w:rFonts w:asciiTheme="minorHAnsi" w:hAnsiTheme="minorHAnsi"/>
-        </w:rPr>
-      </w:pPr>
-      <w:r>
-        <w:rPr>
-          <w:rFonts w:asciiTheme="minorHAnsi" w:hAnsiTheme="minorHAnsi"/>
-        </w:rPr>
-        <w:t>Contributed in many new RF feature trial evaluations and deployment activity.  Intensive pre-post drive test log analysis and</w:t>
-      </w:r>
-      <w:r>
-        <w:rPr>
-          <w:rFonts w:asciiTheme="minorHAnsi" w:hAnsiTheme="minorHAnsi"/>
-        </w:rPr>
-        <w:t xml:space="preserve"> s</w:t>
-      </w:r>
-      <w:r>
-        <w:rPr>
-          <w:rFonts w:asciiTheme="minorHAnsi" w:hAnsiTheme="minorHAnsi"/>
-        </w:rPr>
-        <w:t>tatistical</w:t>
-      </w:r>
-      <w:r>
-        <w:rPr>
-          <w:rFonts w:asciiTheme="minorHAnsi" w:hAnsiTheme="minorHAnsi"/>
-        </w:rPr>
-        <w:t xml:space="preserve"> performance KPI analysis were performed to evaluate the RF features.</w:t>
-      </w:r>
-    </w:p>
-    <w:p>
-      <w:pPr>
-        <w:pStyle w:val="ListParagraph"/>
-        <w:numPr>
-          <w:ilvl w:val="0"/>
-          <w:numId w:val="22"/>
-        </w:numPr>
-        <w:jc w:val="both"/>
-        <w:rPr>
-          <w:rFonts w:asciiTheme="minorHAnsi" w:hAnsiTheme="minorHAnsi"/>
-        </w:rPr>
-      </w:pPr>
-      <w:r>
-        <w:rPr>
-          <w:rFonts w:asciiTheme="minorHAnsi" w:hAnsiTheme="minorHAnsi"/>
-        </w:rPr>
-        <w:t>Successfully maintained aggressive SLA for customer complaints and ensured cost effective solution design and implementation to improve customer satisfaction maintaining sustainability of the business.</w:t>
-      </w:r>
-    </w:p>
-    <w:p>
-      <w:pPr>
-        <w:pStyle w:val="ListParagraph"/>
-        <w:numPr>
-          <w:ilvl w:val="0"/>
-          <w:numId w:val="22"/>
-        </w:numPr>
-        <w:jc w:val="both"/>
-        <w:rPr>
-          <w:rFonts w:asciiTheme="minorHAnsi" w:hAnsiTheme="minorHAnsi"/>
-        </w:rPr>
-      </w:pPr>
-      <w:r>
-        <w:rPr>
-          <w:rFonts w:asciiTheme="minorHAnsi" w:hAnsiTheme="minorHAnsi"/>
-        </w:rPr>
-        <w:t xml:space="preserve">Played an important role as RF engineer in BSS swap project where twelve thousand multivendor GSM BTS were swapped (Ericsson&amp; Alcatel Lucent to </w:t>
-      </w:r>
-      <w:r>
-        <w:rPr>
-          <w:rFonts w:asciiTheme="minorHAnsi" w:hAnsiTheme="minorHAnsi"/>
-        </w:rPr>
-        <w:t>Huawei</w:t>
-      </w:r>
-      <w:r>
-        <w:rPr>
-          <w:rFonts w:asciiTheme="minorHAnsi" w:hAnsiTheme="minorHAnsi"/>
-        </w:rPr>
-        <w:t>). Performed drive test log analysis, cluster KPI analysis, vendor’s solution plan verification and KPI acceptance from vendor.</w:t>
-      </w:r>
-    </w:p>
-    <w:p>
-      <w:pPr>
-        <w:pStyle w:val="ListParagraph"/>
-        <w:numPr>
-          <w:ilvl w:val="0"/>
-          <w:numId w:val="22"/>
-        </w:numPr>
-        <w:jc w:val="both"/>
-        <w:rPr>
-          <w:rFonts w:asciiTheme="minorHAnsi" w:hAnsiTheme="minorHAnsi"/>
-        </w:rPr>
-      </w:pPr>
-      <w:r>
-        <w:rPr>
-          <w:rFonts w:asciiTheme="minorHAnsi" w:hAnsiTheme="minorHAnsi"/>
-        </w:rPr>
-        <w:t>Worst cell performance analysis, alarm generation and resolution by working with other engineering teams. Also worked with other engineering teams to optimize the customer end to end experience.</w:t>
-      </w:r>
-    </w:p>
-    <w:p>
-      <w:pPr>
-        <w:pStyle w:val="ListParagraph"/>
-        <w:jc w:val="both"/>
-        <w:rPr>
-          <w:rFonts w:asciiTheme="minorHAnsi" w:hAnsiTheme="minorHAnsi"/>
-        </w:rPr>
-      </w:pPr>
-    </w:p>
-    <w:tbl>
-      <w:tblPr>
-        <w:tblStyle w:val="TableGrid"/>
-        <w:tblW w:w="0" w:type="auto"/>
-        <w:tblBorders>
-          <w:top w:val="none" w:sz="0" w:space="0" w:color="auto"/>
-          <w:left w:val="none" w:sz="0" w:space="0" w:color="auto"/>
-          <w:bottom w:val="none" w:sz="0" w:space="0" w:color="auto"/>
-          <w:right w:val="none" w:sz="0" w:space="0" w:color="auto"/>
-          <w:insideH w:val="none" w:sz="0" w:space="0" w:color="auto"/>
-          <w:insideV w:val="none" w:sz="0" w:space="0" w:color="auto"/>
-        </w:tblBorders>
-        <w:tblLook w:val="04A0"/>
-      </w:tblPr>
-      <w:tblGrid>
-        <w:gridCol w:w="5169"/>
-        <w:gridCol w:w="5127"/>
-      </w:tblGrid>
-      <w:tr>
-        <w:tc>
-          <w:tcPr>
-            <w:tcW w:w="5508" w:type="dxa"/>
-          </w:tcPr>
-          <w:p>
-            <w:pPr>
-              <w:pStyle w:val="ListParagraph"/>
-              <w:numPr>
-                <w:ilvl w:val="0"/>
-                <w:numId w:val="18"/>
-              </w:numPr>
-              <w:jc w:val="both"/>
-              <w:rPr>
-                <w:rFonts w:asciiTheme="minorHAnsi" w:hAnsiTheme="minorHAnsi"/>
-                <w:b/>
-              </w:rPr>
-            </w:pPr>
-            <w:r>
-              <w:rPr>
-                <w:rFonts w:asciiTheme="minorHAnsi" w:hAnsiTheme="minorHAnsi"/>
-                <w:b/>
-              </w:rPr>
-              <w:t>Robi Axiata Ltd. (Axiata Company)</w:t>
-            </w:r>
-          </w:p>
-          <w:p>
-            <w:pPr>
-              <w:pStyle w:val="ListParagraph"/>
-              <w:ind w:left="360"/>
-              <w:jc w:val="both"/>
-              <w:rPr>
-                <w:rFonts w:asciiTheme="minorHAnsi" w:hAnsiTheme="minorHAnsi"/>
-                <w:b/>
-                <w:i/>
-              </w:rPr>
-            </w:pPr>
-            <w:r>
-              <w:rPr>
-                <w:rFonts w:asciiTheme="minorHAnsi" w:hAnsiTheme="minorHAnsi"/>
-                <w:b/>
-                <w:i/>
-              </w:rPr>
-              <w:t xml:space="preserve">Specialist, </w:t>
+              </w:rPr>
+              <w:t xml:space="preserve"> </w:t>
             </w:r>
             <w:r>
               <w:rPr>
                 <w:rFonts w:asciiTheme="minorHAnsi" w:hAnsiTheme="minorHAnsi"/>
-                <w:b/>
-                <w:i/>
-              </w:rPr>
-              <w:t>RF</w:t>
-            </w:r>
-            <w:r>
-              <w:rPr>
-                <w:rFonts w:asciiTheme="minorHAnsi" w:hAnsiTheme="minorHAnsi"/>
-                <w:b/>
-                <w:i/>
-              </w:rPr>
-              <w:t xml:space="preserve"> Optimization</w:t>
-            </w:r>
-          </w:p>
-        </w:tc>
-        <w:tc>
-          <w:tcPr>
-            <w:tcW w:w="5508" w:type="dxa"/>
-          </w:tcPr>
-          <w:p>
-            <w:pPr>
-              <w:jc w:val="right"/>
-              <w:rPr>
-                <w:rFonts w:asciiTheme="minorHAnsi" w:hAnsiTheme="minorHAnsi"/>
-                <w:b/>
-              </w:rPr>
-            </w:pPr>
-            <w:r>
-              <w:rPr>
-                <w:rFonts w:asciiTheme="minorHAnsi" w:hAnsiTheme="minorHAnsi"/>
-                <w:b/>
-              </w:rPr>
-              <w:t>Chittagong, Bangladesh</w:t>
-            </w:r>
-          </w:p>
-          <w:p>
-            <w:pPr>
-              <w:jc w:val="right"/>
-              <w:rPr>
-                <w:rFonts w:asciiTheme="minorHAnsi" w:hAnsiTheme="minorHAnsi"/>
-                <w:b/>
-                <w:i/>
-              </w:rPr>
-            </w:pPr>
-            <w:r>
-              <w:rPr>
-                <w:rFonts w:asciiTheme="minorHAnsi" w:hAnsiTheme="minorHAnsi"/>
-                <w:b/>
-                <w:i/>
-              </w:rPr>
-              <w:t xml:space="preserve">Oct 2008 </w:t>
-            </w:r>
-            <w:r>
-              <w:rPr>
-                <w:rFonts w:asciiTheme="minorHAnsi" w:hAnsiTheme="minorHAnsi"/>
-                <w:b/>
-                <w:i/>
-              </w:rPr>
-              <w:t>–</w:t>
-            </w:r>
-            <w:r>
-              <w:rPr>
-                <w:rFonts w:asciiTheme="minorHAnsi" w:hAnsiTheme="minorHAnsi"/>
-                <w:b/>
-                <w:i/>
-              </w:rPr>
-              <w:t>Apr</w:t>
-            </w:r>
-            <w:r>
-              <w:rPr>
-                <w:rFonts w:asciiTheme="minorHAnsi" w:hAnsiTheme="minorHAnsi"/>
-                <w:b/>
-                <w:i/>
-              </w:rPr>
-              <w:t xml:space="preserve"> 201</w:t>
-            </w:r>
-            <w:r>
-              <w:rPr>
-                <w:rFonts w:asciiTheme="minorHAnsi" w:hAnsiTheme="minorHAnsi"/>
-                <w:b/>
-                <w:i/>
-              </w:rPr>
-              <w:t>1</w:t>
-            </w:r>
-          </w:p>
-        </w:tc>
-      </w:tr>
-    </w:tbl>
-    <w:p>
-      <w:pPr>
-        <w:ind w:firstLine="360"/>
-        <w:jc w:val="both"/>
-        <w:rPr>
-          <w:rFonts w:asciiTheme="minorHAnsi" w:hAnsiTheme="minorHAnsi"/>
-        </w:rPr>
-      </w:pPr>
-      <w:r>
-        <w:rPr>
-          <w:rFonts w:asciiTheme="minorHAnsi" w:hAnsiTheme="minorHAnsi"/>
-          <w:b/>
-        </w:rPr>
-        <w:t>Responsibilities</w:t>
-      </w:r>
-      <w:r>
-        <w:rPr>
-          <w:rFonts w:asciiTheme="minorHAnsi" w:hAnsiTheme="minorHAnsi"/>
-          <w:b/>
-        </w:rPr>
-        <w:t>&amp;</w:t>
-      </w:r>
-      <w:r>
-        <w:rPr>
-          <w:rFonts w:asciiTheme="minorHAnsi" w:hAnsiTheme="minorHAnsi"/>
-          <w:b/>
-        </w:rPr>
-        <w:t>Achievements</w:t>
-      </w:r>
-      <w:r>
-        <w:rPr>
-          <w:rFonts w:asciiTheme="minorHAnsi" w:hAnsiTheme="minorHAnsi"/>
-        </w:rPr>
-        <w:t>:</w:t>
-      </w:r>
-    </w:p>
-    <w:p>
-      <w:pPr>
-        <w:pStyle w:val="ListParagraph"/>
-        <w:numPr>
-          <w:ilvl w:val="0"/>
-          <w:numId w:val="22"/>
-        </w:numPr>
-        <w:jc w:val="both"/>
-        <w:rPr>
-          <w:rFonts w:asciiTheme="minorHAnsi" w:hAnsiTheme="minorHAnsi"/>
-        </w:rPr>
-      </w:pPr>
-      <w:r>
-        <w:rPr>
-          <w:rFonts w:asciiTheme="minorHAnsi" w:hAnsiTheme="minorHAnsi"/>
-        </w:rPr>
-        <w:t>Regularly monitored, maintained and analyzed the radio KPIs of network. Performed parameter tuning and initiated resource optimization to improve radio network performance.</w:t>
-      </w:r>
-    </w:p>
-    <w:p>
-      <w:pPr>
-        <w:pStyle w:val="ListParagraph"/>
-        <w:numPr>
-          <w:ilvl w:val="0"/>
-          <w:numId w:val="22"/>
-        </w:numPr>
-        <w:jc w:val="both"/>
-        <w:rPr>
-          <w:rFonts w:asciiTheme="minorHAnsi" w:hAnsiTheme="minorHAnsi"/>
-        </w:rPr>
-      </w:pPr>
-      <w:r>
-        <w:rPr>
-          <w:rFonts w:asciiTheme="minorHAnsi" w:hAnsiTheme="minorHAnsi"/>
-        </w:rPr>
-        <w:t xml:space="preserve">Audited and optimized new sites to ensure smooth integration &amp; functionality.  Regularly monitored and identified </w:t>
-      </w:r>
-      <w:r>
-        <w:rPr>
-          <w:rFonts w:asciiTheme="minorHAnsi" w:hAnsiTheme="minorHAnsi"/>
-        </w:rPr>
-        <w:t xml:space="preserve">the worst </w:t>
-      </w:r>
-      <w:r>
-        <w:rPr>
-          <w:rFonts w:asciiTheme="minorHAnsi" w:hAnsiTheme="minorHAnsi"/>
-        </w:rPr>
-        <w:t>performing cells and took improvement initiatives.</w:t>
-      </w:r>
-    </w:p>
-    <w:p>
-      <w:pPr>
-        <w:pStyle w:val="ListParagraph"/>
-        <w:numPr>
-          <w:ilvl w:val="0"/>
-          <w:numId w:val="22"/>
-        </w:numPr>
-        <w:jc w:val="both"/>
-        <w:rPr>
-          <w:rFonts w:asciiTheme="minorHAnsi" w:hAnsiTheme="minorHAnsi"/>
-        </w:rPr>
-      </w:pPr>
-      <w:r>
-        <w:rPr>
-          <w:rFonts w:asciiTheme="minorHAnsi" w:hAnsiTheme="minorHAnsi"/>
-        </w:rPr>
-        <w:t>Investigated radio network (both CS &amp; PS) related customer complaints and provided solutions to achieve customer satisfaction. Analyzed Drive Test log, identified problem locations, prepared necessary solution and ensured the implementation of the plan.</w:t>
-      </w:r>
-    </w:p>
-    <w:p>
-      <w:pPr>
-        <w:pStyle w:val="ListParagraph"/>
-        <w:numPr>
-          <w:ilvl w:val="0"/>
-          <w:numId w:val="22"/>
-        </w:numPr>
-        <w:jc w:val="both"/>
-        <w:rPr>
-          <w:rFonts w:asciiTheme="minorHAnsi" w:hAnsiTheme="minorHAnsi"/>
-        </w:rPr>
-      </w:pPr>
-      <w:r>
-        <w:rPr>
-          <w:rFonts w:asciiTheme="minorHAnsi" w:hAnsiTheme="minorHAnsi"/>
-        </w:rPr>
-        <w:t>Carried out performance verification and follow-up of new nodes (MSC/BSC) to ensure smooth integration &amp; functionality.</w:t>
-      </w:r>
-    </w:p>
-    <w:p>
-      <w:pPr>
-        <w:pStyle w:val="ListParagraph"/>
-        <w:numPr>
-          <w:ilvl w:val="0"/>
-          <w:numId w:val="22"/>
-        </w:numPr>
-        <w:jc w:val="both"/>
-        <w:rPr>
-          <w:rFonts w:asciiTheme="minorHAnsi" w:hAnsiTheme="minorHAnsi"/>
-        </w:rPr>
-      </w:pPr>
-      <w:r>
-        <w:rPr>
-          <w:rFonts w:asciiTheme="minorHAnsi" w:hAnsiTheme="minorHAnsi"/>
-        </w:rPr>
-        <w:t>Performed Cell-level &amp; BSC-level performance verification after major network modifications (e.g. re-parenting of sites from one BSC to another BSC, re-homing of a BSC from one MSC to another MSC, LAC splitting in a BSC, S/W upgrade in BSC or MSC, special feature activation in BSC etc.)</w:t>
-      </w:r>
-    </w:p>
-    <w:p>
-      <w:pPr>
-        <w:pStyle w:val="ListParagraph"/>
-        <w:numPr>
-          <w:ilvl w:val="0"/>
-          <w:numId w:val="22"/>
-        </w:numPr>
-        <w:jc w:val="both"/>
-        <w:rPr>
-          <w:rFonts w:asciiTheme="minorHAnsi" w:hAnsiTheme="minorHAnsi"/>
-        </w:rPr>
-      </w:pPr>
-      <w:r>
-        <w:rPr>
-          <w:rFonts w:asciiTheme="minorHAnsi" w:hAnsiTheme="minorHAnsi"/>
-        </w:rPr>
-        <w:t>Played an important role as RF optimizer in BSS swap project where two thousand BTS were swapped (Ericsson &amp;</w:t>
-      </w:r>
-      <w:r>
-        <w:rPr>
-          <w:rFonts w:asciiTheme="minorHAnsi" w:hAnsiTheme="minorHAnsi"/>
-        </w:rPr>
-        <w:t xml:space="preserve">Huawei to </w:t>
-      </w:r>
-      <w:r>
-        <w:rPr>
-          <w:rFonts w:asciiTheme="minorHAnsi" w:hAnsiTheme="minorHAnsi"/>
-        </w:rPr>
-        <w:t>NSN). Performed drive testing, log analysis and cluster KPI acceptance from vendor.</w:t>
-      </w:r>
-    </w:p>
-    <w:p>
-      <w:pPr>
-        <w:pStyle w:val="ListParagraph"/>
-        <w:jc w:val="both"/>
-        <w:rPr>
-          <w:rFonts w:asciiTheme="minorHAnsi" w:hAnsiTheme="minorHAnsi"/>
-        </w:rPr>
-      </w:pPr>
-    </w:p>
-    <w:p>
-      <w:pPr>
-        <w:pStyle w:val="Heading2"/>
-        <w:pBdr>
-          <w:bottom w:val="single" w:sz="6" w:space="1" w:color="auto"/>
-        </w:pBdr>
-        <w:jc w:val="both"/>
-        <w:rPr>
-          <w:rFonts w:asciiTheme="minorHAnsi" w:hAnsiTheme="minorHAnsi"/>
-        </w:rPr>
-      </w:pPr>
-      <w:r>
-        <w:rPr>
-          <w:rFonts w:asciiTheme="minorHAnsi" w:hAnsiTheme="minorHAnsi"/>
-        </w:rPr>
-        <w:t>Education</w:t>
-      </w:r>
-    </w:p>
-    <w:tbl>
-      <w:tblPr>
-        <w:tblStyle w:val="TableGrid"/>
-        <w:tblW w:w="0" w:type="auto"/>
-        <w:tblBorders>
-          <w:top w:val="none" w:sz="0" w:space="0" w:color="auto"/>
-          <w:left w:val="none" w:sz="0" w:space="0" w:color="auto"/>
-          <w:bottom w:val="none" w:sz="0" w:space="0" w:color="auto"/>
-          <w:right w:val="none" w:sz="0" w:space="0" w:color="auto"/>
-          <w:insideH w:val="none" w:sz="0" w:space="0" w:color="auto"/>
-          <w:insideV w:val="none" w:sz="0" w:space="0" w:color="auto"/>
-        </w:tblBorders>
-        <w:tblLook w:val="04A0"/>
-      </w:tblPr>
-      <w:tblGrid>
-        <w:gridCol w:w="5162"/>
-        <w:gridCol w:w="5134"/>
-      </w:tblGrid>
-      <w:tr>
-        <w:tc>
-          <w:tcPr>
-            <w:tcW w:w="5508" w:type="dxa"/>
-          </w:tcPr>
-          <w:p>
-            <w:pPr>
-              <w:pStyle w:val="ListParagraph"/>
-              <w:numPr>
-                <w:ilvl w:val="0"/>
-                <w:numId w:val="18"/>
-              </w:numPr>
-              <w:jc w:val="both"/>
-              <w:rPr>
-                <w:rFonts w:asciiTheme="minorHAnsi" w:hAnsiTheme="minorHAnsi"/>
-                <w:b/>
-              </w:rPr>
-            </w:pPr>
-            <w:r>
-              <w:rPr>
-                <w:rFonts w:asciiTheme="minorHAnsi" w:hAnsiTheme="minorHAnsi"/>
-                <w:b/>
-              </w:rPr>
-              <w:t>Florida State University</w:t>
-            </w:r>
-          </w:p>
-          <w:p>
-            <w:pPr>
-              <w:pStyle w:val="ListParagraph"/>
-              <w:ind w:left="360"/>
-              <w:jc w:val="both"/>
-              <w:rPr>
-                <w:rFonts w:asciiTheme="minorHAnsi" w:hAnsiTheme="minorHAnsi"/>
-                <w:i/>
-              </w:rPr>
-            </w:pPr>
-            <w:r>
-              <w:rPr>
-                <w:rFonts w:asciiTheme="minorHAnsi" w:hAnsiTheme="minorHAnsi"/>
-                <w:i/>
-              </w:rPr>
-              <w:t>Master of Science, Electrical Engineering</w:t>
-            </w:r>
-          </w:p>
-        </w:tc>
-        <w:tc>
-          <w:tcPr>
-            <w:tcW w:w="5508" w:type="dxa"/>
-          </w:tcPr>
-          <w:p>
-            <w:pPr>
-              <w:jc w:val="right"/>
-              <w:rPr>
-                <w:rFonts w:asciiTheme="minorHAnsi" w:hAnsiTheme="minorHAnsi"/>
-                <w:b/>
-              </w:rPr>
-            </w:pPr>
-            <w:r>
-              <w:rPr>
-                <w:rFonts w:asciiTheme="minorHAnsi" w:hAnsiTheme="minorHAnsi"/>
-                <w:b/>
-              </w:rPr>
-              <w:t xml:space="preserve">Tallahassee, FL </w:t>
-            </w:r>
-          </w:p>
-          <w:p>
-            <w:pPr>
-              <w:jc w:val="right"/>
-              <w:rPr>
-                <w:rFonts w:asciiTheme="minorHAnsi" w:hAnsiTheme="minorHAnsi"/>
-                <w:i/>
-              </w:rPr>
-            </w:pPr>
-            <w:r>
-              <w:rPr>
-                <w:rFonts w:asciiTheme="minorHAnsi" w:hAnsiTheme="minorHAnsi"/>
-                <w:i/>
-              </w:rPr>
-              <w:t>Jan</w:t>
-            </w:r>
-            <w:r>
-              <w:rPr>
-                <w:rFonts w:asciiTheme="minorHAnsi" w:hAnsiTheme="minorHAnsi"/>
-                <w:i/>
-              </w:rPr>
-              <w:t xml:space="preserve"> 20</w:t>
-            </w:r>
-            <w:r>
-              <w:rPr>
-                <w:rFonts w:asciiTheme="minorHAnsi" w:hAnsiTheme="minorHAnsi"/>
-                <w:i/>
-              </w:rPr>
-              <w:t>14</w:t>
-            </w:r>
-            <w:r>
-              <w:rPr>
-                <w:rFonts w:asciiTheme="minorHAnsi" w:hAnsiTheme="minorHAnsi"/>
-                <w:i/>
-              </w:rPr>
-              <w:t xml:space="preserve"> –</w:t>
-            </w:r>
-            <w:r>
-              <w:rPr>
-                <w:rFonts w:asciiTheme="minorHAnsi" w:hAnsiTheme="minorHAnsi"/>
-                <w:i/>
-              </w:rPr>
-              <w:t>Aug</w:t>
-            </w:r>
-            <w:r>
-              <w:rPr>
-                <w:rFonts w:asciiTheme="minorHAnsi" w:hAnsiTheme="minorHAnsi"/>
-                <w:i/>
-              </w:rPr>
-              <w:t xml:space="preserve"> 201</w:t>
-            </w:r>
-            <w:r>
-              <w:rPr>
-                <w:rFonts w:asciiTheme="minorHAnsi" w:hAnsiTheme="minorHAnsi"/>
-                <w:i/>
-              </w:rPr>
-              <w:t>5</w:t>
+              </w:rPr>
+              <w:t>June 2016</w:t>
             </w:r>
           </w:p>
         </w:tc>
@@ -1717,24 +1385,32 @@
                 <w:ilvl w:val="0"/>
                 <w:numId w:val="18"/>
               </w:numPr>
-              <w:rPr>
-                <w:rFonts w:asciiTheme="minorHAnsi" w:hAnsiTheme="minorHAnsi"/>
-                <w:i/>
+              <w:jc w:val="both"/>
+              <w:rPr>
+                <w:rFonts w:asciiTheme="minorHAnsi" w:hAnsiTheme="minorHAnsi"/>
               </w:rPr>
             </w:pPr>
             <w:r>
               <w:rPr>
                 <w:rFonts w:asciiTheme="minorHAnsi" w:hAnsiTheme="minorHAnsi"/>
-                <w:b/>
-              </w:rPr>
-              <w:t xml:space="preserve">Chittagong University of Engineering and Technology </w:t>
+              </w:rPr>
+              <w:t>CAPS, Florida State University</w:t>
             </w:r>
+          </w:p>
+          <w:p>
+            <w:pPr>
+              <w:pStyle w:val="ListParagraph"/>
+              <w:ind w:left="360"/>
+              <w:jc w:val="both"/>
+              <w:rPr>
+                <w:rFonts w:asciiTheme="minorHAnsi" w:hAnsiTheme="minorHAnsi"/>
+              </w:rPr>
+            </w:pPr>
             <w:r>
               <w:rPr>
                 <w:rFonts w:asciiTheme="minorHAnsi" w:hAnsiTheme="minorHAnsi"/>
-                <w:i/>
-              </w:rPr>
-              <w:t>Bachelor of Science, Electrical and Electronic Engineering</w:t>
+              </w:rPr>
+              <w:t>Graduate Research Assistant</w:t>
             </w:r>
           </w:p>
         </w:tc>
@@ -1747,13 +1423,128 @@
               <w:jc w:val="right"/>
               <w:rPr>
                 <w:rFonts w:asciiTheme="minorHAnsi" w:hAnsiTheme="minorHAnsi"/>
-                <w:b/>
               </w:rPr>
             </w:pPr>
             <w:r>
               <w:rPr>
                 <w:rFonts w:asciiTheme="minorHAnsi" w:hAnsiTheme="minorHAnsi"/>
-                <w:b/>
+              </w:rPr>
+              <w:t>Tallahassee</w:t>
+            </w:r>
+            <w:r>
+              <w:rPr>
+                <w:rFonts w:asciiTheme="minorHAnsi" w:hAnsiTheme="minorHAnsi"/>
+              </w:rPr>
+              <w:t xml:space="preserve">, </w:t>
+            </w:r>
+            <w:r>
+              <w:rPr>
+                <w:rFonts w:asciiTheme="minorHAnsi" w:hAnsiTheme="minorHAnsi"/>
+              </w:rPr>
+              <w:t>FL</w:t>
+            </w:r>
+          </w:p>
+          <w:p>
+            <w:pPr>
+              <w:jc w:val="right"/>
+              <w:rPr>
+                <w:rFonts w:asciiTheme="minorHAnsi" w:hAnsiTheme="minorHAnsi"/>
+              </w:rPr>
+            </w:pPr>
+            <w:r>
+              <w:rPr>
+                <w:rFonts w:asciiTheme="minorHAnsi" w:hAnsiTheme="minorHAnsi"/>
+              </w:rPr>
+              <w:t>Jan</w:t>
+            </w:r>
+            <w:r>
+              <w:rPr>
+                <w:rFonts w:asciiTheme="minorHAnsi" w:hAnsiTheme="minorHAnsi"/>
+              </w:rPr>
+              <w:t xml:space="preserve"> 201</w:t>
+            </w:r>
+            <w:r>
+              <w:rPr>
+                <w:rFonts w:asciiTheme="minorHAnsi" w:hAnsiTheme="minorHAnsi"/>
+              </w:rPr>
+              <w:t>4–May 2015</w:t>
+            </w:r>
+          </w:p>
+        </w:tc>
+      </w:tr>
+      <w:tr>
+        <w:tc>
+          <w:tcPr>
+            <w:tcW w:w="5508" w:type="dxa"/>
+          </w:tcPr>
+          <w:p>
+            <w:pPr>
+              <w:pStyle w:val="ListParagraph"/>
+              <w:numPr>
+                <w:ilvl w:val="0"/>
+                <w:numId w:val="18"/>
+              </w:numPr>
+              <w:jc w:val="both"/>
+              <w:rPr>
+                <w:rFonts w:asciiTheme="minorHAnsi" w:hAnsiTheme="minorHAnsi"/>
+              </w:rPr>
+            </w:pPr>
+            <w:r>
+              <w:rPr>
+                <w:rFonts w:asciiTheme="minorHAnsi" w:hAnsiTheme="minorHAnsi"/>
+              </w:rPr>
+              <w:t>Grameenphone Ltd.  (Telenor Company)</w:t>
+            </w:r>
+          </w:p>
+          <w:p>
+            <w:pPr>
+              <w:pStyle w:val="ListParagraph"/>
+              <w:ind w:left="360"/>
+              <w:jc w:val="both"/>
+              <w:rPr>
+                <w:rFonts w:asciiTheme="minorHAnsi" w:hAnsiTheme="minorHAnsi"/>
+              </w:rPr>
+            </w:pPr>
+            <w:r>
+              <w:rPr>
+                <w:rFonts w:asciiTheme="minorHAnsi" w:hAnsiTheme="minorHAnsi"/>
+              </w:rPr>
+              <w:t xml:space="preserve">Lead Engineer, </w:t>
+            </w:r>
+            <w:r>
+              <w:rPr>
+                <w:rFonts w:asciiTheme="minorHAnsi" w:hAnsiTheme="minorHAnsi"/>
+              </w:rPr>
+              <w:t>RF Design and Optimization</w:t>
+            </w:r>
+          </w:p>
+        </w:tc>
+        <w:tc>
+          <w:tcPr>
+            <w:tcW w:w="5508" w:type="dxa"/>
+          </w:tcPr>
+          <w:p>
+            <w:pPr>
+              <w:jc w:val="right"/>
+              <w:rPr>
+                <w:rFonts w:asciiTheme="minorHAnsi" w:hAnsiTheme="minorHAnsi"/>
+              </w:rPr>
+            </w:pPr>
+            <w:r>
+              <w:rPr>
+                <w:rFonts w:asciiTheme="minorHAnsi" w:hAnsiTheme="minorHAnsi"/>
+              </w:rPr>
+              <w:t>Dhaka</w:t>
+            </w:r>
+            <w:r>
+              <w:rPr>
+                <w:rFonts w:asciiTheme="minorHAnsi" w:hAnsiTheme="minorHAnsi"/>
+              </w:rPr>
+              <w:t xml:space="preserve">, </w:t>
+            </w:r>
+            <w:r>
+              <w:rPr>
+                <w:rFonts w:asciiTheme="minorHAnsi" w:hAnsiTheme="minorHAnsi"/>
               </w:rPr>
               <w:t>Bangladesh</w:t>
             </w:r>
@@ -1763,57 +1554,148 @@
               <w:jc w:val="right"/>
               <w:rPr>
                 <w:rFonts w:asciiTheme="minorHAnsi" w:hAnsiTheme="minorHAnsi"/>
-                <w:i/>
               </w:rPr>
             </w:pPr>
             <w:r>
               <w:rPr>
                 <w:rFonts w:asciiTheme="minorHAnsi" w:hAnsiTheme="minorHAnsi"/>
-                <w:i/>
-              </w:rPr>
-              <w:t>Feb</w:t>
+              </w:rPr>
+              <w:t>Apr</w:t>
             </w:r>
             <w:r>
               <w:rPr>
                 <w:rFonts w:asciiTheme="minorHAnsi" w:hAnsiTheme="minorHAnsi"/>
-                <w:i/>
-              </w:rPr>
-              <w:t xml:space="preserve"> 20</w:t>
+              </w:rPr>
+              <w:t xml:space="preserve"> 201</w:t>
             </w:r>
             <w:r>
               <w:rPr>
                 <w:rFonts w:asciiTheme="minorHAnsi" w:hAnsiTheme="minorHAnsi"/>
-                <w:i/>
-              </w:rPr>
-              <w:t>04</w:t>
+              </w:rPr>
+              <w:t>1</w:t>
             </w:r>
             <w:r>
               <w:rPr>
                 <w:rFonts w:asciiTheme="minorHAnsi" w:hAnsiTheme="minorHAnsi"/>
-                <w:i/>
-              </w:rPr>
-              <w:t xml:space="preserve"> –</w:t>
+              </w:rPr>
+              <w:t>–</w:t>
             </w:r>
             <w:r>
               <w:rPr>
                 <w:rFonts w:asciiTheme="minorHAnsi" w:hAnsiTheme="minorHAnsi"/>
-                <w:i/>
-              </w:rPr>
-              <w:t>July</w:t>
+              </w:rPr>
+              <w:t>Dec2013</w:t>
+            </w:r>
+          </w:p>
+        </w:tc>
+      </w:tr>
+      <w:tr>
+        <w:tc>
+          <w:tcPr>
+            <w:tcW w:w="5508" w:type="dxa"/>
+          </w:tcPr>
+          <w:p>
+            <w:pPr>
+              <w:pStyle w:val="ListParagraph"/>
+              <w:numPr>
+                <w:ilvl w:val="0"/>
+                <w:numId w:val="18"/>
+              </w:numPr>
+              <w:jc w:val="both"/>
+              <w:rPr>
+                <w:rFonts w:asciiTheme="minorHAnsi" w:hAnsiTheme="minorHAnsi"/>
+              </w:rPr>
+            </w:pPr>
+            <w:r>
+              <w:rPr>
+                <w:rFonts w:asciiTheme="minorHAnsi" w:hAnsiTheme="minorHAnsi"/>
+              </w:rPr>
+              <w:t>Robi Axiata Ltd. (Axiata Company)</w:t>
+            </w:r>
+          </w:p>
+          <w:p>
+            <w:pPr>
+              <w:pStyle w:val="ListParagraph"/>
+              <w:ind w:left="360"/>
+              <w:jc w:val="both"/>
+              <w:rPr>
+                <w:rFonts w:asciiTheme="minorHAnsi" w:hAnsiTheme="minorHAnsi"/>
+              </w:rPr>
+            </w:pPr>
+            <w:r>
+              <w:rPr>
+                <w:rFonts w:asciiTheme="minorHAnsi" w:hAnsiTheme="minorHAnsi"/>
+              </w:rPr>
+              <w:t xml:space="preserve">Specialist, </w:t>
             </w:r>
             <w:r>
               <w:rPr>
                 <w:rFonts w:asciiTheme="minorHAnsi" w:hAnsiTheme="minorHAnsi"/>
-                <w:i/>
-              </w:rPr>
-              <w:t xml:space="preserve"> 20</w:t>
+              </w:rPr>
+              <w:t>RF</w:t>
             </w:r>
             <w:r>
               <w:rPr>
                 <w:rFonts w:asciiTheme="minorHAnsi" w:hAnsiTheme="minorHAnsi"/>
-                <w:i/>
-              </w:rPr>
-              <w:t>08</w:t>
+              </w:rPr>
+              <w:t xml:space="preserve"> Optimization</w:t>
+            </w:r>
+          </w:p>
+        </w:tc>
+        <w:tc>
+          <w:tcPr>
+            <w:tcW w:w="5508" w:type="dxa"/>
+          </w:tcPr>
+          <w:p>
+            <w:pPr>
+              <w:jc w:val="right"/>
+              <w:rPr>
+                <w:rFonts w:asciiTheme="minorHAnsi" w:hAnsiTheme="minorHAnsi"/>
+              </w:rPr>
+            </w:pPr>
+            <w:r>
+              <w:rPr>
+                <w:rFonts w:asciiTheme="minorHAnsi" w:hAnsiTheme="minorHAnsi"/>
+              </w:rPr>
+              <w:t>Chittagong, Bangladesh</w:t>
+            </w:r>
+          </w:p>
+          <w:p>
+            <w:pPr>
+              <w:jc w:val="right"/>
+              <w:rPr>
+                <w:rFonts w:asciiTheme="minorHAnsi" w:hAnsiTheme="minorHAnsi"/>
+              </w:rPr>
+            </w:pPr>
+            <w:r>
+              <w:rPr>
+                <w:rFonts w:asciiTheme="minorHAnsi" w:hAnsiTheme="minorHAnsi"/>
+              </w:rPr>
+              <w:t xml:space="preserve">Oct 2008 </w:t>
+            </w:r>
+            <w:r>
+              <w:rPr>
+                <w:rFonts w:asciiTheme="minorHAnsi" w:hAnsiTheme="minorHAnsi"/>
+              </w:rPr>
+              <w:t>–</w:t>
+            </w:r>
+            <w:r>
+              <w:rPr>
+                <w:rFonts w:asciiTheme="minorHAnsi" w:hAnsiTheme="minorHAnsi"/>
+              </w:rPr>
+              <w:t>Apr</w:t>
+            </w:r>
+            <w:r>
+              <w:rPr>
+                <w:rFonts w:asciiTheme="minorHAnsi" w:hAnsiTheme="minorHAnsi"/>
+              </w:rPr>
+              <w:t xml:space="preserve"> 201</w:t>
+            </w:r>
+            <w:r>
+              <w:rPr>
+                <w:rFonts w:asciiTheme="minorHAnsi" w:hAnsiTheme="minorHAnsi"/>
+              </w:rPr>
+              <w:t>1</w:t>
             </w:r>
           </w:p>
         </w:tc>
@@ -1842,7 +1724,7 @@
         <w:pStyle w:val="ListParagraph"/>
         <w:numPr>
           <w:ilvl w:val="0"/>
-          <w:numId w:val="26"/>
+          <w:numId w:val="32"/>
         </w:numPr>
         <w:rPr>
           <w:rFonts w:asciiTheme="minorHAnsi" w:hAnsiTheme="minorHAnsi"/>
@@ -1860,7 +1742,7 @@
         <w:pStyle w:val="ListParagraph"/>
         <w:numPr>
           <w:ilvl w:val="0"/>
-          <w:numId w:val="26"/>
+          <w:numId w:val="32"/>
         </w:numPr>
         <w:rPr>
           <w:rFonts w:asciiTheme="minorHAnsi" w:hAnsiTheme="minorHAnsi"/>
@@ -1878,7 +1760,7 @@
         <w:pStyle w:val="ListParagraph"/>
         <w:numPr>
           <w:ilvl w:val="0"/>
-          <w:numId w:val="26"/>
+          <w:numId w:val="32"/>
         </w:numPr>
         <w:rPr>
           <w:rFonts w:asciiTheme="minorHAnsi" w:hAnsiTheme="minorHAnsi"/>
@@ -1896,7 +1778,7 @@
         <w:pStyle w:val="ListParagraph"/>
         <w:numPr>
           <w:ilvl w:val="0"/>
-          <w:numId w:val="26"/>
+          <w:numId w:val="32"/>
         </w:numPr>
         <w:rPr>
           <w:rFonts w:asciiTheme="minorHAnsi" w:hAnsiTheme="minorHAnsi"/>
@@ -1932,7 +1814,7 @@
         <w:pStyle w:val="ListParagraph"/>
         <w:numPr>
           <w:ilvl w:val="0"/>
-          <w:numId w:val="27"/>
+          <w:numId w:val="33"/>
         </w:numPr>
         <w:rPr>
           <w:rFonts w:asciiTheme="minorHAnsi" w:hAnsiTheme="minorHAnsi"/>
@@ -1942,7 +1824,13 @@
         <w:rPr>
           <w:rFonts w:asciiTheme="minorHAnsi" w:hAnsiTheme="minorHAnsi"/>
         </w:rPr>
-        <w:t>Expecting Green card within June 2016</w:t>
+        <w:t xml:space="preserve">Expecting Green card within </w:t>
+      </w:r>
+      <w:r>
+        <w:rPr>
+          <w:rFonts w:asciiTheme="minorHAnsi" w:hAnsiTheme="minorHAnsi"/>
+        </w:rPr>
+        <w:t>2/3 months</w:t>
       </w:r>
       <w:r>
         <w:rPr>
@@ -1962,7 +1850,7 @@
         <w:pStyle w:val="ListParagraph"/>
         <w:numPr>
           <w:ilvl w:val="0"/>
-          <w:numId w:val="27"/>
+          <w:numId w:val="33"/>
         </w:numPr>
         <w:rPr>
           <w:rFonts w:asciiTheme="minorHAnsi" w:hAnsiTheme="minorHAnsi"/>
@@ -1972,12 +1860,36 @@
         <w:rPr>
           <w:rFonts w:asciiTheme="minorHAnsi" w:hAnsiTheme="minorHAnsi"/>
         </w:rPr>
-        <w:t>Authorized to work for any employer in US by current EAD card which is obtained through Green Card application (I-485).</w:t>
+        <w:t>Authorized to work for any employer in US by current EAD card</w:t>
+      </w:r>
+      <w:r>
+        <w:rPr>
+          <w:rFonts w:asciiTheme="minorHAnsi" w:hAnsiTheme="minorHAnsi"/>
+        </w:rPr>
+        <w:t>,</w:t>
+      </w:r>
+      <w:r>
+        <w:rPr>
+          <w:rFonts w:asciiTheme="minorHAnsi" w:hAnsiTheme="minorHAnsi"/>
+        </w:rPr>
+        <w:t xml:space="preserve"> </w:t>
+      </w:r>
+      <w:r>
+        <w:rPr>
+          <w:rFonts w:asciiTheme="minorHAnsi" w:hAnsiTheme="minorHAnsi"/>
+        </w:rPr>
+        <w:t xml:space="preserve">obtained by </w:t>
+      </w:r>
+      <w:r>
+        <w:rPr>
+          <w:rFonts w:asciiTheme="minorHAnsi" w:hAnsiTheme="minorHAnsi"/>
+        </w:rPr>
+        <w:t>Green Card application (I-485).</w:t>
       </w:r>
     </w:p>
     <w:sectPr>
       <w:pgSz w:w="12240" w:h="15840"/>
-      <w:pgMar w:top="810" w:right="1080" w:bottom="1440" w:left="1080" w:header="720" w:footer="720" w:gutter="0"/>
+      <w:pgMar w:top="540" w:right="1080" w:bottom="900" w:left="1080" w:header="720" w:footer="720" w:gutter="0"/>
       <w:cols w:space="360"/>
       <w:docGrid w:linePitch="360"/>
     </w:sectPr>
@@ -2035,7 +1947,7 @@
       <w:lvlText w:val="-"/>
       <w:lvlJc w:val="left"/>
       <w:pPr>
-        <w:ind w:left="720" w:hanging="360"/>
+        <w:ind w:left="360" w:hanging="360"/>
       </w:pPr>
       <w:rPr>
         <w:rFonts w:ascii="Courier New" w:hAnsi="Courier New" w:hint="default"/>
@@ -2047,7 +1959,7 @@
       <w:lvlText w:val="o"/>
       <w:lvlJc w:val="left"/>
       <w:pPr>
-        <w:ind w:left="1440" w:hanging="360"/>
+        <w:ind w:left="1080" w:hanging="360"/>
       </w:pPr>
       <w:rPr>
         <w:rFonts w:ascii="Courier New" w:hAnsi="Courier New" w:cs="Courier New" w:hint="default"/>
@@ -2059,7 +1971,7 @@
       <w:lvlText w:val=""/>
       <w:lvlJc w:val="left"/>
       <w:pPr>
-        <w:ind w:left="2160" w:hanging="360"/>
+        <w:ind w:left="1800" w:hanging="360"/>
       </w:pPr>
       <w:rPr>
         <w:rFonts w:ascii="Wingdings" w:hAnsi="Wingdings" w:hint="default"/>
@@ -2071,7 +1983,7 @@
       <w:lvlText w:val=""/>
       <w:lvlJc w:val="left"/>
       <w:pPr>
-        <w:ind w:left="2880" w:hanging="360"/>
+        <w:ind w:left="2520" w:hanging="360"/>
       </w:pPr>
       <w:rPr>
         <w:rFonts w:ascii="Symbol" w:hAnsi="Symbol" w:hint="default"/>
@@ -2083,7 +1995,7 @@
       <w:lvlText w:val="o"/>
       <w:lvlJc w:val="left"/>
       <w:pPr>
-        <w:ind w:left="3600" w:hanging="360"/>
+        <w:ind w:left="3240" w:hanging="360"/>
       </w:pPr>
       <w:rPr>
         <w:rFonts w:ascii="Courier New" w:hAnsi="Courier New" w:cs="Courier New" w:hint="default"/>
@@ -2095,7 +2007,7 @@
       <w:lvlText w:val=""/>
       <w:lvlJc w:val="left"/>
       <w:pPr>
-        <w:ind w:left="4320" w:hanging="360"/>
+        <w:ind w:left="3960" w:hanging="360"/>
       </w:pPr>
       <w:rPr>
         <w:rFonts w:ascii="Wingdings" w:hAnsi="Wingdings" w:hint="default"/>
@@ -2107,7 +2019,7 @@
       <w:lvlText w:val=""/>
       <w:lvlJc w:val="left"/>
       <w:pPr>
-        <w:ind w:left="5040" w:hanging="360"/>
+        <w:ind w:left="4680" w:hanging="360"/>
       </w:pPr>
       <w:rPr>
         <w:rFonts w:ascii="Symbol" w:hAnsi="Symbol" w:hint="default"/>
@@ -2119,7 +2031,7 @@
       <w:lvlText w:val="o"/>
       <w:lvlJc w:val="left"/>
       <w:pPr>
-        <w:ind w:left="5760" w:hanging="360"/>
+        <w:ind w:left="5400" w:hanging="360"/>
       </w:pPr>
       <w:rPr>
         <w:rFonts w:ascii="Courier New" w:hAnsi="Courier New" w:cs="Courier New" w:hint="default"/>
@@ -2131,7 +2043,7 @@
       <w:lvlText w:val=""/>
       <w:lvlJc w:val="left"/>
       <w:pPr>
-        <w:ind w:left="6480" w:hanging="360"/>
+        <w:ind w:left="6120" w:hanging="360"/>
       </w:pPr>
       <w:rPr>
         <w:rFonts w:ascii="Wingdings" w:hAnsi="Wingdings" w:hint="default"/>
@@ -2139,6 +2051,119 @@
     </w:lvl>
   </w:abstractNum>
   <w:abstractNum w:abstractNumId="1">
+    <w:nsid w:val="0AE5219A"/>
+    <w:multiLevelType w:val="hybridMultilevel"/>
+    <w:tmpl w:val="71762276"/>
+    <w:lvl w:ilvl="0" w:tplc="04090005">
+      <w:start w:val="1"/>
+      <w:numFmt w:val="bullet"/>
+      <w:lvlText w:val=""/>
+      <w:lvlJc w:val="left"/>
+      <w:pPr>
+        <w:ind w:left="360" w:hanging="360"/>
+      </w:pPr>
+      <w:rPr>
+        <w:rFonts w:ascii="Wingdings" w:hAnsi="Wingdings" w:hint="default"/>
+      </w:rPr>
+    </w:lvl>
+    <w:lvl w:ilvl="1" w:tplc="04090003">
+      <w:start w:val="1"/>
+      <w:numFmt w:val="bullet"/>
+      <w:lvlText w:val="o"/>
+      <w:lvlJc w:val="left"/>
+      <w:pPr>
+        <w:ind w:left="1080" w:hanging="360"/>
+      </w:pPr>
+      <w:rPr>
+        <w:rFonts w:ascii="Courier New" w:hAnsi="Courier New" w:cs="Courier New" w:hint="default"/>
+      </w:rPr>
+    </w:lvl>
+    <w:lvl w:ilvl="2" w:tplc="04090005" w:tentative="1">
+      <w:start w:val="1"/>
+      <w:numFmt w:val="bullet"/>
+      <w:lvlText w:val=""/>
+      <w:lvlJc w:val="left"/>
+      <w:pPr>
+        <w:ind w:left="1800" w:hanging="360"/>
+      </w:pPr>
+      <w:rPr>
+        <w:rFonts w:ascii="Wingdings" w:hAnsi="Wingdings" w:hint="default"/>
+      </w:rPr>
+    </w:lvl>
+    <w:lvl w:ilvl="3" w:tplc="04090001" w:tentative="1">
+      <w:start w:val="1"/>
+      <w:numFmt w:val="bullet"/>
+      <w:lvlText w:val=""/>
+      <w:lvlJc w:val="left"/>
+      <w:pPr>
+        <w:ind w:left="2520" w:hanging="360"/>
+      </w:pPr>
+      <w:rPr>
+        <w:rFonts w:ascii="Symbol" w:hAnsi="Symbol" w:hint="default"/>
+      </w:rPr>
+    </w:lvl>
+    <w:lvl w:ilvl="4" w:tplc="04090003" w:tentative="1">
+      <w:start w:val="1"/>
+      <w:numFmt w:val="bullet"/>
+      <w:lvlText w:val="o"/>
+      <w:lvlJc w:val="left"/>
+      <w:pPr>
+        <w:ind w:left="3240" w:hanging="360"/>
+      </w:pPr>
+      <w:rPr>
+        <w:rFonts w:ascii="Courier New" w:hAnsi="Courier New" w:cs="Courier New" w:hint="default"/>
+      </w:rPr>
+    </w:lvl>
+    <w:lvl w:ilvl="5" w:tplc="04090005" w:tentative="1">
+      <w:start w:val="1"/>
+      <w:numFmt w:val="bullet"/>
+      <w:lvlText w:val=""/>
+      <w:lvlJc w:val="left"/>
+      <w:pPr>
+        <w:ind w:left="3960" w:hanging="360"/>
+      </w:pPr>
+      <w:rPr>
+        <w:rFonts w:ascii="Wingdings" w:hAnsi="Wingdings" w:hint="default"/>
+      </w:rPr>
+    </w:lvl>
+    <w:lvl w:ilvl="6" w:tplc="04090001" w:tentative="1">
+      <w:start w:val="1"/>
+      <w:numFmt w:val="bullet"/>
+      <w:lvlText w:val=""/>
+      <w:lvlJc w:val="left"/>
+      <w:pPr>
+        <w:ind w:left="4680" w:hanging="360"/>
+      </w:pPr>
+      <w:rPr>
+        <w:rFonts w:ascii="Symbol" w:hAnsi="Symbol" w:hint="default"/>
+      </w:rPr>
+    </w:lvl>
+    <w:lvl w:ilvl="7" w:tplc="04090003" w:tentative="1">
+      <w:start w:val="1"/>
+      <w:numFmt w:val="bullet"/>
+      <w:lvlText w:val="o"/>
+      <w:lvlJc w:val="left"/>
+      <w:pPr>
+        <w:ind w:left="5400" w:hanging="360"/>
+      </w:pPr>
+      <w:rPr>
+        <w:rFonts w:ascii="Courier New" w:hAnsi="Courier New" w:cs="Courier New" w:hint="default"/>
+      </w:rPr>
+    </w:lvl>
+    <w:lvl w:ilvl="8" w:tplc="04090005" w:tentative="1">
+      <w:start w:val="1"/>
+      <w:numFmt w:val="bullet"/>
+      <w:lvlText w:val=""/>
+      <w:lvlJc w:val="left"/>
+      <w:pPr>
+        <w:ind w:left="6120" w:hanging="360"/>
+      </w:pPr>
+      <w:rPr>
+        <w:rFonts w:ascii="Wingdings" w:hAnsi="Wingdings" w:hint="default"/>
+      </w:rPr>
+    </w:lvl>
+  </w:abstractNum>
+  <w:abstractNum w:abstractNumId="2">
     <w:nsid w:val="0B416826"/>
     <w:multiLevelType w:val="hybridMultilevel"/>
     <w:tmpl w:val="82706BEE"/>
@@ -2251,7 +2276,7 @@
       </w:rPr>
     </w:lvl>
   </w:abstractNum>
-  <w:abstractNum w:abstractNumId="2">
+  <w:abstractNum w:abstractNumId="3">
     <w:nsid w:val="0DB17178"/>
     <w:multiLevelType w:val="hybridMultilevel"/>
     <w:tmpl w:val="B204BE56"/>
@@ -2391,7 +2416,7 @@
       </w:rPr>
     </w:lvl>
   </w:abstractNum>
-  <w:abstractNum w:abstractNumId="3">
+  <w:abstractNum w:abstractNumId="4">
     <w:nsid w:val="118C5E62"/>
     <w:multiLevelType w:val="hybridMultilevel"/>
     <w:tmpl w:val="60CCDD82"/>
@@ -2504,7 +2529,7 @@
       </w:rPr>
     </w:lvl>
   </w:abstractNum>
-  <w:abstractNum w:abstractNumId="4">
+  <w:abstractNum w:abstractNumId="5">
     <w:nsid w:val="15BA37E0"/>
     <w:multiLevelType w:val="multilevel"/>
     <w:tmpl w:val="96747050"/>
@@ -2653,7 +2678,7 @@
       </w:rPr>
     </w:lvl>
   </w:abstractNum>
-  <w:abstractNum w:abstractNumId="5">
+  <w:abstractNum w:abstractNumId="6">
     <w:nsid w:val="17072E83"/>
     <w:multiLevelType w:val="hybridMultilevel"/>
     <w:tmpl w:val="3D429ACA"/>
@@ -2766,7 +2791,7 @@
       </w:rPr>
     </w:lvl>
   </w:abstractNum>
-  <w:abstractNum w:abstractNumId="6">
+  <w:abstractNum w:abstractNumId="7">
     <w:nsid w:val="18C44797"/>
     <w:multiLevelType w:val="hybridMultilevel"/>
     <w:tmpl w:val="9BBAD394"/>
@@ -2879,7 +2904,120 @@
       </w:rPr>
     </w:lvl>
   </w:abstractNum>
-  <w:abstractNum w:abstractNumId="7">
+  <w:abstractNum w:abstractNumId="8">
+    <w:nsid w:val="19C95E83"/>
+    <w:multiLevelType w:val="hybridMultilevel"/>
+    <w:tmpl w:val="20F4B886"/>
+    <w:lvl w:ilvl="0" w:tplc="04090005">
+      <w:start w:val="1"/>
+      <w:numFmt w:val="bullet"/>
+      <w:lvlText w:val=""/>
+      <w:lvlJc w:val="left"/>
+      <w:pPr>
+        <w:ind w:left="360" w:hanging="360"/>
+      </w:pPr>
+      <w:rPr>
+        <w:rFonts w:ascii="Wingdings" w:hAnsi="Wingdings" w:hint="default"/>
+      </w:rPr>
+    </w:lvl>
+    <w:lvl w:ilvl="1" w:tplc="04090003" w:tentative="1">
+      <w:start w:val="1"/>
+      <w:numFmt w:val="bullet"/>
+      <w:lvlText w:val="o"/>
+      <w:lvlJc w:val="left"/>
+      <w:pPr>
+        <w:ind w:left="1080" w:hanging="360"/>
+      </w:pPr>
+      <w:rPr>
+        <w:rFonts w:ascii="Courier New" w:hAnsi="Courier New" w:cs="Courier New" w:hint="default"/>
+      </w:rPr>
+    </w:lvl>
+    <w:lvl w:ilvl="2" w:tplc="04090005" w:tentative="1">
+      <w:start w:val="1"/>
+      <w:numFmt w:val="bullet"/>
+      <w:lvlText w:val=""/>
+      <w:lvlJc w:val="left"/>
+      <w:pPr>
+        <w:ind w:left="1800" w:hanging="360"/>
+      </w:pPr>
+      <w:rPr>
+        <w:rFonts w:ascii="Wingdings" w:hAnsi="Wingdings" w:hint="default"/>
+      </w:rPr>
+    </w:lvl>
+    <w:lvl w:ilvl="3" w:tplc="04090001" w:tentative="1">
+      <w:start w:val="1"/>
+      <w:numFmt w:val="bullet"/>
+      <w:lvlText w:val=""/>
+      <w:lvlJc w:val="left"/>
+      <w:pPr>
+        <w:ind w:left="2520" w:hanging="360"/>
+      </w:pPr>
+      <w:rPr>
+        <w:rFonts w:ascii="Symbol" w:hAnsi="Symbol" w:hint="default"/>
+      </w:rPr>
+    </w:lvl>
+    <w:lvl w:ilvl="4" w:tplc="04090003" w:tentative="1">
+      <w:start w:val="1"/>
+      <w:numFmt w:val="bullet"/>
+      <w:lvlText w:val="o"/>
+      <w:lvlJc w:val="left"/>
+      <w:pPr>
+        <w:ind w:left="3240" w:hanging="360"/>
+      </w:pPr>
+      <w:rPr>
+        <w:rFonts w:ascii="Courier New" w:hAnsi="Courier New" w:cs="Courier New" w:hint="default"/>
+      </w:rPr>
+    </w:lvl>
+    <w:lvl w:ilvl="5" w:tplc="04090005" w:tentative="1">
+      <w:start w:val="1"/>
+      <w:numFmt w:val="bullet"/>
+      <w:lvlText w:val=""/>
+      <w:lvlJc w:val="left"/>
+      <w:pPr>
+        <w:ind w:left="3960" w:hanging="360"/>
+      </w:pPr>
+      <w:rPr>
+        <w:rFonts w:ascii="Wingdings" w:hAnsi="Wingdings" w:hint="default"/>
+      </w:rPr>
+    </w:lvl>
+    <w:lvl w:ilvl="6" w:tplc="04090001" w:tentative="1">
+      <w:start w:val="1"/>
+      <w:numFmt w:val="bullet"/>
+      <w:lvlText w:val=""/>
+      <w:lvlJc w:val="left"/>
+      <w:pPr>
+        <w:ind w:left="4680" w:hanging="360"/>
+      </w:pPr>
+      <w:rPr>
+        <w:rFonts w:ascii="Symbol" w:hAnsi="Symbol" w:hint="default"/>
+      </w:rPr>
+    </w:lvl>
+    <w:lvl w:ilvl="7" w:tplc="04090003" w:tentative="1">
+      <w:start w:val="1"/>
+      <w:numFmt w:val="bullet"/>
+      <w:lvlText w:val="o"/>
+      <w:lvlJc w:val="left"/>
+      <w:pPr>
+        <w:ind w:left="5400" w:hanging="360"/>
+      </w:pPr>
+      <w:rPr>
+        <w:rFonts w:ascii="Courier New" w:hAnsi="Courier New" w:cs="Courier New" w:hint="default"/>
+      </w:rPr>
+    </w:lvl>
+    <w:lvl w:ilvl="8" w:tplc="04090005" w:tentative="1">
+      <w:start w:val="1"/>
+      <w:numFmt w:val="bullet"/>
+      <w:lvlText w:val=""/>
+      <w:lvlJc w:val="left"/>
+      <w:pPr>
+        <w:ind w:left="6120" w:hanging="360"/>
+      </w:pPr>
+      <w:rPr>
+        <w:rFonts w:ascii="Wingdings" w:hAnsi="Wingdings" w:hint="default"/>
+      </w:rPr>
+    </w:lvl>
+  </w:abstractNum>
+  <w:abstractNum w:abstractNumId="9">
     <w:nsid w:val="1B2923E0"/>
     <w:multiLevelType w:val="hybridMultilevel"/>
     <w:tmpl w:val="EC52AFE2"/>
@@ -2992,7 +3130,7 @@
       </w:rPr>
     </w:lvl>
   </w:abstractNum>
-  <w:abstractNum w:abstractNumId="8">
+  <w:abstractNum w:abstractNumId="10">
     <w:nsid w:val="1CBD462D"/>
     <w:multiLevelType w:val="hybridMultilevel"/>
     <w:tmpl w:val="872874AC"/>
@@ -3105,7 +3243,7 @@
       </w:rPr>
     </w:lvl>
   </w:abstractNum>
-  <w:abstractNum w:abstractNumId="9">
+  <w:abstractNum w:abstractNumId="11">
     <w:nsid w:val="1F996944"/>
     <w:multiLevelType w:val="hybridMultilevel"/>
     <w:tmpl w:val="8572FD38"/>
@@ -3218,7 +3356,7 @@
       </w:rPr>
     </w:lvl>
   </w:abstractNum>
-  <w:abstractNum w:abstractNumId="10">
+  <w:abstractNum w:abstractNumId="12">
     <w:nsid w:val="20120152"/>
     <w:multiLevelType w:val="hybridMultilevel"/>
     <w:tmpl w:val="BD0E53D8"/>
@@ -3331,7 +3469,120 @@
       </w:rPr>
     </w:lvl>
   </w:abstractNum>
-  <w:abstractNum w:abstractNumId="11">
+  <w:abstractNum w:abstractNumId="13">
+    <w:nsid w:val="233A2A8A"/>
+    <w:multiLevelType w:val="hybridMultilevel"/>
+    <w:tmpl w:val="30A6C028"/>
+    <w:lvl w:ilvl="0" w:tplc="04090005">
+      <w:start w:val="1"/>
+      <w:numFmt w:val="bullet"/>
+      <w:lvlText w:val=""/>
+      <w:lvlJc w:val="left"/>
+      <w:pPr>
+        <w:ind w:left="360" w:hanging="360"/>
+      </w:pPr>
+      <w:rPr>
+        <w:rFonts w:ascii="Wingdings" w:hAnsi="Wingdings" w:hint="default"/>
+      </w:rPr>
+    </w:lvl>
+    <w:lvl w:ilvl="1" w:tplc="04090003" w:tentative="1">
+      <w:start w:val="1"/>
+      <w:numFmt w:val="bullet"/>
+      <w:lvlText w:val="o"/>
+      <w:lvlJc w:val="left"/>
+      <w:pPr>
+        <w:ind w:left="1080" w:hanging="360"/>
+      </w:pPr>
+      <w:rPr>
+        <w:rFonts w:ascii="Courier New" w:hAnsi="Courier New" w:cs="Courier New" w:hint="default"/>
+      </w:rPr>
+    </w:lvl>
+    <w:lvl w:ilvl="2" w:tplc="04090005" w:tentative="1">
+      <w:start w:val="1"/>
+      <w:numFmt w:val="bullet"/>
+      <w:lvlText w:val=""/>
+      <w:lvlJc w:val="left"/>
+      <w:pPr>
+        <w:ind w:left="1800" w:hanging="360"/>
+      </w:pPr>
+      <w:rPr>
+        <w:rFonts w:ascii="Wingdings" w:hAnsi="Wingdings" w:hint="default"/>
+      </w:rPr>
+    </w:lvl>
+    <w:lvl w:ilvl="3" w:tplc="04090001" w:tentative="1">
+      <w:start w:val="1"/>
+      <w:numFmt w:val="bullet"/>
+      <w:lvlText w:val=""/>
+      <w:lvlJc w:val="left"/>
+      <w:pPr>
+        <w:ind w:left="2520" w:hanging="360"/>
+      </w:pPr>
+      <w:rPr>
+        <w:rFonts w:ascii="Symbol" w:hAnsi="Symbol" w:hint="default"/>
+      </w:rPr>
+    </w:lvl>
+    <w:lvl w:ilvl="4" w:tplc="04090003" w:tentative="1">
+      <w:start w:val="1"/>
+      <w:numFmt w:val="bullet"/>
+      <w:lvlText w:val="o"/>
+      <w:lvlJc w:val="left"/>
+      <w:pPr>
+        <w:ind w:left="3240" w:hanging="360"/>
+      </w:pPr>
+      <w:rPr>
+        <w:rFonts w:ascii="Courier New" w:hAnsi="Courier New" w:cs="Courier New" w:hint="default"/>
+      </w:rPr>
+    </w:lvl>
+    <w:lvl w:ilvl="5" w:tplc="04090005" w:tentative="1">
+      <w:start w:val="1"/>
+      <w:numFmt w:val="bullet"/>
+      <w:lvlText w:val=""/>
+      <w:lvlJc w:val="left"/>
+      <w:pPr>
+        <w:ind w:left="3960" w:hanging="360"/>
+      </w:pPr>
+      <w:rPr>
+        <w:rFonts w:ascii="Wingdings" w:hAnsi="Wingdings" w:hint="default"/>
+      </w:rPr>
+    </w:lvl>
+    <w:lvl w:ilvl="6" w:tplc="04090001" w:tentative="1">
+      <w:start w:val="1"/>
+      <w:numFmt w:val="bullet"/>
+      <w:lvlText w:val=""/>
+      <w:lvlJc w:val="left"/>
+      <w:pPr>
+        <w:ind w:left="4680" w:hanging="360"/>
+      </w:pPr>
+      <w:rPr>
+        <w:rFonts w:ascii="Symbol" w:hAnsi="Symbol" w:hint="default"/>
+      </w:rPr>
+    </w:lvl>
+    <w:lvl w:ilvl="7" w:tplc="04090003" w:tentative="1">
+      <w:start w:val="1"/>
+      <w:numFmt w:val="bullet"/>
+      <w:lvlText w:val="o"/>
+      <w:lvlJc w:val="left"/>
+      <w:pPr>
+        <w:ind w:left="5400" w:hanging="360"/>
+      </w:pPr>
+      <w:rPr>
+        <w:rFonts w:ascii="Courier New" w:hAnsi="Courier New" w:cs="Courier New" w:hint="default"/>
+      </w:rPr>
+    </w:lvl>
+    <w:lvl w:ilvl="8" w:tplc="04090005" w:tentative="1">
+      <w:start w:val="1"/>
+      <w:numFmt w:val="bullet"/>
+      <w:lvlText w:val=""/>
+      <w:lvlJc w:val="left"/>
+      <w:pPr>
+        <w:ind w:left="6120" w:hanging="360"/>
+      </w:pPr>
+      <w:rPr>
+        <w:rFonts w:ascii="Wingdings" w:hAnsi="Wingdings" w:hint="default"/>
+      </w:rPr>
+    </w:lvl>
+  </w:abstractNum>
+  <w:abstractNum w:abstractNumId="14">
     <w:nsid w:val="27EE2251"/>
     <w:multiLevelType w:val="hybridMultilevel"/>
     <w:tmpl w:val="5A7A5F7C"/>
@@ -3444,7 +3695,7 @@
       </w:rPr>
     </w:lvl>
   </w:abstractNum>
-  <w:abstractNum w:abstractNumId="12">
+  <w:abstractNum w:abstractNumId="15">
     <w:nsid w:val="291E20AB"/>
     <w:multiLevelType w:val="hybridMultilevel"/>
     <w:tmpl w:val="8A428EA8"/>
@@ -3557,7 +3808,120 @@
       </w:rPr>
     </w:lvl>
   </w:abstractNum>
-  <w:abstractNum w:abstractNumId="13">
+  <w:abstractNum w:abstractNumId="16">
+    <w:nsid w:val="347829B2"/>
+    <w:multiLevelType w:val="hybridMultilevel"/>
+    <w:tmpl w:val="78CEFCFA"/>
+    <w:lvl w:ilvl="0" w:tplc="04090005">
+      <w:start w:val="1"/>
+      <w:numFmt w:val="bullet"/>
+      <w:lvlText w:val=""/>
+      <w:lvlJc w:val="left"/>
+      <w:pPr>
+        <w:ind w:left="360" w:hanging="360"/>
+      </w:pPr>
+      <w:rPr>
+        <w:rFonts w:ascii="Wingdings" w:hAnsi="Wingdings" w:hint="default"/>
+      </w:rPr>
+    </w:lvl>
+    <w:lvl w:ilvl="1" w:tplc="04090003" w:tentative="1">
+      <w:start w:val="1"/>
+      <w:numFmt w:val="bullet"/>
+      <w:lvlText w:val="o"/>
+      <w:lvlJc w:val="left"/>
+      <w:pPr>
+        <w:ind w:left="1080" w:hanging="360"/>
+      </w:pPr>
+      <w:rPr>
+        <w:rFonts w:ascii="Courier New" w:hAnsi="Courier New" w:cs="Courier New" w:hint="default"/>
+      </w:rPr>
+    </w:lvl>
+    <w:lvl w:ilvl="2" w:tplc="04090005" w:tentative="1">
+      <w:start w:val="1"/>
+      <w:numFmt w:val="bullet"/>
+      <w:lvlText w:val=""/>
+      <w:lvlJc w:val="left"/>
+      <w:pPr>
+        <w:ind w:left="1800" w:hanging="360"/>
+      </w:pPr>
+      <w:rPr>
+        <w:rFonts w:ascii="Wingdings" w:hAnsi="Wingdings" w:hint="default"/>
+      </w:rPr>
+    </w:lvl>
+    <w:lvl w:ilvl="3" w:tplc="04090001" w:tentative="1">
+      <w:start w:val="1"/>
+      <w:numFmt w:val="bullet"/>
+      <w:lvlText w:val=""/>
+      <w:lvlJc w:val="left"/>
+      <w:pPr>
+        <w:ind w:left="2520" w:hanging="360"/>
+      </w:pPr>
+      <w:rPr>
+        <w:rFonts w:ascii="Symbol" w:hAnsi="Symbol" w:hint="default"/>
+      </w:rPr>
+    </w:lvl>
+    <w:lvl w:ilvl="4" w:tplc="04090003" w:tentative="1">
+      <w:start w:val="1"/>
+      <w:numFmt w:val="bullet"/>
+      <w:lvlText w:val="o"/>
+      <w:lvlJc w:val="left"/>
+      <w:pPr>
+        <w:ind w:left="3240" w:hanging="360"/>
+      </w:pPr>
+      <w:rPr>
+        <w:rFonts w:ascii="Courier New" w:hAnsi="Courier New" w:cs="Courier New" w:hint="default"/>
+      </w:rPr>
+    </w:lvl>
+    <w:lvl w:ilvl="5" w:tplc="04090005" w:tentative="1">
+      <w:start w:val="1"/>
+      <w:numFmt w:val="bullet"/>
+      <w:lvlText w:val=""/>
+      <w:lvlJc w:val="left"/>
+      <w:pPr>
+        <w:ind w:left="3960" w:hanging="360"/>
+      </w:pPr>
+      <w:rPr>
+        <w:rFonts w:ascii="Wingdings" w:hAnsi="Wingdings" w:hint="default"/>
+      </w:rPr>
+    </w:lvl>
+    <w:lvl w:ilvl="6" w:tplc="04090001" w:tentative="1">
+      <w:start w:val="1"/>
+      <w:numFmt w:val="bullet"/>
+      <w:lvlText w:val=""/>
+      <w:lvlJc w:val="left"/>
+      <w:pPr>
+        <w:ind w:left="4680" w:hanging="360"/>
+      </w:pPr>
+      <w:rPr>
+        <w:rFonts w:ascii="Symbol" w:hAnsi="Symbol" w:hint="default"/>
+      </w:rPr>
+    </w:lvl>
+    <w:lvl w:ilvl="7" w:tplc="04090003" w:tentative="1">
+      <w:start w:val="1"/>
+      <w:numFmt w:val="bullet"/>
+      <w:lvlText w:val="o"/>
+      <w:lvlJc w:val="left"/>
+      <w:pPr>
+        <w:ind w:left="5400" w:hanging="360"/>
+      </w:pPr>
+      <w:rPr>
+        <w:rFonts w:ascii="Courier New" w:hAnsi="Courier New" w:cs="Courier New" w:hint="default"/>
+      </w:rPr>
+    </w:lvl>
+    <w:lvl w:ilvl="8" w:tplc="04090005" w:tentative="1">
+      <w:start w:val="1"/>
+      <w:numFmt w:val="bullet"/>
+      <w:lvlText w:val=""/>
+      <w:lvlJc w:val="left"/>
+      <w:pPr>
+        <w:ind w:left="6120" w:hanging="360"/>
+      </w:pPr>
+      <w:rPr>
+        <w:rFonts w:ascii="Wingdings" w:hAnsi="Wingdings" w:hint="default"/>
+      </w:rPr>
+    </w:lvl>
+  </w:abstractNum>
+  <w:abstractNum w:abstractNumId="17">
     <w:nsid w:val="358F6595"/>
     <w:multiLevelType w:val="hybridMultilevel"/>
     <w:tmpl w:val="B6380B92"/>
@@ -3670,7 +4034,120 @@
       </w:rPr>
     </w:lvl>
   </w:abstractNum>
-  <w:abstractNum w:abstractNumId="14">
+  <w:abstractNum w:abstractNumId="18">
+    <w:nsid w:val="364837D9"/>
+    <w:multiLevelType w:val="hybridMultilevel"/>
+    <w:tmpl w:val="868C116C"/>
+    <w:lvl w:ilvl="0" w:tplc="04090005">
+      <w:start w:val="1"/>
+      <w:numFmt w:val="bullet"/>
+      <w:lvlText w:val=""/>
+      <w:lvlJc w:val="left"/>
+      <w:pPr>
+        <w:ind w:left="360" w:hanging="360"/>
+      </w:pPr>
+      <w:rPr>
+        <w:rFonts w:ascii="Wingdings" w:hAnsi="Wingdings" w:hint="default"/>
+      </w:rPr>
+    </w:lvl>
+    <w:lvl w:ilvl="1" w:tplc="04090003" w:tentative="1">
+      <w:start w:val="1"/>
+      <w:numFmt w:val="bullet"/>
+      <w:lvlText w:val="o"/>
+      <w:lvlJc w:val="left"/>
+      <w:pPr>
+        <w:ind w:left="1080" w:hanging="360"/>
+      </w:pPr>
+      <w:rPr>
+        <w:rFonts w:ascii="Courier New" w:hAnsi="Courier New" w:cs="Courier New" w:hint="default"/>
+      </w:rPr>
+    </w:lvl>
+    <w:lvl w:ilvl="2" w:tplc="04090005" w:tentative="1">
+      <w:start w:val="1"/>
+      <w:numFmt w:val="bullet"/>
+      <w:lvlText w:val=""/>
+      <w:lvlJc w:val="left"/>
+      <w:pPr>
+        <w:ind w:left="1800" w:hanging="360"/>
+      </w:pPr>
+      <w:rPr>
+        <w:rFonts w:ascii="Wingdings" w:hAnsi="Wingdings" w:hint="default"/>
+      </w:rPr>
+    </w:lvl>
+    <w:lvl w:ilvl="3" w:tplc="04090001" w:tentative="1">
+      <w:start w:val="1"/>
+      <w:numFmt w:val="bullet"/>
+      <w:lvlText w:val=""/>
+      <w:lvlJc w:val="left"/>
+      <w:pPr>
+        <w:ind w:left="2520" w:hanging="360"/>
+      </w:pPr>
+      <w:rPr>
+        <w:rFonts w:ascii="Symbol" w:hAnsi="Symbol" w:hint="default"/>
+      </w:rPr>
+    </w:lvl>
+    <w:lvl w:ilvl="4" w:tplc="04090003" w:tentative="1">
+      <w:start w:val="1"/>
+      <w:numFmt w:val="bullet"/>
+      <w:lvlText w:val="o"/>
+      <w:lvlJc w:val="left"/>
+      <w:pPr>
+        <w:ind w:left="3240" w:hanging="360"/>
+      </w:pPr>
+      <w:rPr>
+        <w:rFonts w:ascii="Courier New" w:hAnsi="Courier New" w:cs="Courier New" w:hint="default"/>
+      </w:rPr>
+    </w:lvl>
+    <w:lvl w:ilvl="5" w:tplc="04090005" w:tentative="1">
+      <w:start w:val="1"/>
+      <w:numFmt w:val="bullet"/>
+      <w:lvlText w:val=""/>
+      <w:lvlJc w:val="left"/>
+      <w:pPr>
+        <w:ind w:left="3960" w:hanging="360"/>
+      </w:pPr>
+      <w:rPr>
+        <w:rFonts w:ascii="Wingdings" w:hAnsi="Wingdings" w:hint="default"/>
+      </w:rPr>
+    </w:lvl>
+    <w:lvl w:ilvl="6" w:tplc="04090001" w:tentative="1">
+      <w:start w:val="1"/>
+      <w:numFmt w:val="bullet"/>
+      <w:lvlText w:val=""/>
+      <w:lvlJc w:val="left"/>
+      <w:pPr>
+        <w:ind w:left="4680" w:hanging="360"/>
+      </w:pPr>
+      <w:rPr>
+        <w:rFonts w:ascii="Symbol" w:hAnsi="Symbol" w:hint="default"/>
+      </w:rPr>
+    </w:lvl>
+    <w:lvl w:ilvl="7" w:tplc="04090003" w:tentative="1">
+      <w:start w:val="1"/>
+      <w:numFmt w:val="bullet"/>
+      <w:lvlText w:val="o"/>
+      <w:lvlJc w:val="left"/>
+      <w:pPr>
+        <w:ind w:left="5400" w:hanging="360"/>
+      </w:pPr>
+      <w:rPr>
+        <w:rFonts w:ascii="Courier New" w:hAnsi="Courier New" w:cs="Courier New" w:hint="default"/>
+      </w:rPr>
+    </w:lvl>
+    <w:lvl w:ilvl="8" w:tplc="04090005" w:tentative="1">
+      <w:start w:val="1"/>
+      <w:numFmt w:val="bullet"/>
+      <w:lvlText w:val=""/>
+      <w:lvlJc w:val="left"/>
+      <w:pPr>
+        <w:ind w:left="6120" w:hanging="360"/>
+      </w:pPr>
+      <w:rPr>
+        <w:rFonts w:ascii="Wingdings" w:hAnsi="Wingdings" w:hint="default"/>
+      </w:rPr>
+    </w:lvl>
+  </w:abstractNum>
+  <w:abstractNum w:abstractNumId="19">
     <w:nsid w:val="3EAD3ACD"/>
     <w:multiLevelType w:val="hybridMultilevel"/>
     <w:tmpl w:val="098EF3D2"/>
@@ -3783,7 +4260,7 @@
       </w:rPr>
     </w:lvl>
   </w:abstractNum>
-  <w:abstractNum w:abstractNumId="15">
+  <w:abstractNum w:abstractNumId="20">
     <w:nsid w:val="4F5F3BA4"/>
     <w:multiLevelType w:val="hybridMultilevel"/>
     <w:tmpl w:val="67048ECE"/>
@@ -3896,7 +4373,119 @@
       </w:rPr>
     </w:lvl>
   </w:abstractNum>
-  <w:abstractNum w:abstractNumId="16">
+  <w:abstractNum w:abstractNumId="21">
+    <w:nsid w:val="504E09EA"/>
+    <w:multiLevelType w:val="hybridMultilevel"/>
+    <w:tmpl w:val="E5DE0FD6"/>
+    <w:lvl w:ilvl="0" w:tplc="F762158C">
+      <w:numFmt w:val="bullet"/>
+      <w:lvlText w:val="-"/>
+      <w:lvlJc w:val="left"/>
+      <w:pPr>
+        <w:ind w:left="720" w:hanging="360"/>
+      </w:pPr>
+      <w:rPr>
+        <w:rFonts w:ascii="Calibri" w:eastAsia="Times New Roman" w:hAnsi="Calibri" w:cstheme="minorHAnsi" w:hint="default"/>
+      </w:rPr>
+    </w:lvl>
+    <w:lvl w:ilvl="1" w:tplc="04090003" w:tentative="1">
+      <w:start w:val="1"/>
+      <w:numFmt w:val="bullet"/>
+      <w:lvlText w:val="o"/>
+      <w:lvlJc w:val="left"/>
+      <w:pPr>
+        <w:ind w:left="1440" w:hanging="360"/>
+      </w:pPr>
+      <w:rPr>
+        <w:rFonts w:ascii="Courier New" w:hAnsi="Courier New" w:cs="Courier New" w:hint="default"/>
+      </w:rPr>
+    </w:lvl>
+    <w:lvl w:ilvl="2" w:tplc="04090005" w:tentative="1">
+      <w:start w:val="1"/>
+      <w:numFmt w:val="bullet"/>
+      <w:lvlText w:val=""/>
+      <w:lvlJc w:val="left"/>
+      <w:pPr>
+        <w:ind w:left="2160" w:hanging="360"/>
+      </w:pPr>
+      <w:rPr>
+        <w:rFonts w:ascii="Wingdings" w:hAnsi="Wingdings" w:hint="default"/>
+      </w:rPr>
+    </w:lvl>
+    <w:lvl w:ilvl="3" w:tplc="04090001" w:tentative="1">
+      <w:start w:val="1"/>
+      <w:numFmt w:val="bullet"/>
+      <w:lvlText w:val=""/>
+      <w:lvlJc w:val="left"/>
+      <w:pPr>
+        <w:ind w:left="2880" w:hanging="360"/>
+      </w:pPr>
+      <w:rPr>
+        <w:rFonts w:ascii="Symbol" w:hAnsi="Symbol" w:hint="default"/>
+      </w:rPr>
+    </w:lvl>
+    <w:lvl w:ilvl="4" w:tplc="04090003" w:tentative="1">
+      <w:start w:val="1"/>
+      <w:numFmt w:val="bullet"/>
+      <w:lvlText w:val="o"/>
+      <w:lvlJc w:val="left"/>
+      <w:pPr>
+        <w:ind w:left="3600" w:hanging="360"/>
+      </w:pPr>
+      <w:rPr>
+        <w:rFonts w:ascii="Courier New" w:hAnsi="Courier New" w:cs="Courier New" w:hint="default"/>
+      </w:rPr>
+    </w:lvl>
+    <w:lvl w:ilvl="5" w:tplc="04090005" w:tentative="1">
+      <w:start w:val="1"/>
+      <w:numFmt w:val="bullet"/>
+      <w:lvlText w:val=""/>
+      <w:lvlJc w:val="left"/>
+      <w:pPr>
+        <w:ind w:left="4320" w:hanging="360"/>
+      </w:pPr>
+      <w:rPr>
+        <w:rFonts w:ascii="Wingdings" w:hAnsi="Wingdings" w:hint="default"/>
+      </w:rPr>
+    </w:lvl>
+    <w:lvl w:ilvl="6" w:tplc="04090001" w:tentative="1">
+      <w:start w:val="1"/>
+      <w:numFmt w:val="bullet"/>
+      <w:lvlText w:val=""/>
+      <w:lvlJc w:val="left"/>
+      <w:pPr>
+        <w:ind w:left="5040" w:hanging="360"/>
+      </w:pPr>
+      <w:rPr>
+        <w:rFonts w:ascii="Symbol" w:hAnsi="Symbol" w:hint="default"/>
+      </w:rPr>
+    </w:lvl>
+    <w:lvl w:ilvl="7" w:tplc="04090003" w:tentative="1">
+      <w:start w:val="1"/>
+      <w:numFmt w:val="bullet"/>
+      <w:lvlText w:val="o"/>
+      <w:lvlJc w:val="left"/>
+      <w:pPr>
+        <w:ind w:left="5760" w:hanging="360"/>
+      </w:pPr>
+      <w:rPr>
+        <w:rFonts w:ascii="Courier New" w:hAnsi="Courier New" w:cs="Courier New" w:hint="default"/>
+      </w:rPr>
+    </w:lvl>
+    <w:lvl w:ilvl="8" w:tplc="04090005" w:tentative="1">
+      <w:start w:val="1"/>
+      <w:numFmt w:val="bullet"/>
+      <w:lvlText w:val=""/>
+      <w:lvlJc w:val="left"/>
+      <w:pPr>
+        <w:ind w:left="6480" w:hanging="360"/>
+      </w:pPr>
+      <w:rPr>
+        <w:rFonts w:ascii="Wingdings" w:hAnsi="Wingdings" w:hint="default"/>
+      </w:rPr>
+    </w:lvl>
+  </w:abstractNum>
+  <w:abstractNum w:abstractNumId="22">
     <w:nsid w:val="515209DD"/>
     <w:multiLevelType w:val="hybridMultilevel"/>
     <w:tmpl w:val="6A20EA32"/>
@@ -4009,7 +4598,7 @@
       </w:rPr>
     </w:lvl>
   </w:abstractNum>
-  <w:abstractNum w:abstractNumId="17">
+  <w:abstractNum w:abstractNumId="23">
     <w:nsid w:val="554F00B4"/>
     <w:multiLevelType w:val="hybridMultilevel"/>
     <w:tmpl w:val="97F294D8"/>
@@ -4122,7 +4711,7 @@
       </w:rPr>
     </w:lvl>
   </w:abstractNum>
-  <w:abstractNum w:abstractNumId="18">
+  <w:abstractNum w:abstractNumId="24">
     <w:nsid w:val="555F55D1"/>
     <w:multiLevelType w:val="hybridMultilevel"/>
     <w:tmpl w:val="0FA45BDC"/>
@@ -4235,7 +4824,7 @@
       </w:rPr>
     </w:lvl>
   </w:abstractNum>
-  <w:abstractNum w:abstractNumId="19">
+  <w:abstractNum w:abstractNumId="25">
     <w:nsid w:val="5ACF1053"/>
     <w:multiLevelType w:val="hybridMultilevel"/>
     <w:tmpl w:val="C1706484"/>
@@ -4348,7 +4937,7 @@
       </w:rPr>
     </w:lvl>
   </w:abstractNum>
-  <w:abstractNum w:abstractNumId="20">
+  <w:abstractNum w:abstractNumId="26">
     <w:nsid w:val="6C234849"/>
     <w:multiLevelType w:val="hybridMultilevel"/>
     <w:tmpl w:val="C17087EE"/>
@@ -4461,7 +5050,7 @@
       </w:rPr>
     </w:lvl>
   </w:abstractNum>
-  <w:abstractNum w:abstractNumId="21">
+  <w:abstractNum w:abstractNumId="27">
     <w:nsid w:val="73222B0D"/>
     <w:multiLevelType w:val="hybridMultilevel"/>
     <w:tmpl w:val="856CE2DC"/>
@@ -4574,7 +5163,7 @@
       </w:rPr>
     </w:lvl>
   </w:abstractNum>
-  <w:abstractNum w:abstractNumId="22">
+  <w:abstractNum w:abstractNumId="28">
     <w:nsid w:val="739F592D"/>
     <w:multiLevelType w:val="hybridMultilevel"/>
     <w:tmpl w:val="C1C63AEC"/>
@@ -4687,10 +5276,10 @@
       </w:rPr>
     </w:lvl>
   </w:abstractNum>
-  <w:abstractNum w:abstractNumId="23">
+  <w:abstractNum w:abstractNumId="29">
     <w:nsid w:val="74E83F5A"/>
     <w:multiLevelType w:val="hybridMultilevel"/>
-    <w:tmpl w:val="397EDF92"/>
+    <w:tmpl w:val="3AD67A54"/>
     <w:lvl w:ilvl="0" w:tplc="04090005">
       <w:start w:val="1"/>
       <w:numFmt w:val="bullet"/>
@@ -4703,16 +5292,16 @@
         <w:rFonts w:ascii="Wingdings" w:hAnsi="Wingdings" w:hint="default"/>
       </w:rPr>
     </w:lvl>
-    <w:lvl w:ilvl="1" w:tplc="04090003" w:tentative="1">
-      <w:start w:val="1"/>
-      <w:numFmt w:val="bullet"/>
-      <w:lvlText w:val="o"/>
+    <w:lvl w:ilvl="1" w:tplc="04090005">
+      <w:start w:val="1"/>
+      <w:numFmt w:val="bullet"/>
+      <w:lvlText w:val=""/>
       <w:lvlJc w:val="left"/>
       <w:pPr>
         <w:ind w:left="1080" w:hanging="360"/>
       </w:pPr>
       <w:rPr>
-        <w:rFonts w:ascii="Courier New" w:hAnsi="Courier New" w:cs="Courier New" w:hint="default"/>
+        <w:rFonts w:ascii="Wingdings" w:hAnsi="Wingdings" w:hint="default"/>
       </w:rPr>
     </w:lvl>
     <w:lvl w:ilvl="2" w:tplc="04090005" w:tentative="1">
@@ -4800,7 +5389,7 @@
       </w:rPr>
     </w:lvl>
   </w:abstractNum>
-  <w:abstractNum w:abstractNumId="24">
+  <w:abstractNum w:abstractNumId="30">
     <w:nsid w:val="76F30B22"/>
     <w:multiLevelType w:val="hybridMultilevel"/>
     <w:tmpl w:val="A60A3D88"/>
@@ -4913,7 +5502,7 @@
       </w:rPr>
     </w:lvl>
   </w:abstractNum>
-  <w:abstractNum w:abstractNumId="25">
+  <w:abstractNum w:abstractNumId="31">
     <w:nsid w:val="77F7204D"/>
     <w:multiLevelType w:val="hybridMultilevel"/>
     <w:tmpl w:val="B6BE1718"/>
@@ -5026,7 +5615,7 @@
       </w:rPr>
     </w:lvl>
   </w:abstractNum>
-  <w:abstractNum w:abstractNumId="26">
+  <w:abstractNum w:abstractNumId="32">
     <w:nsid w:val="79B15B80"/>
     <w:multiLevelType w:val="hybridMultilevel"/>
     <w:tmpl w:val="085AB436"/>
@@ -5140,85 +5729,103 @@
     </w:lvl>
   </w:abstractNum>
   <w:num w:numId="1">
+    <w:abstractNumId w:val="5"/>
+  </w:num>
+  <w:num w:numId="2">
+    <w:abstractNumId w:val="10"/>
+  </w:num>
+  <w:num w:numId="3">
+    <w:abstractNumId w:val="6"/>
+  </w:num>
+  <w:num w:numId="4">
+    <w:abstractNumId w:val="7"/>
+  </w:num>
+  <w:num w:numId="5">
+    <w:abstractNumId w:val="3"/>
+  </w:num>
+  <w:num w:numId="6">
+    <w:abstractNumId w:val="28"/>
+  </w:num>
+  <w:num w:numId="7">
+    <w:abstractNumId w:val="11"/>
+  </w:num>
+  <w:num w:numId="8">
+    <w:abstractNumId w:val="17"/>
+  </w:num>
+  <w:num w:numId="9">
+    <w:abstractNumId w:val="26"/>
+  </w:num>
+  <w:num w:numId="10">
+    <w:abstractNumId w:val="30"/>
+  </w:num>
+  <w:num w:numId="11">
+    <w:abstractNumId w:val="20"/>
+  </w:num>
+  <w:num w:numId="12">
+    <w:abstractNumId w:val="19"/>
+  </w:num>
+  <w:num w:numId="13">
     <w:abstractNumId w:val="4"/>
   </w:num>
-  <w:num w:numId="2">
-    <w:abstractNumId w:val="8"/>
+  <w:num w:numId="14">
+    <w:abstractNumId w:val="12"/>
   </w:num>
-  <w:num w:numId="3">
-    <w:abstractNumId w:val="5"/>
+  <w:num w:numId="15">
+    <w:abstractNumId w:val="15"/>
   </w:num>
-  <w:num w:numId="4">
-    <w:abstractNumId w:val="6"/>
+  <w:num w:numId="16">
+    <w:abstractNumId w:val="9"/>
   </w:num>
-  <w:num w:numId="5">
+  <w:num w:numId="17">
+    <w:abstractNumId w:val="23"/>
+  </w:num>
+  <w:num w:numId="18">
+    <w:abstractNumId w:val="29"/>
+  </w:num>
+  <w:num w:numId="19">
+    <w:abstractNumId w:val="22"/>
+  </w:num>
+  <w:num w:numId="20">
+    <w:abstractNumId w:val="32"/>
+  </w:num>
+  <w:num w:numId="21">
+    <w:abstractNumId w:val="31"/>
+  </w:num>
+  <w:num w:numId="22">
+    <w:abstractNumId w:val="25"/>
+  </w:num>
+  <w:num w:numId="23">
     <w:abstractNumId w:val="2"/>
   </w:num>
-  <w:num w:numId="6">
-    <w:abstractNumId w:val="22"/>
-  </w:num>
-  <w:num w:numId="7">
-    <w:abstractNumId w:val="9"/>
-  </w:num>
-  <w:num w:numId="8">
-    <w:abstractNumId w:val="13"/>
-  </w:num>
-  <w:num w:numId="9">
-    <w:abstractNumId w:val="20"/>
-  </w:num>
-  <w:num w:numId="10">
-    <w:abstractNumId w:val="24"/>
-  </w:num>
-  <w:num w:numId="11">
-    <w:abstractNumId w:val="15"/>
-  </w:num>
-  <w:num w:numId="12">
-    <w:abstractNumId w:val="14"/>
-  </w:num>
-  <w:num w:numId="13">
-    <w:abstractNumId w:val="3"/>
-  </w:num>
-  <w:num w:numId="14">
-    <w:abstractNumId w:val="10"/>
-  </w:num>
-  <w:num w:numId="15">
-    <w:abstractNumId w:val="12"/>
-  </w:num>
-  <w:num w:numId="16">
-    <w:abstractNumId w:val="7"/>
-  </w:num>
-  <w:num w:numId="17">
-    <w:abstractNumId w:val="17"/>
-  </w:num>
-  <w:num w:numId="18">
-    <w:abstractNumId w:val="23"/>
-  </w:num>
-  <w:num w:numId="19">
-    <w:abstractNumId w:val="16"/>
-  </w:num>
-  <w:num w:numId="20">
-    <w:abstractNumId w:val="26"/>
-  </w:num>
-  <w:num w:numId="21">
-    <w:abstractNumId w:val="25"/>
-  </w:num>
-  <w:num w:numId="22">
-    <w:abstractNumId w:val="19"/>
-  </w:num>
-  <w:num w:numId="23">
-    <w:abstractNumId w:val="1"/>
-  </w:num>
   <w:num w:numId="24">
-    <w:abstractNumId w:val="21"/>
+    <w:abstractNumId w:val="27"/>
   </w:num>
   <w:num w:numId="25">
-    <w:abstractNumId w:val="11"/>
+    <w:abstractNumId w:val="14"/>
   </w:num>
   <w:num w:numId="26">
     <w:abstractNumId w:val="0"/>
   </w:num>
   <w:num w:numId="27">
+    <w:abstractNumId w:val="24"/>
+  </w:num>
+  <w:num w:numId="28">
     <w:abstractNumId w:val="18"/>
+  </w:num>
+  <w:num w:numId="29">
+    <w:abstractNumId w:val="21"/>
+  </w:num>
+  <w:num w:numId="30">
+    <w:abstractNumId w:val="13"/>
+  </w:num>
+  <w:num w:numId="31">
+    <w:abstractNumId w:val="1"/>
+  </w:num>
+  <w:num w:numId="32">
+    <w:abstractNumId w:val="8"/>
+  </w:num>
+  <w:num w:numId="33">
+    <w:abstractNumId w:val="16"/>
   </w:num>
 </w:numbering>
 </file>
@@ -5879,7 +6486,7 @@
   <a:extraClrSchemeLst/>
   <a:extLst>
     <a:ext uri="{05A4C25C-085E-4340-85A3-A5531E510DB2}">
-      <thm15:themeFamily xmlns:thm15="http://schemas.microsoft.com/office/thememl/2012/main" xmlns="" name="Office Theme" id="{62F939B6-93AF-4DB8-9C6B-D6C7DFDC589F}" vid="{4A3C46E8-61CC-4603-A589-7422A47A8E4A}"/>
+      <thm15:themeFamily xmlns="" xmlns:thm15="http://schemas.microsoft.com/office/thememl/2012/main" name="Office Theme" id="{62F939B6-93AF-4DB8-9C6B-D6C7DFDC589F}" vid="{4A3C46E8-61CC-4603-A589-7422A47A8E4A}"/>
     </a:ext>
   </a:extLst>
 </a:theme>

</xml_diff>

<commit_message>
Update project experiences showcasing software and web developing caliber
</commit_message>
<xml_diff>
--- a/Resume of Kamrul.docx
+++ b/Resume of Kamrul.docx
@@ -170,6 +170,117 @@
         <w:rPr>
           <w:rFonts w:asciiTheme="minorHAnsi" w:hAnsiTheme="minorHAnsi" w:cstheme="minorHAnsi"/>
         </w:rPr>
+        <w:t>During the professional career as RF engineer, developed many software tools assisting regular tasks which gave me the confidence to switch the career in ever growing field of Web application developer.</w:t>
+      </w:r>
+    </w:p>
+    <w:p>
+      <w:pPr>
+        <w:pStyle w:val="ListParagraph"/>
+        <w:numPr>
+          <w:ilvl w:val="0"/>
+          <w:numId w:val="28"/>
+        </w:numPr>
+        <w:spacing w:line="264" w:lineRule="auto"/>
+        <w:jc w:val="both"/>
+        <w:textAlignment w:val="center"/>
+        <w:rPr>
+          <w:rFonts w:asciiTheme="minorHAnsi" w:hAnsiTheme="minorHAnsi" w:cstheme="minorHAnsi"/>
+        </w:rPr>
+      </w:pPr>
+      <w:r>
+        <w:rPr>
+          <w:rFonts w:asciiTheme="minorHAnsi" w:hAnsiTheme="minorHAnsi" w:cstheme="minorHAnsi"/>
+        </w:rPr>
+        <w:t xml:space="preserve">I </w:t>
+      </w:r>
+      <w:r>
+        <w:rPr>
+          <w:rFonts w:asciiTheme="minorHAnsi" w:hAnsiTheme="minorHAnsi" w:cstheme="minorHAnsi"/>
+        </w:rPr>
+        <w:t>am</w:t>
+      </w:r>
+      <w:r>
+        <w:rPr>
+          <w:rFonts w:asciiTheme="minorHAnsi" w:hAnsiTheme="minorHAnsi" w:cstheme="minorHAnsi"/>
+        </w:rPr>
+        <w:t xml:space="preserve"> always appreciated</w:t>
+      </w:r>
+      <w:r>
+        <w:rPr>
+          <w:rFonts w:asciiTheme="minorHAnsi" w:hAnsiTheme="minorHAnsi" w:cstheme="minorHAnsi"/>
+        </w:rPr>
+        <w:t xml:space="preserve"> by peers</w:t>
+      </w:r>
+      <w:r>
+        <w:rPr>
+          <w:rFonts w:asciiTheme="minorHAnsi" w:hAnsiTheme="minorHAnsi" w:cstheme="minorHAnsi"/>
+        </w:rPr>
+        <w:t xml:space="preserve"> for quick learning capability and creative thinking.</w:t>
+      </w:r>
+      <w:r>
+        <w:rPr>
+          <w:rFonts w:asciiTheme="minorHAnsi" w:hAnsiTheme="minorHAnsi" w:cstheme="minorHAnsi"/>
+        </w:rPr>
+        <w:t xml:space="preserve"> I am always eager to learn and play with new technologies. </w:t>
+      </w:r>
+    </w:p>
+    <w:p>
+      <w:pPr>
+        <w:pStyle w:val="ListParagraph"/>
+        <w:numPr>
+          <w:ilvl w:val="0"/>
+          <w:numId w:val="28"/>
+        </w:numPr>
+        <w:spacing w:line="264" w:lineRule="auto"/>
+        <w:jc w:val="both"/>
+        <w:textAlignment w:val="center"/>
+        <w:rPr>
+          <w:rFonts w:asciiTheme="minorHAnsi" w:hAnsiTheme="minorHAnsi" w:cstheme="minorHAnsi"/>
+        </w:rPr>
+      </w:pPr>
+      <w:r>
+        <w:rPr>
+          <w:rFonts w:asciiTheme="minorHAnsi" w:hAnsiTheme="minorHAnsi" w:cstheme="minorHAnsi"/>
+        </w:rPr>
+        <w:t>F</w:t>
+      </w:r>
+      <w:r>
+        <w:rPr>
+          <w:rFonts w:asciiTheme="minorHAnsi" w:hAnsiTheme="minorHAnsi" w:cstheme="minorHAnsi"/>
+        </w:rPr>
+        <w:t>ast changing Web technologies are the future of software technologies. I feel I can contribute in this field with my creative and critical thinking</w:t>
+      </w:r>
+      <w:r>
+        <w:rPr>
+          <w:rFonts w:asciiTheme="minorHAnsi" w:hAnsiTheme="minorHAnsi" w:cstheme="minorHAnsi"/>
+        </w:rPr>
+        <w:t xml:space="preserve"> which</w:t>
+      </w:r>
+      <w:r>
+        <w:rPr>
+          <w:rFonts w:asciiTheme="minorHAnsi" w:hAnsiTheme="minorHAnsi" w:cstheme="minorHAnsi"/>
+        </w:rPr>
+        <w:t xml:space="preserve"> is the reason of my career switch.</w:t>
+      </w:r>
+    </w:p>
+    <w:p>
+      <w:pPr>
+        <w:pStyle w:val="ListParagraph"/>
+        <w:numPr>
+          <w:ilvl w:val="0"/>
+          <w:numId w:val="28"/>
+        </w:numPr>
+        <w:spacing w:line="264" w:lineRule="auto"/>
+        <w:jc w:val="both"/>
+        <w:textAlignment w:val="center"/>
+        <w:rPr>
+          <w:rFonts w:asciiTheme="minorHAnsi" w:hAnsiTheme="minorHAnsi" w:cstheme="minorHAnsi"/>
+        </w:rPr>
+      </w:pPr>
+      <w:r>
+        <w:rPr>
+          <w:rFonts w:asciiTheme="minorHAnsi" w:hAnsiTheme="minorHAnsi" w:cstheme="minorHAnsi"/>
+        </w:rPr>
         <w:t>Current career objective is to work as full time full stack web developer.</w:t>
       </w:r>
       <w:r>
@@ -182,7 +293,19 @@
         <w:rPr>
           <w:rFonts w:asciiTheme="minorHAnsi" w:hAnsiTheme="minorHAnsi" w:cstheme="minorHAnsi"/>
         </w:rPr>
-        <w:t>Start a startup utilizing web developer experiences.</w:t>
+        <w:t xml:space="preserve">Start a </w:t>
+      </w:r>
+      <w:r>
+        <w:rPr>
+          <w:rFonts w:asciiTheme="minorHAnsi" w:hAnsiTheme="minorHAnsi" w:cstheme="minorHAnsi"/>
+        </w:rPr>
+        <w:t xml:space="preserve">crowd sourced web application based </w:t>
+      </w:r>
+      <w:r>
+        <w:rPr>
+          <w:rFonts w:asciiTheme="minorHAnsi" w:hAnsiTheme="minorHAnsi" w:cstheme="minorHAnsi"/>
+        </w:rPr>
+        <w:t>startup utilizing web developer experiences.</w:t>
       </w:r>
     </w:p>
     <w:p>
@@ -307,7 +430,13 @@
         <w:rPr>
           <w:rFonts w:asciiTheme="minorHAnsi" w:hAnsiTheme="minorHAnsi" w:cstheme="minorHAnsi"/>
         </w:rPr>
-        <w:t>jQuery, Bootstrap, Semantic UI,</w:t>
+        <w:t>JQuery</w:t>
+      </w:r>
+      <w:r>
+        <w:rPr>
+          <w:rFonts w:asciiTheme="minorHAnsi" w:hAnsiTheme="minorHAnsi" w:cstheme="minorHAnsi"/>
+        </w:rPr>
+        <w:t>, Bootstrap, Semantic UI,</w:t>
       </w:r>
       <w:r>
         <w:rPr>
@@ -605,6 +734,1692 @@
         </w:rPr>
         <w:t>Projects</w:t>
       </w:r>
+      <w:r>
+        <w:rPr>
+          <w:rFonts w:asciiTheme="minorHAnsi" w:hAnsiTheme="minorHAnsi"/>
+        </w:rPr>
+        <w:t xml:space="preserve"> Representing M</w:t>
+      </w:r>
+      <w:r>
+        <w:rPr>
+          <w:rFonts w:asciiTheme="minorHAnsi" w:hAnsiTheme="minorHAnsi"/>
+        </w:rPr>
+        <w:t>y Software/Web</w:t>
+      </w:r>
+      <w:r>
+        <w:rPr>
+          <w:rFonts w:asciiTheme="minorHAnsi" w:hAnsiTheme="minorHAnsi"/>
+        </w:rPr>
+        <w:t xml:space="preserve"> App</w:t>
+      </w:r>
+      <w:r>
+        <w:rPr>
+          <w:rFonts w:asciiTheme="minorHAnsi" w:hAnsiTheme="minorHAnsi"/>
+        </w:rPr>
+        <w:t xml:space="preserve"> </w:t>
+      </w:r>
+      <w:r>
+        <w:rPr>
+          <w:rFonts w:asciiTheme="minorHAnsi" w:hAnsiTheme="minorHAnsi"/>
+        </w:rPr>
+        <w:t>Developing C</w:t>
+      </w:r>
+      <w:r>
+        <w:rPr>
+          <w:rFonts w:asciiTheme="minorHAnsi" w:hAnsiTheme="minorHAnsi"/>
+        </w:rPr>
+        <w:t>aliber</w:t>
+      </w:r>
+    </w:p>
+    <w:p/>
+    <w:tbl>
+      <w:tblPr>
+        <w:tblStyle w:val="LightList-Accent11"/>
+        <w:tblW w:w="0" w:type="auto"/>
+        <w:tblBorders>
+          <w:top w:val="single" w:sz="4" w:space="0" w:color="0070C0"/>
+          <w:left w:val="single" w:sz="4" w:space="0" w:color="0070C0"/>
+          <w:bottom w:val="single" w:sz="4" w:space="0" w:color="0070C0"/>
+          <w:right w:val="single" w:sz="4" w:space="0" w:color="0070C0"/>
+          <w:insideH w:val="single" w:sz="4" w:space="0" w:color="0070C0"/>
+          <w:insideV w:val="single" w:sz="4" w:space="0" w:color="0070C0"/>
+        </w:tblBorders>
+        <w:tblLayout w:type="fixed"/>
+        <w:tblLook w:val="04A0"/>
+      </w:tblPr>
+      <w:tblGrid>
+        <w:gridCol w:w="1908"/>
+        <w:gridCol w:w="1647"/>
+        <w:gridCol w:w="3663"/>
+        <w:gridCol w:w="1710"/>
+        <w:gridCol w:w="1368"/>
+      </w:tblGrid>
+      <w:tr>
+        <w:trPr>
+          <w:cnfStyle w:val="100000000000"/>
+        </w:trPr>
+        <w:tc>
+          <w:tcPr>
+            <w:cnfStyle w:val="001000000000"/>
+            <w:tcW w:w="1908" w:type="dxa"/>
+            <w:shd w:val="clear" w:color="auto" w:fill="BDD6EE" w:themeFill="accent1" w:themeFillTint="66"/>
+          </w:tcPr>
+          <w:p>
+            <w:pPr>
+              <w:jc w:val="both"/>
+              <w:rPr>
+                <w:rFonts w:asciiTheme="minorHAnsi" w:hAnsiTheme="minorHAnsi" w:cstheme="minorHAnsi"/>
+                <w:color w:val="auto"/>
+                <w:szCs w:val="16"/>
+              </w:rPr>
+            </w:pPr>
+            <w:r>
+              <w:rPr>
+                <w:rFonts w:asciiTheme="minorHAnsi" w:hAnsiTheme="minorHAnsi" w:cstheme="minorHAnsi"/>
+                <w:color w:val="auto"/>
+                <w:szCs w:val="16"/>
+              </w:rPr>
+              <w:t>Project Name</w:t>
+            </w:r>
+          </w:p>
+        </w:tc>
+        <w:tc>
+          <w:tcPr>
+            <w:tcW w:w="1647" w:type="dxa"/>
+            <w:shd w:val="clear" w:color="auto" w:fill="BDD6EE" w:themeFill="accent1" w:themeFillTint="66"/>
+          </w:tcPr>
+          <w:p>
+            <w:pPr>
+              <w:jc w:val="both"/>
+              <w:cnfStyle w:val="100000000000"/>
+              <w:rPr>
+                <w:rFonts w:asciiTheme="minorHAnsi" w:hAnsiTheme="minorHAnsi" w:cstheme="minorHAnsi"/>
+                <w:color w:val="auto"/>
+                <w:szCs w:val="16"/>
+              </w:rPr>
+            </w:pPr>
+            <w:r>
+              <w:rPr>
+                <w:rFonts w:asciiTheme="minorHAnsi" w:hAnsiTheme="minorHAnsi" w:cstheme="minorHAnsi"/>
+                <w:color w:val="auto"/>
+                <w:szCs w:val="16"/>
+              </w:rPr>
+              <w:t>Description</w:t>
+            </w:r>
+          </w:p>
+        </w:tc>
+        <w:tc>
+          <w:tcPr>
+            <w:tcW w:w="3663" w:type="dxa"/>
+            <w:shd w:val="clear" w:color="auto" w:fill="BDD6EE" w:themeFill="accent1" w:themeFillTint="66"/>
+          </w:tcPr>
+          <w:p>
+            <w:pPr>
+              <w:jc w:val="both"/>
+              <w:cnfStyle w:val="100000000000"/>
+              <w:rPr>
+                <w:rFonts w:asciiTheme="minorHAnsi" w:hAnsiTheme="minorHAnsi" w:cstheme="minorHAnsi"/>
+                <w:color w:val="auto"/>
+                <w:szCs w:val="16"/>
+              </w:rPr>
+            </w:pPr>
+            <w:r>
+              <w:rPr>
+                <w:rFonts w:asciiTheme="minorHAnsi" w:hAnsiTheme="minorHAnsi" w:cstheme="minorHAnsi"/>
+                <w:color w:val="auto"/>
+                <w:szCs w:val="16"/>
+              </w:rPr>
+              <w:t>Features</w:t>
+            </w:r>
+          </w:p>
+        </w:tc>
+        <w:tc>
+          <w:tcPr>
+            <w:tcW w:w="1710" w:type="dxa"/>
+            <w:shd w:val="clear" w:color="auto" w:fill="BDD6EE" w:themeFill="accent1" w:themeFillTint="66"/>
+          </w:tcPr>
+          <w:p>
+            <w:pPr>
+              <w:jc w:val="both"/>
+              <w:cnfStyle w:val="100000000000"/>
+              <w:rPr>
+                <w:rFonts w:asciiTheme="minorHAnsi" w:hAnsiTheme="minorHAnsi" w:cstheme="minorHAnsi"/>
+                <w:color w:val="auto"/>
+                <w:szCs w:val="16"/>
+              </w:rPr>
+            </w:pPr>
+            <w:r>
+              <w:rPr>
+                <w:rFonts w:asciiTheme="minorHAnsi" w:hAnsiTheme="minorHAnsi" w:cstheme="minorHAnsi"/>
+                <w:color w:val="auto"/>
+                <w:szCs w:val="16"/>
+              </w:rPr>
+              <w:t>Technologies Used</w:t>
+            </w:r>
+          </w:p>
+        </w:tc>
+        <w:tc>
+          <w:tcPr>
+            <w:tcW w:w="1368" w:type="dxa"/>
+            <w:shd w:val="clear" w:color="auto" w:fill="BDD6EE" w:themeFill="accent1" w:themeFillTint="66"/>
+          </w:tcPr>
+          <w:p>
+            <w:pPr>
+              <w:jc w:val="both"/>
+              <w:cnfStyle w:val="100000000000"/>
+              <w:rPr>
+                <w:rFonts w:asciiTheme="minorHAnsi" w:hAnsiTheme="minorHAnsi" w:cstheme="minorHAnsi"/>
+                <w:color w:val="auto"/>
+                <w:szCs w:val="16"/>
+              </w:rPr>
+            </w:pPr>
+            <w:r>
+              <w:rPr>
+                <w:rFonts w:asciiTheme="minorHAnsi" w:hAnsiTheme="minorHAnsi" w:cstheme="minorHAnsi"/>
+                <w:color w:val="auto"/>
+                <w:szCs w:val="16"/>
+              </w:rPr>
+              <w:t>Link</w:t>
+            </w:r>
+          </w:p>
+        </w:tc>
+      </w:tr>
+      <w:tr>
+        <w:trPr>
+          <w:cnfStyle w:val="000000100000"/>
+        </w:trPr>
+        <w:tc>
+          <w:tcPr>
+            <w:cnfStyle w:val="001000000000"/>
+            <w:tcW w:w="1908" w:type="dxa"/>
+          </w:tcPr>
+          <w:p>
+            <w:pPr>
+              <w:jc w:val="both"/>
+              <w:rPr>
+                <w:rFonts w:asciiTheme="minorHAnsi" w:hAnsiTheme="minorHAnsi" w:cstheme="minorHAnsi"/>
+                <w:b w:val="0"/>
+                <w:sz w:val="16"/>
+                <w:szCs w:val="16"/>
+              </w:rPr>
+            </w:pPr>
+            <w:r>
+              <w:rPr>
+                <w:rFonts w:asciiTheme="minorHAnsi" w:hAnsiTheme="minorHAnsi" w:cstheme="minorHAnsi"/>
+                <w:b w:val="0"/>
+                <w:sz w:val="16"/>
+                <w:szCs w:val="16"/>
+              </w:rPr>
+              <w:t xml:space="preserve">Real-time </w:t>
+            </w:r>
+            <w:r>
+              <w:rPr>
+                <w:rFonts w:asciiTheme="minorHAnsi" w:hAnsiTheme="minorHAnsi" w:cstheme="minorHAnsi"/>
+                <w:b w:val="0"/>
+                <w:sz w:val="16"/>
+                <w:szCs w:val="16"/>
+              </w:rPr>
+              <w:t>V</w:t>
+            </w:r>
+            <w:r>
+              <w:rPr>
+                <w:rFonts w:asciiTheme="minorHAnsi" w:hAnsiTheme="minorHAnsi" w:cstheme="minorHAnsi"/>
+                <w:b w:val="0"/>
+                <w:sz w:val="16"/>
+                <w:szCs w:val="16"/>
+              </w:rPr>
+              <w:t xml:space="preserve">oltage </w:t>
+            </w:r>
+            <w:r>
+              <w:rPr>
+                <w:rFonts w:asciiTheme="minorHAnsi" w:hAnsiTheme="minorHAnsi" w:cstheme="minorHAnsi"/>
+                <w:b w:val="0"/>
+                <w:sz w:val="16"/>
+                <w:szCs w:val="16"/>
+              </w:rPr>
+              <w:t>S</w:t>
+            </w:r>
+            <w:r>
+              <w:rPr>
+                <w:rFonts w:asciiTheme="minorHAnsi" w:hAnsiTheme="minorHAnsi" w:cstheme="minorHAnsi"/>
+                <w:b w:val="0"/>
+                <w:sz w:val="16"/>
+                <w:szCs w:val="16"/>
+              </w:rPr>
+              <w:t xml:space="preserve">tability </w:t>
+            </w:r>
+            <w:r>
+              <w:rPr>
+                <w:rFonts w:asciiTheme="minorHAnsi" w:hAnsiTheme="minorHAnsi" w:cstheme="minorHAnsi"/>
+                <w:b w:val="0"/>
+                <w:sz w:val="16"/>
+                <w:szCs w:val="16"/>
+              </w:rPr>
+              <w:t>M</w:t>
+            </w:r>
+            <w:r>
+              <w:rPr>
+                <w:rFonts w:asciiTheme="minorHAnsi" w:hAnsiTheme="minorHAnsi" w:cstheme="minorHAnsi"/>
+                <w:b w:val="0"/>
+                <w:sz w:val="16"/>
+                <w:szCs w:val="16"/>
+              </w:rPr>
+              <w:t>onitoring software tool</w:t>
+            </w:r>
+          </w:p>
+        </w:tc>
+        <w:tc>
+          <w:tcPr>
+            <w:tcW w:w="1647" w:type="dxa"/>
+          </w:tcPr>
+          <w:p>
+            <w:pPr>
+              <w:jc w:val="both"/>
+              <w:cnfStyle w:val="000000100000"/>
+              <w:rPr>
+                <w:rFonts w:asciiTheme="minorHAnsi" w:hAnsiTheme="minorHAnsi" w:cstheme="minorHAnsi"/>
+                <w:sz w:val="16"/>
+                <w:szCs w:val="16"/>
+              </w:rPr>
+            </w:pPr>
+            <w:r>
+              <w:rPr>
+                <w:rFonts w:asciiTheme="minorHAnsi" w:hAnsiTheme="minorHAnsi" w:cstheme="minorHAnsi"/>
+                <w:sz w:val="16"/>
+                <w:szCs w:val="16"/>
+              </w:rPr>
+              <w:t>Was developed as a part of my MS thesis.</w:t>
+            </w:r>
+          </w:p>
+        </w:tc>
+        <w:tc>
+          <w:tcPr>
+            <w:tcW w:w="3663" w:type="dxa"/>
+          </w:tcPr>
+          <w:p>
+            <w:pPr>
+              <w:jc w:val="both"/>
+              <w:cnfStyle w:val="000000100000"/>
+              <w:rPr>
+                <w:rFonts w:asciiTheme="minorHAnsi" w:hAnsiTheme="minorHAnsi" w:cstheme="minorHAnsi"/>
+                <w:sz w:val="16"/>
+                <w:szCs w:val="16"/>
+              </w:rPr>
+            </w:pPr>
+            <w:r>
+              <w:rPr>
+                <w:rFonts w:asciiTheme="minorHAnsi" w:hAnsiTheme="minorHAnsi" w:cstheme="minorHAnsi"/>
+                <w:sz w:val="16"/>
+                <w:szCs w:val="16"/>
+              </w:rPr>
+              <w:t>- Real-time voltage stability index (VSI) visualization to forecast instability possibility</w:t>
+            </w:r>
+          </w:p>
+          <w:p>
+            <w:pPr>
+              <w:jc w:val="both"/>
+              <w:cnfStyle w:val="000000100000"/>
+              <w:rPr>
+                <w:rFonts w:asciiTheme="minorHAnsi" w:hAnsiTheme="minorHAnsi" w:cstheme="minorHAnsi"/>
+                <w:sz w:val="16"/>
+                <w:szCs w:val="16"/>
+              </w:rPr>
+            </w:pPr>
+            <w:r>
+              <w:rPr>
+                <w:rFonts w:asciiTheme="minorHAnsi" w:hAnsiTheme="minorHAnsi" w:cstheme="minorHAnsi"/>
+                <w:sz w:val="16"/>
+                <w:szCs w:val="16"/>
+              </w:rPr>
+              <w:t>- Real-time voltage stability boundary visualization</w:t>
+            </w:r>
+          </w:p>
+          <w:p>
+            <w:pPr>
+              <w:jc w:val="both"/>
+              <w:cnfStyle w:val="000000100000"/>
+              <w:rPr>
+                <w:rFonts w:asciiTheme="minorHAnsi" w:hAnsiTheme="minorHAnsi" w:cstheme="minorHAnsi"/>
+                <w:sz w:val="16"/>
+                <w:szCs w:val="16"/>
+              </w:rPr>
+            </w:pPr>
+            <w:r>
+              <w:rPr>
+                <w:rFonts w:asciiTheme="minorHAnsi" w:hAnsiTheme="minorHAnsi" w:cstheme="minorHAnsi"/>
+                <w:sz w:val="16"/>
+                <w:szCs w:val="16"/>
+              </w:rPr>
+              <w:t>- Real-time VSI Ranking of transmission lines.</w:t>
+            </w:r>
+          </w:p>
+          <w:p>
+            <w:pPr>
+              <w:jc w:val="both"/>
+              <w:cnfStyle w:val="000000100000"/>
+              <w:rPr>
+                <w:rFonts w:asciiTheme="minorHAnsi" w:hAnsiTheme="minorHAnsi" w:cstheme="minorHAnsi"/>
+                <w:sz w:val="16"/>
+                <w:szCs w:val="16"/>
+              </w:rPr>
+            </w:pPr>
+            <w:r>
+              <w:rPr>
+                <w:rFonts w:asciiTheme="minorHAnsi" w:hAnsiTheme="minorHAnsi" w:cstheme="minorHAnsi"/>
+                <w:sz w:val="16"/>
+                <w:szCs w:val="16"/>
+              </w:rPr>
+              <w:t>- Real-time visualization of various related KPIs</w:t>
+            </w:r>
+          </w:p>
+          <w:p>
+            <w:pPr>
+              <w:jc w:val="both"/>
+              <w:cnfStyle w:val="000000100000"/>
+              <w:rPr>
+                <w:rFonts w:asciiTheme="minorHAnsi" w:hAnsiTheme="minorHAnsi" w:cstheme="minorHAnsi"/>
+                <w:sz w:val="16"/>
+                <w:szCs w:val="16"/>
+              </w:rPr>
+            </w:pPr>
+            <w:r>
+              <w:rPr>
+                <w:rFonts w:asciiTheme="minorHAnsi" w:hAnsiTheme="minorHAnsi" w:cstheme="minorHAnsi"/>
+                <w:sz w:val="16"/>
+                <w:szCs w:val="16"/>
+              </w:rPr>
+              <w:t>- One line diagram visualization of the network</w:t>
+            </w:r>
+          </w:p>
+          <w:p>
+            <w:pPr>
+              <w:jc w:val="both"/>
+              <w:cnfStyle w:val="000000100000"/>
+              <w:rPr>
+                <w:rFonts w:asciiTheme="minorHAnsi" w:hAnsiTheme="minorHAnsi" w:cstheme="minorHAnsi"/>
+                <w:sz w:val="16"/>
+                <w:szCs w:val="16"/>
+              </w:rPr>
+            </w:pPr>
+            <w:r>
+              <w:rPr>
+                <w:rFonts w:asciiTheme="minorHAnsi" w:hAnsiTheme="minorHAnsi" w:cstheme="minorHAnsi"/>
+                <w:sz w:val="16"/>
+                <w:szCs w:val="16"/>
+              </w:rPr>
+              <w:t>- Integrated Optimal PMU placement identifier tool</w:t>
+            </w:r>
+          </w:p>
+          <w:p>
+            <w:pPr>
+              <w:jc w:val="both"/>
+              <w:cnfStyle w:val="000000100000"/>
+              <w:rPr>
+                <w:rFonts w:asciiTheme="minorHAnsi" w:hAnsiTheme="minorHAnsi" w:cstheme="minorHAnsi"/>
+                <w:sz w:val="16"/>
+                <w:szCs w:val="16"/>
+              </w:rPr>
+            </w:pPr>
+            <w:r>
+              <w:rPr>
+                <w:rFonts w:asciiTheme="minorHAnsi" w:hAnsiTheme="minorHAnsi" w:cstheme="minorHAnsi"/>
+                <w:sz w:val="16"/>
+                <w:szCs w:val="16"/>
+              </w:rPr>
+              <w:t xml:space="preserve">- </w:t>
+            </w:r>
+            <w:r>
+              <w:rPr>
+                <w:rFonts w:asciiTheme="minorHAnsi" w:hAnsiTheme="minorHAnsi" w:cstheme="minorHAnsi"/>
+                <w:sz w:val="16"/>
+                <w:szCs w:val="16"/>
+              </w:rPr>
+              <w:t>And</w:t>
+            </w:r>
+            <w:r>
+              <w:rPr>
+                <w:rFonts w:asciiTheme="minorHAnsi" w:hAnsiTheme="minorHAnsi" w:cstheme="minorHAnsi"/>
+                <w:sz w:val="16"/>
+                <w:szCs w:val="16"/>
+              </w:rPr>
+              <w:t xml:space="preserve"> much more.</w:t>
+            </w:r>
+          </w:p>
+        </w:tc>
+        <w:tc>
+          <w:tcPr>
+            <w:tcW w:w="1710" w:type="dxa"/>
+          </w:tcPr>
+          <w:p>
+            <w:pPr>
+              <w:jc w:val="both"/>
+              <w:cnfStyle w:val="000000100000"/>
+              <w:rPr>
+                <w:rFonts w:asciiTheme="minorHAnsi" w:hAnsiTheme="minorHAnsi" w:cstheme="minorHAnsi"/>
+                <w:sz w:val="16"/>
+                <w:szCs w:val="16"/>
+              </w:rPr>
+            </w:pPr>
+            <w:r>
+              <w:rPr>
+                <w:rFonts w:asciiTheme="minorHAnsi" w:hAnsiTheme="minorHAnsi" w:cstheme="minorHAnsi"/>
+                <w:sz w:val="16"/>
+                <w:szCs w:val="16"/>
+              </w:rPr>
+              <w:t>- MS SQL Server</w:t>
+            </w:r>
+            <w:r>
+              <w:rPr>
+                <w:rFonts w:asciiTheme="minorHAnsi" w:hAnsiTheme="minorHAnsi" w:cstheme="minorHAnsi"/>
+                <w:sz w:val="16"/>
+                <w:szCs w:val="16"/>
+              </w:rPr>
+              <w:t xml:space="preserve"> Database</w:t>
+            </w:r>
+          </w:p>
+          <w:p>
+            <w:pPr>
+              <w:jc w:val="both"/>
+              <w:cnfStyle w:val="000000100000"/>
+              <w:rPr>
+                <w:rFonts w:asciiTheme="minorHAnsi" w:hAnsiTheme="minorHAnsi" w:cstheme="minorHAnsi"/>
+                <w:sz w:val="16"/>
+                <w:szCs w:val="16"/>
+              </w:rPr>
+            </w:pPr>
+            <w:r>
+              <w:rPr>
+                <w:rFonts w:asciiTheme="minorHAnsi" w:hAnsiTheme="minorHAnsi" w:cstheme="minorHAnsi"/>
+                <w:sz w:val="16"/>
+                <w:szCs w:val="16"/>
+              </w:rPr>
+              <w:t>- MATLAB</w:t>
+            </w:r>
+          </w:p>
+          <w:p>
+            <w:pPr>
+              <w:jc w:val="both"/>
+              <w:cnfStyle w:val="000000100000"/>
+              <w:rPr>
+                <w:rFonts w:asciiTheme="minorHAnsi" w:hAnsiTheme="minorHAnsi" w:cstheme="minorHAnsi"/>
+                <w:sz w:val="16"/>
+                <w:szCs w:val="16"/>
+              </w:rPr>
+            </w:pPr>
+            <w:r>
+              <w:rPr>
+                <w:rFonts w:asciiTheme="minorHAnsi" w:hAnsiTheme="minorHAnsi" w:cstheme="minorHAnsi"/>
+                <w:sz w:val="16"/>
+                <w:szCs w:val="16"/>
+              </w:rPr>
+              <w:t>- C</w:t>
+            </w:r>
+            <w:r>
+              <w:rPr>
+                <w:rFonts w:asciiTheme="minorHAnsi" w:hAnsiTheme="minorHAnsi" w:cstheme="minorHAnsi"/>
+                <w:sz w:val="16"/>
+                <w:szCs w:val="16"/>
+              </w:rPr>
+              <w:t>, C++</w:t>
+            </w:r>
+          </w:p>
+          <w:p>
+            <w:pPr>
+              <w:jc w:val="both"/>
+              <w:cnfStyle w:val="000000100000"/>
+              <w:rPr>
+                <w:rFonts w:asciiTheme="minorHAnsi" w:hAnsiTheme="minorHAnsi" w:cstheme="minorHAnsi"/>
+                <w:sz w:val="16"/>
+                <w:szCs w:val="16"/>
+              </w:rPr>
+            </w:pPr>
+            <w:r>
+              <w:rPr>
+                <w:rFonts w:asciiTheme="minorHAnsi" w:hAnsiTheme="minorHAnsi" w:cstheme="minorHAnsi"/>
+                <w:sz w:val="16"/>
+                <w:szCs w:val="16"/>
+              </w:rPr>
+              <w:t>- RTDS : Real time digital simulator</w:t>
+            </w:r>
+          </w:p>
+          <w:p>
+            <w:pPr>
+              <w:jc w:val="both"/>
+              <w:cnfStyle w:val="000000100000"/>
+              <w:rPr>
+                <w:rFonts w:asciiTheme="minorHAnsi" w:hAnsiTheme="minorHAnsi" w:cstheme="minorHAnsi"/>
+                <w:sz w:val="16"/>
+                <w:szCs w:val="16"/>
+              </w:rPr>
+            </w:pPr>
+            <w:r>
+              <w:rPr>
+                <w:rFonts w:asciiTheme="minorHAnsi" w:hAnsiTheme="minorHAnsi" w:cstheme="minorHAnsi"/>
+                <w:sz w:val="16"/>
+                <w:szCs w:val="16"/>
+              </w:rPr>
+              <w:t>- Open PDC</w:t>
+            </w:r>
+          </w:p>
+        </w:tc>
+        <w:tc>
+          <w:tcPr>
+            <w:tcW w:w="1368" w:type="dxa"/>
+          </w:tcPr>
+          <w:p>
+            <w:pPr>
+              <w:cnfStyle w:val="000000100000"/>
+              <w:rPr>
+                <w:rFonts w:asciiTheme="minorHAnsi" w:hAnsiTheme="minorHAnsi" w:cstheme="minorHAnsi"/>
+                <w:sz w:val="16"/>
+                <w:szCs w:val="16"/>
+              </w:rPr>
+            </w:pPr>
+            <w:r>
+              <w:rPr>
+                <w:rFonts w:asciiTheme="minorHAnsi" w:hAnsiTheme="minorHAnsi" w:cstheme="minorHAnsi"/>
+                <w:sz w:val="16"/>
+                <w:szCs w:val="16"/>
+              </w:rPr>
+              <w:t xml:space="preserve">- </w:t>
+            </w:r>
+            <w:hyperlink r:id="rId11" w:history="1">
+              <w:r>
+                <w:rPr>
+                  <w:rStyle w:val="Hyperlink"/>
+                  <w:rFonts w:asciiTheme="minorHAnsi" w:hAnsiTheme="minorHAnsi" w:cstheme="minorHAnsi"/>
+                  <w:sz w:val="16"/>
+                  <w:szCs w:val="16"/>
+                </w:rPr>
+                <w:t>You tube video demonstration link</w:t>
+              </w:r>
+            </w:hyperlink>
+          </w:p>
+          <w:p>
+            <w:pPr>
+              <w:cnfStyle w:val="000000100000"/>
+              <w:rPr>
+                <w:rFonts w:asciiTheme="minorHAnsi" w:hAnsiTheme="minorHAnsi" w:cstheme="minorHAnsi"/>
+                <w:sz w:val="16"/>
+                <w:szCs w:val="16"/>
+              </w:rPr>
+            </w:pPr>
+            <w:r>
+              <w:rPr>
+                <w:rFonts w:asciiTheme="minorHAnsi" w:hAnsiTheme="minorHAnsi" w:cstheme="minorHAnsi"/>
+                <w:sz w:val="16"/>
+                <w:szCs w:val="16"/>
+              </w:rPr>
+              <w:t xml:space="preserve">- </w:t>
+            </w:r>
+            <w:hyperlink r:id="rId12" w:history="1">
+              <w:r>
+                <w:rPr>
+                  <w:rStyle w:val="Hyperlink"/>
+                  <w:rFonts w:asciiTheme="minorHAnsi" w:hAnsiTheme="minorHAnsi" w:cstheme="minorHAnsi"/>
+                  <w:sz w:val="16"/>
+                  <w:szCs w:val="16"/>
+                </w:rPr>
+                <w:t>Thesis Presentation</w:t>
+              </w:r>
+            </w:hyperlink>
+          </w:p>
+        </w:tc>
+      </w:tr>
+      <w:tr>
+        <w:tc>
+          <w:tcPr>
+            <w:cnfStyle w:val="001000000000"/>
+            <w:tcW w:w="1908" w:type="dxa"/>
+          </w:tcPr>
+          <w:p>
+            <w:pPr>
+              <w:jc w:val="both"/>
+              <w:rPr>
+                <w:rFonts w:asciiTheme="minorHAnsi" w:hAnsiTheme="minorHAnsi" w:cstheme="minorHAnsi"/>
+                <w:b w:val="0"/>
+                <w:sz w:val="16"/>
+                <w:szCs w:val="16"/>
+              </w:rPr>
+            </w:pPr>
+            <w:r>
+              <w:rPr>
+                <w:rFonts w:asciiTheme="minorHAnsi" w:hAnsiTheme="minorHAnsi" w:cstheme="minorHAnsi"/>
+                <w:b w:val="0"/>
+                <w:sz w:val="16"/>
+                <w:szCs w:val="16"/>
+              </w:rPr>
+              <w:t>Yelp Camp</w:t>
+            </w:r>
+          </w:p>
+        </w:tc>
+        <w:tc>
+          <w:tcPr>
+            <w:tcW w:w="1647" w:type="dxa"/>
+          </w:tcPr>
+          <w:p>
+            <w:pPr>
+              <w:jc w:val="both"/>
+              <w:cnfStyle w:val="000000000000"/>
+              <w:rPr>
+                <w:rFonts w:asciiTheme="minorHAnsi" w:hAnsiTheme="minorHAnsi" w:cstheme="minorHAnsi"/>
+                <w:sz w:val="16"/>
+                <w:szCs w:val="16"/>
+              </w:rPr>
+            </w:pPr>
+            <w:r>
+              <w:rPr>
+                <w:rFonts w:asciiTheme="minorHAnsi" w:hAnsiTheme="minorHAnsi" w:cstheme="minorHAnsi"/>
+                <w:sz w:val="16"/>
+                <w:szCs w:val="16"/>
+              </w:rPr>
+              <w:t>W</w:t>
+            </w:r>
+            <w:r>
+              <w:rPr>
+                <w:rFonts w:asciiTheme="minorHAnsi" w:hAnsiTheme="minorHAnsi" w:cstheme="minorHAnsi"/>
+                <w:sz w:val="16"/>
+                <w:szCs w:val="16"/>
+              </w:rPr>
+              <w:t xml:space="preserve">as developed as final project under Web developer boot-camp course in Udemy. A web site consisting of crowd contributed different campgrounds. </w:t>
+            </w:r>
+          </w:p>
+          <w:p>
+            <w:pPr>
+              <w:jc w:val="both"/>
+              <w:cnfStyle w:val="000000000000"/>
+              <w:rPr>
+                <w:rFonts w:asciiTheme="minorHAnsi" w:hAnsiTheme="minorHAnsi" w:cstheme="minorHAnsi"/>
+                <w:sz w:val="16"/>
+                <w:szCs w:val="16"/>
+              </w:rPr>
+            </w:pPr>
+          </w:p>
+        </w:tc>
+        <w:tc>
+          <w:tcPr>
+            <w:tcW w:w="3663" w:type="dxa"/>
+          </w:tcPr>
+          <w:p>
+            <w:pPr>
+              <w:jc w:val="both"/>
+              <w:cnfStyle w:val="000000000000"/>
+              <w:rPr>
+                <w:rFonts w:asciiTheme="minorHAnsi" w:hAnsiTheme="minorHAnsi" w:cstheme="minorHAnsi"/>
+                <w:sz w:val="16"/>
+              </w:rPr>
+            </w:pPr>
+            <w:r>
+              <w:rPr>
+                <w:rFonts w:asciiTheme="minorHAnsi" w:hAnsiTheme="minorHAnsi" w:cstheme="minorHAnsi"/>
+                <w:sz w:val="16"/>
+              </w:rPr>
+              <w:t>-</w:t>
+            </w:r>
+            <w:r>
+              <w:rPr>
+                <w:rFonts w:asciiTheme="minorHAnsi" w:hAnsiTheme="minorHAnsi" w:cstheme="minorHAnsi"/>
+                <w:sz w:val="16"/>
+              </w:rPr>
+              <w:t xml:space="preserve"> </w:t>
+            </w:r>
+            <w:r>
+              <w:rPr>
+                <w:rFonts w:asciiTheme="minorHAnsi" w:hAnsiTheme="minorHAnsi" w:cstheme="minorHAnsi"/>
+                <w:sz w:val="16"/>
+              </w:rPr>
+              <w:t>Responsive UI design with REST-full routing</w:t>
+            </w:r>
+          </w:p>
+          <w:p>
+            <w:pPr>
+              <w:jc w:val="both"/>
+              <w:cnfStyle w:val="000000000000"/>
+              <w:rPr>
+                <w:rFonts w:asciiTheme="minorHAnsi" w:hAnsiTheme="minorHAnsi" w:cstheme="minorHAnsi"/>
+                <w:sz w:val="16"/>
+              </w:rPr>
+            </w:pPr>
+            <w:r>
+              <w:rPr>
+                <w:rFonts w:asciiTheme="minorHAnsi" w:hAnsiTheme="minorHAnsi" w:cstheme="minorHAnsi"/>
+                <w:sz w:val="16"/>
+              </w:rPr>
+              <w:t xml:space="preserve">- </w:t>
+            </w:r>
+            <w:r>
+              <w:rPr>
+                <w:rFonts w:asciiTheme="minorHAnsi" w:hAnsiTheme="minorHAnsi" w:cstheme="minorHAnsi"/>
+                <w:sz w:val="16"/>
+              </w:rPr>
+              <w:t>Crowd can view all the campgrounds in the platform</w:t>
+            </w:r>
+          </w:p>
+          <w:p>
+            <w:pPr>
+              <w:jc w:val="both"/>
+              <w:cnfStyle w:val="000000000000"/>
+              <w:rPr>
+                <w:rFonts w:asciiTheme="minorHAnsi" w:hAnsiTheme="minorHAnsi" w:cstheme="minorHAnsi"/>
+                <w:sz w:val="16"/>
+              </w:rPr>
+            </w:pPr>
+            <w:r>
+              <w:rPr>
+                <w:rFonts w:asciiTheme="minorHAnsi" w:hAnsiTheme="minorHAnsi" w:cstheme="minorHAnsi"/>
+                <w:sz w:val="16"/>
+              </w:rPr>
+              <w:t xml:space="preserve">- </w:t>
+            </w:r>
+            <w:r>
+              <w:rPr>
+                <w:rFonts w:asciiTheme="minorHAnsi" w:hAnsiTheme="minorHAnsi" w:cstheme="minorHAnsi"/>
+                <w:sz w:val="16"/>
+              </w:rPr>
+              <w:t>Signed up User can add new campground with descriptions</w:t>
+            </w:r>
+          </w:p>
+          <w:p>
+            <w:pPr>
+              <w:jc w:val="both"/>
+              <w:cnfStyle w:val="000000000000"/>
+              <w:rPr>
+                <w:rFonts w:asciiTheme="minorHAnsi" w:hAnsiTheme="minorHAnsi" w:cstheme="minorHAnsi"/>
+                <w:sz w:val="16"/>
+              </w:rPr>
+            </w:pPr>
+            <w:r>
+              <w:rPr>
+                <w:rFonts w:asciiTheme="minorHAnsi" w:hAnsiTheme="minorHAnsi" w:cstheme="minorHAnsi"/>
+                <w:sz w:val="16"/>
+              </w:rPr>
+              <w:t xml:space="preserve">- </w:t>
+            </w:r>
+            <w:r>
+              <w:rPr>
+                <w:rFonts w:asciiTheme="minorHAnsi" w:hAnsiTheme="minorHAnsi" w:cstheme="minorHAnsi"/>
+                <w:sz w:val="16"/>
+              </w:rPr>
+              <w:t>Only the campground creator can edit/delete his own campgrounds. Others can only view.</w:t>
+            </w:r>
+          </w:p>
+          <w:p>
+            <w:pPr>
+              <w:jc w:val="both"/>
+              <w:cnfStyle w:val="000000000000"/>
+              <w:rPr>
+                <w:rFonts w:asciiTheme="minorHAnsi" w:hAnsiTheme="minorHAnsi" w:cstheme="minorHAnsi"/>
+                <w:sz w:val="16"/>
+              </w:rPr>
+            </w:pPr>
+            <w:r>
+              <w:rPr>
+                <w:rFonts w:asciiTheme="minorHAnsi" w:hAnsiTheme="minorHAnsi" w:cstheme="minorHAnsi"/>
+                <w:sz w:val="16"/>
+              </w:rPr>
+              <w:t xml:space="preserve">- </w:t>
+            </w:r>
+            <w:r>
+              <w:rPr>
+                <w:rFonts w:asciiTheme="minorHAnsi" w:hAnsiTheme="minorHAnsi" w:cstheme="minorHAnsi"/>
+                <w:sz w:val="16"/>
+              </w:rPr>
+              <w:t>Only signed in users can add reviews/comments.</w:t>
+            </w:r>
+          </w:p>
+          <w:p>
+            <w:pPr>
+              <w:jc w:val="both"/>
+              <w:cnfStyle w:val="000000000000"/>
+              <w:rPr>
+                <w:rFonts w:asciiTheme="minorHAnsi" w:hAnsiTheme="minorHAnsi" w:cstheme="minorHAnsi"/>
+                <w:sz w:val="16"/>
+                <w:szCs w:val="16"/>
+              </w:rPr>
+            </w:pPr>
+            <w:r>
+              <w:rPr>
+                <w:rFonts w:asciiTheme="minorHAnsi" w:hAnsiTheme="minorHAnsi" w:cstheme="minorHAnsi"/>
+                <w:sz w:val="16"/>
+              </w:rPr>
+              <w:t xml:space="preserve">- </w:t>
+            </w:r>
+            <w:r>
+              <w:rPr>
+                <w:rFonts w:asciiTheme="minorHAnsi" w:hAnsiTheme="minorHAnsi" w:cstheme="minorHAnsi"/>
+                <w:sz w:val="16"/>
+              </w:rPr>
+              <w:t>All can view the reviews/comments</w:t>
+            </w:r>
+            <w:r>
+              <w:rPr>
+                <w:rFonts w:asciiTheme="minorHAnsi" w:hAnsiTheme="minorHAnsi" w:cstheme="minorHAnsi"/>
+                <w:sz w:val="16"/>
+              </w:rPr>
+              <w:t>, o</w:t>
+            </w:r>
+            <w:r>
+              <w:rPr>
+                <w:rFonts w:asciiTheme="minorHAnsi" w:hAnsiTheme="minorHAnsi" w:cstheme="minorHAnsi"/>
+                <w:sz w:val="16"/>
+              </w:rPr>
+              <w:t>nly the reviewer can edit/delete his own reviews for selected campground. Others can only view.</w:t>
+            </w:r>
+          </w:p>
+        </w:tc>
+        <w:tc>
+          <w:tcPr>
+            <w:tcW w:w="1710" w:type="dxa"/>
+          </w:tcPr>
+          <w:p>
+            <w:pPr>
+              <w:cnfStyle w:val="000000000000"/>
+              <w:rPr>
+                <w:rFonts w:asciiTheme="minorHAnsi" w:hAnsiTheme="minorHAnsi" w:cstheme="minorHAnsi"/>
+                <w:sz w:val="16"/>
+                <w:szCs w:val="16"/>
+              </w:rPr>
+            </w:pPr>
+            <w:r>
+              <w:rPr>
+                <w:rFonts w:asciiTheme="minorHAnsi" w:hAnsiTheme="minorHAnsi" w:cstheme="minorHAnsi"/>
+                <w:sz w:val="16"/>
+                <w:szCs w:val="16"/>
+              </w:rPr>
+              <w:t xml:space="preserve">- HTML5, CSS, </w:t>
+            </w:r>
+            <w:r>
+              <w:rPr>
+                <w:rFonts w:asciiTheme="minorHAnsi" w:hAnsiTheme="minorHAnsi" w:cstheme="minorHAnsi"/>
+                <w:sz w:val="16"/>
+                <w:szCs w:val="16"/>
+              </w:rPr>
+              <w:t>JavaScript</w:t>
+            </w:r>
+            <w:r>
+              <w:rPr>
+                <w:rFonts w:asciiTheme="minorHAnsi" w:hAnsiTheme="minorHAnsi" w:cstheme="minorHAnsi"/>
+                <w:sz w:val="16"/>
+                <w:szCs w:val="16"/>
+              </w:rPr>
+              <w:t>, JQuery</w:t>
+            </w:r>
+          </w:p>
+          <w:p>
+            <w:pPr>
+              <w:cnfStyle w:val="000000000000"/>
+              <w:rPr>
+                <w:rFonts w:asciiTheme="minorHAnsi" w:hAnsiTheme="minorHAnsi" w:cstheme="minorHAnsi"/>
+                <w:sz w:val="16"/>
+                <w:szCs w:val="16"/>
+              </w:rPr>
+            </w:pPr>
+            <w:r>
+              <w:rPr>
+                <w:rFonts w:asciiTheme="minorHAnsi" w:hAnsiTheme="minorHAnsi" w:cstheme="minorHAnsi"/>
+                <w:sz w:val="16"/>
+                <w:szCs w:val="16"/>
+              </w:rPr>
+              <w:t>- Bootstrap</w:t>
+            </w:r>
+          </w:p>
+          <w:p>
+            <w:pPr>
+              <w:cnfStyle w:val="000000000000"/>
+              <w:rPr>
+                <w:rFonts w:asciiTheme="minorHAnsi" w:hAnsiTheme="minorHAnsi"/>
+                <w:sz w:val="16"/>
+              </w:rPr>
+            </w:pPr>
+            <w:r>
+              <w:rPr>
+                <w:rFonts w:asciiTheme="minorHAnsi" w:hAnsiTheme="minorHAnsi" w:cstheme="minorHAnsi"/>
+                <w:sz w:val="16"/>
+                <w:szCs w:val="16"/>
+              </w:rPr>
+              <w:t xml:space="preserve">- Node.JS, Passport.JS, </w:t>
+            </w:r>
+            <w:r>
+              <w:rPr>
+                <w:rFonts w:asciiTheme="minorHAnsi" w:hAnsiTheme="minorHAnsi"/>
+                <w:sz w:val="16"/>
+              </w:rPr>
+              <w:t xml:space="preserve">Express, ejs, Grunt, body-parser, request, method-override, express-sanitizer, connect-flash, </w:t>
+            </w:r>
+            <w:r>
+              <w:rPr>
+                <w:rFonts w:asciiTheme="minorHAnsi" w:hAnsiTheme="minorHAnsi"/>
+                <w:sz w:val="16"/>
+              </w:rPr>
+              <w:t>mongoose</w:t>
+            </w:r>
+            <w:r>
+              <w:rPr>
+                <w:rFonts w:asciiTheme="minorHAnsi" w:hAnsiTheme="minorHAnsi"/>
+                <w:sz w:val="16"/>
+              </w:rPr>
+              <w:t>.</w:t>
+            </w:r>
+          </w:p>
+          <w:p>
+            <w:pPr>
+              <w:cnfStyle w:val="000000000000"/>
+              <w:rPr>
+                <w:rFonts w:asciiTheme="minorHAnsi" w:hAnsiTheme="minorHAnsi"/>
+                <w:sz w:val="16"/>
+              </w:rPr>
+            </w:pPr>
+            <w:r>
+              <w:rPr>
+                <w:rFonts w:asciiTheme="minorHAnsi" w:hAnsiTheme="minorHAnsi"/>
+                <w:sz w:val="16"/>
+              </w:rPr>
+              <w:t>- MongoDB</w:t>
+            </w:r>
+          </w:p>
+          <w:p>
+            <w:pPr>
+              <w:cnfStyle w:val="000000000000"/>
+              <w:rPr>
+                <w:rFonts w:asciiTheme="minorHAnsi" w:hAnsiTheme="minorHAnsi" w:cstheme="minorHAnsi"/>
+                <w:sz w:val="16"/>
+                <w:szCs w:val="16"/>
+              </w:rPr>
+            </w:pPr>
+            <w:r>
+              <w:rPr>
+                <w:rFonts w:asciiTheme="minorHAnsi" w:hAnsiTheme="minorHAnsi"/>
+                <w:sz w:val="16"/>
+              </w:rPr>
+              <w:t xml:space="preserve">- Git for version </w:t>
+            </w:r>
+            <w:r>
+              <w:rPr>
+                <w:rFonts w:asciiTheme="minorHAnsi" w:hAnsiTheme="minorHAnsi"/>
+                <w:sz w:val="16"/>
+              </w:rPr>
+              <w:t>control</w:t>
+            </w:r>
+          </w:p>
+        </w:tc>
+        <w:tc>
+          <w:tcPr>
+            <w:tcW w:w="1368" w:type="dxa"/>
+          </w:tcPr>
+          <w:p>
+            <w:pPr>
+              <w:jc w:val="both"/>
+              <w:cnfStyle w:val="000000000000"/>
+              <w:rPr>
+                <w:rFonts w:asciiTheme="minorHAnsi" w:hAnsiTheme="minorHAnsi" w:cstheme="minorHAnsi"/>
+                <w:sz w:val="16"/>
+                <w:szCs w:val="16"/>
+              </w:rPr>
+            </w:pPr>
+            <w:r>
+              <w:rPr>
+                <w:rFonts w:asciiTheme="minorHAnsi" w:hAnsiTheme="minorHAnsi" w:cstheme="minorHAnsi"/>
+                <w:sz w:val="16"/>
+                <w:szCs w:val="16"/>
+              </w:rPr>
+              <w:t xml:space="preserve">- </w:t>
+            </w:r>
+            <w:hyperlink r:id="rId13" w:history="1">
+              <w:r>
+                <w:rPr>
+                  <w:rStyle w:val="Hyperlink"/>
+                  <w:rFonts w:asciiTheme="minorHAnsi" w:hAnsiTheme="minorHAnsi" w:cstheme="minorHAnsi"/>
+                  <w:sz w:val="16"/>
+                  <w:szCs w:val="16"/>
+                </w:rPr>
+                <w:t>Heroku Hosted site Link</w:t>
+              </w:r>
+            </w:hyperlink>
+          </w:p>
+          <w:p>
+            <w:pPr>
+              <w:jc w:val="both"/>
+              <w:cnfStyle w:val="000000000000"/>
+              <w:rPr>
+                <w:rFonts w:asciiTheme="minorHAnsi" w:hAnsiTheme="minorHAnsi" w:cstheme="minorHAnsi"/>
+                <w:sz w:val="16"/>
+                <w:szCs w:val="16"/>
+              </w:rPr>
+            </w:pPr>
+            <w:r>
+              <w:rPr>
+                <w:rFonts w:asciiTheme="minorHAnsi" w:hAnsiTheme="minorHAnsi" w:cstheme="minorHAnsi"/>
+                <w:sz w:val="16"/>
+                <w:szCs w:val="16"/>
+              </w:rPr>
+              <w:t xml:space="preserve">- </w:t>
+            </w:r>
+            <w:hyperlink r:id="rId14" w:history="1">
+              <w:r>
+                <w:rPr>
+                  <w:rStyle w:val="Hyperlink"/>
+                  <w:rFonts w:asciiTheme="minorHAnsi" w:hAnsiTheme="minorHAnsi" w:cstheme="minorHAnsi"/>
+                  <w:sz w:val="16"/>
+                  <w:szCs w:val="16"/>
+                </w:rPr>
+                <w:t>Git Hub Project Link</w:t>
+              </w:r>
+            </w:hyperlink>
+          </w:p>
+        </w:tc>
+      </w:tr>
+      <w:tr>
+        <w:trPr>
+          <w:cnfStyle w:val="000000100000"/>
+        </w:trPr>
+        <w:tc>
+          <w:tcPr>
+            <w:cnfStyle w:val="001000000000"/>
+            <w:tcW w:w="1908" w:type="dxa"/>
+          </w:tcPr>
+          <w:p>
+            <w:pPr>
+              <w:jc w:val="both"/>
+              <w:rPr>
+                <w:rFonts w:asciiTheme="minorHAnsi" w:hAnsiTheme="minorHAnsi" w:cstheme="minorHAnsi"/>
+                <w:b w:val="0"/>
+                <w:sz w:val="16"/>
+                <w:szCs w:val="16"/>
+              </w:rPr>
+            </w:pPr>
+            <w:r>
+              <w:rPr>
+                <w:rFonts w:asciiTheme="minorHAnsi" w:hAnsiTheme="minorHAnsi" w:cstheme="minorHAnsi"/>
+                <w:b w:val="0"/>
+                <w:sz w:val="16"/>
+                <w:szCs w:val="16"/>
+              </w:rPr>
+              <w:t>RGB Color Guessing Game</w:t>
+            </w:r>
+          </w:p>
+        </w:tc>
+        <w:tc>
+          <w:tcPr>
+            <w:tcW w:w="1647" w:type="dxa"/>
+          </w:tcPr>
+          <w:p>
+            <w:pPr>
+              <w:jc w:val="both"/>
+              <w:cnfStyle w:val="000000100000"/>
+              <w:rPr>
+                <w:rFonts w:asciiTheme="minorHAnsi" w:hAnsiTheme="minorHAnsi" w:cstheme="minorHAnsi"/>
+                <w:sz w:val="16"/>
+                <w:szCs w:val="16"/>
+              </w:rPr>
+            </w:pPr>
+            <w:r>
+              <w:rPr>
+                <w:rFonts w:asciiTheme="minorHAnsi" w:hAnsiTheme="minorHAnsi" w:cstheme="minorHAnsi"/>
+                <w:sz w:val="16"/>
+                <w:szCs w:val="16"/>
+              </w:rPr>
+              <w:t>Developed as a part of Web developer boot-camp.</w:t>
+            </w:r>
+          </w:p>
+        </w:tc>
+        <w:tc>
+          <w:tcPr>
+            <w:tcW w:w="3663" w:type="dxa"/>
+          </w:tcPr>
+          <w:p>
+            <w:pPr>
+              <w:jc w:val="both"/>
+              <w:cnfStyle w:val="000000100000"/>
+              <w:rPr>
+                <w:rFonts w:asciiTheme="minorHAnsi" w:hAnsiTheme="minorHAnsi" w:cstheme="minorHAnsi"/>
+                <w:sz w:val="16"/>
+                <w:szCs w:val="16"/>
+              </w:rPr>
+            </w:pPr>
+            <w:r>
+              <w:rPr>
+                <w:rFonts w:asciiTheme="minorHAnsi" w:hAnsiTheme="minorHAnsi" w:cstheme="minorHAnsi"/>
+                <w:sz w:val="16"/>
+                <w:szCs w:val="16"/>
+              </w:rPr>
+              <w:t>- Complete JavaScript based game with intuitive interface</w:t>
+            </w:r>
+          </w:p>
+        </w:tc>
+        <w:tc>
+          <w:tcPr>
+            <w:tcW w:w="1710" w:type="dxa"/>
+          </w:tcPr>
+          <w:p>
+            <w:pPr>
+              <w:cnfStyle w:val="000000100000"/>
+              <w:rPr>
+                <w:rFonts w:asciiTheme="minorHAnsi" w:hAnsiTheme="minorHAnsi" w:cstheme="minorHAnsi"/>
+                <w:sz w:val="16"/>
+                <w:szCs w:val="16"/>
+              </w:rPr>
+            </w:pPr>
+            <w:r>
+              <w:rPr>
+                <w:rFonts w:asciiTheme="minorHAnsi" w:hAnsiTheme="minorHAnsi" w:cstheme="minorHAnsi"/>
+                <w:sz w:val="16"/>
+                <w:szCs w:val="16"/>
+              </w:rPr>
+              <w:t xml:space="preserve">- HTML5, CSS, </w:t>
+            </w:r>
+            <w:r>
+              <w:rPr>
+                <w:rFonts w:asciiTheme="minorHAnsi" w:hAnsiTheme="minorHAnsi" w:cstheme="minorHAnsi"/>
+                <w:sz w:val="16"/>
+                <w:szCs w:val="16"/>
+              </w:rPr>
+              <w:t>JavaScript</w:t>
+            </w:r>
+            <w:r>
+              <w:rPr>
+                <w:rFonts w:asciiTheme="minorHAnsi" w:hAnsiTheme="minorHAnsi" w:cstheme="minorHAnsi"/>
+                <w:sz w:val="16"/>
+                <w:szCs w:val="16"/>
+              </w:rPr>
+              <w:t>, JQuery</w:t>
+            </w:r>
+          </w:p>
+          <w:p>
+            <w:pPr>
+              <w:cnfStyle w:val="000000100000"/>
+              <w:rPr>
+                <w:rFonts w:asciiTheme="minorHAnsi" w:hAnsiTheme="minorHAnsi" w:cstheme="minorHAnsi"/>
+                <w:sz w:val="16"/>
+                <w:szCs w:val="16"/>
+              </w:rPr>
+            </w:pPr>
+            <w:r>
+              <w:rPr>
+                <w:rFonts w:asciiTheme="minorHAnsi" w:hAnsiTheme="minorHAnsi" w:cstheme="minorHAnsi"/>
+                <w:sz w:val="16"/>
+                <w:szCs w:val="16"/>
+              </w:rPr>
+              <w:t>-Bootstrap</w:t>
+            </w:r>
+          </w:p>
+        </w:tc>
+        <w:tc>
+          <w:tcPr>
+            <w:tcW w:w="1368" w:type="dxa"/>
+          </w:tcPr>
+          <w:p>
+            <w:pPr>
+              <w:jc w:val="both"/>
+              <w:cnfStyle w:val="000000100000"/>
+              <w:rPr>
+                <w:rFonts w:asciiTheme="minorHAnsi" w:hAnsiTheme="minorHAnsi" w:cstheme="minorHAnsi"/>
+                <w:sz w:val="16"/>
+                <w:szCs w:val="16"/>
+              </w:rPr>
+            </w:pPr>
+            <w:r>
+              <w:rPr>
+                <w:rFonts w:asciiTheme="minorHAnsi" w:hAnsiTheme="minorHAnsi" w:cstheme="minorHAnsi"/>
+                <w:sz w:val="16"/>
+                <w:szCs w:val="16"/>
+              </w:rPr>
+              <w:t xml:space="preserve">- </w:t>
+            </w:r>
+            <w:hyperlink r:id="rId15" w:history="1">
+              <w:r>
+                <w:rPr>
+                  <w:rStyle w:val="Hyperlink"/>
+                  <w:rFonts w:asciiTheme="minorHAnsi" w:hAnsiTheme="minorHAnsi" w:cstheme="minorHAnsi"/>
+                  <w:sz w:val="16"/>
+                  <w:szCs w:val="16"/>
+                </w:rPr>
+                <w:t>Git Hub Project Link</w:t>
+              </w:r>
+            </w:hyperlink>
+            <w:r>
+              <w:rPr>
+                <w:rFonts w:asciiTheme="minorHAnsi" w:hAnsiTheme="minorHAnsi" w:cstheme="minorHAnsi"/>
+                <w:sz w:val="16"/>
+                <w:szCs w:val="16"/>
+              </w:rPr>
+              <w:t xml:space="preserve"> </w:t>
+            </w:r>
+          </w:p>
+        </w:tc>
+      </w:tr>
+      <w:tr>
+        <w:tc>
+          <w:tcPr>
+            <w:cnfStyle w:val="001000000000"/>
+            <w:tcW w:w="1908" w:type="dxa"/>
+          </w:tcPr>
+          <w:p>
+            <w:pPr>
+              <w:jc w:val="both"/>
+              <w:rPr>
+                <w:rFonts w:asciiTheme="minorHAnsi" w:hAnsiTheme="minorHAnsi" w:cstheme="minorHAnsi"/>
+                <w:b w:val="0"/>
+                <w:sz w:val="16"/>
+                <w:szCs w:val="16"/>
+              </w:rPr>
+            </w:pPr>
+            <w:r>
+              <w:rPr>
+                <w:rFonts w:asciiTheme="minorHAnsi" w:hAnsiTheme="minorHAnsi" w:cstheme="minorHAnsi"/>
+                <w:b w:val="0"/>
+                <w:sz w:val="16"/>
+                <w:szCs w:val="16"/>
+              </w:rPr>
+              <w:t>A Simplified version / clone of Patatap</w:t>
+            </w:r>
+          </w:p>
+          <w:p>
+            <w:pPr>
+              <w:jc w:val="both"/>
+              <w:rPr>
+                <w:rFonts w:asciiTheme="minorHAnsi" w:hAnsiTheme="minorHAnsi" w:cstheme="minorHAnsi"/>
+                <w:b w:val="0"/>
+                <w:sz w:val="16"/>
+                <w:szCs w:val="16"/>
+              </w:rPr>
+            </w:pPr>
+            <w:r>
+              <w:rPr>
+                <w:rFonts w:asciiTheme="minorHAnsi" w:hAnsiTheme="minorHAnsi" w:cstheme="minorHAnsi"/>
+                <w:b w:val="0"/>
+                <w:sz w:val="16"/>
+                <w:szCs w:val="16"/>
+              </w:rPr>
+              <w:t>http://www.patatap.com</w:t>
+            </w:r>
+          </w:p>
+        </w:tc>
+        <w:tc>
+          <w:tcPr>
+            <w:tcW w:w="1647" w:type="dxa"/>
+          </w:tcPr>
+          <w:p>
+            <w:pPr>
+              <w:jc w:val="both"/>
+              <w:cnfStyle w:val="000000000000"/>
+              <w:rPr>
+                <w:rFonts w:asciiTheme="minorHAnsi" w:hAnsiTheme="minorHAnsi" w:cstheme="minorHAnsi"/>
+                <w:sz w:val="16"/>
+                <w:szCs w:val="16"/>
+              </w:rPr>
+            </w:pPr>
+            <w:r>
+              <w:rPr>
+                <w:rFonts w:asciiTheme="minorHAnsi" w:hAnsiTheme="minorHAnsi" w:cstheme="minorHAnsi"/>
+                <w:sz w:val="16"/>
+                <w:szCs w:val="16"/>
+              </w:rPr>
+              <w:t>Developed as a part of Web developer boot-camp.</w:t>
+            </w:r>
+          </w:p>
+        </w:tc>
+        <w:tc>
+          <w:tcPr>
+            <w:tcW w:w="3663" w:type="dxa"/>
+          </w:tcPr>
+          <w:p>
+            <w:pPr>
+              <w:jc w:val="both"/>
+              <w:cnfStyle w:val="000000000000"/>
+              <w:rPr>
+                <w:rFonts w:asciiTheme="minorHAnsi" w:hAnsiTheme="minorHAnsi" w:cstheme="minorHAnsi"/>
+                <w:sz w:val="16"/>
+                <w:szCs w:val="16"/>
+              </w:rPr>
+            </w:pPr>
+            <w:r>
+              <w:rPr>
+                <w:rFonts w:asciiTheme="minorHAnsi" w:hAnsiTheme="minorHAnsi" w:cstheme="minorHAnsi"/>
+                <w:sz w:val="16"/>
+                <w:szCs w:val="16"/>
+              </w:rPr>
+              <w:t xml:space="preserve">- Complete JavaScript based </w:t>
+            </w:r>
+            <w:r>
+              <w:rPr>
+                <w:rFonts w:asciiTheme="minorHAnsi" w:hAnsiTheme="minorHAnsi" w:cstheme="minorHAnsi"/>
+                <w:sz w:val="16"/>
+                <w:szCs w:val="16"/>
+              </w:rPr>
+              <w:t>user interactive site</w:t>
+            </w:r>
+          </w:p>
+        </w:tc>
+        <w:tc>
+          <w:tcPr>
+            <w:tcW w:w="1710" w:type="dxa"/>
+          </w:tcPr>
+          <w:p>
+            <w:pPr>
+              <w:cnfStyle w:val="000000000000"/>
+              <w:rPr>
+                <w:rFonts w:asciiTheme="minorHAnsi" w:hAnsiTheme="minorHAnsi" w:cstheme="minorHAnsi"/>
+                <w:sz w:val="16"/>
+                <w:szCs w:val="16"/>
+              </w:rPr>
+            </w:pPr>
+            <w:r>
+              <w:rPr>
+                <w:rFonts w:asciiTheme="minorHAnsi" w:hAnsiTheme="minorHAnsi" w:cstheme="minorHAnsi"/>
+                <w:sz w:val="16"/>
+                <w:szCs w:val="16"/>
+              </w:rPr>
+              <w:t xml:space="preserve">- HTML5, CSS, </w:t>
+            </w:r>
+            <w:r>
+              <w:rPr>
+                <w:rFonts w:asciiTheme="minorHAnsi" w:hAnsiTheme="minorHAnsi" w:cstheme="minorHAnsi"/>
+                <w:sz w:val="16"/>
+                <w:szCs w:val="16"/>
+              </w:rPr>
+              <w:t>JavaScript</w:t>
+            </w:r>
+            <w:r>
+              <w:rPr>
+                <w:rFonts w:asciiTheme="minorHAnsi" w:hAnsiTheme="minorHAnsi" w:cstheme="minorHAnsi"/>
+                <w:sz w:val="16"/>
+                <w:szCs w:val="16"/>
+              </w:rPr>
+              <w:t>, JQuery</w:t>
+            </w:r>
+            <w:r>
+              <w:rPr>
+                <w:rFonts w:asciiTheme="minorHAnsi" w:hAnsiTheme="minorHAnsi" w:cstheme="minorHAnsi"/>
+                <w:sz w:val="16"/>
+                <w:szCs w:val="16"/>
+              </w:rPr>
+              <w:t>, paper.js, howler.js</w:t>
+            </w:r>
+          </w:p>
+          <w:p>
+            <w:pPr>
+              <w:cnfStyle w:val="000000000000"/>
+              <w:rPr>
+                <w:rFonts w:asciiTheme="minorHAnsi" w:hAnsiTheme="minorHAnsi" w:cstheme="minorHAnsi"/>
+                <w:sz w:val="16"/>
+                <w:szCs w:val="16"/>
+              </w:rPr>
+            </w:pPr>
+            <w:r>
+              <w:rPr>
+                <w:rFonts w:asciiTheme="minorHAnsi" w:hAnsiTheme="minorHAnsi" w:cstheme="minorHAnsi"/>
+                <w:sz w:val="16"/>
+                <w:szCs w:val="16"/>
+              </w:rPr>
+              <w:t>-Bootstrap</w:t>
+            </w:r>
+          </w:p>
+        </w:tc>
+        <w:tc>
+          <w:tcPr>
+            <w:tcW w:w="1368" w:type="dxa"/>
+          </w:tcPr>
+          <w:p>
+            <w:pPr>
+              <w:jc w:val="both"/>
+              <w:cnfStyle w:val="000000000000"/>
+              <w:rPr>
+                <w:rFonts w:asciiTheme="minorHAnsi" w:hAnsiTheme="minorHAnsi" w:cstheme="minorHAnsi"/>
+                <w:sz w:val="16"/>
+                <w:szCs w:val="16"/>
+              </w:rPr>
+            </w:pPr>
+            <w:r>
+              <w:rPr>
+                <w:rFonts w:asciiTheme="minorHAnsi" w:hAnsiTheme="minorHAnsi" w:cstheme="minorHAnsi"/>
+                <w:sz w:val="16"/>
+                <w:szCs w:val="16"/>
+              </w:rPr>
+              <w:t xml:space="preserve">- </w:t>
+            </w:r>
+            <w:hyperlink r:id="rId16" w:history="1">
+              <w:r>
+                <w:rPr>
+                  <w:rStyle w:val="Hyperlink"/>
+                  <w:rFonts w:asciiTheme="minorHAnsi" w:hAnsiTheme="minorHAnsi" w:cstheme="minorHAnsi"/>
+                  <w:sz w:val="16"/>
+                  <w:szCs w:val="16"/>
+                </w:rPr>
+                <w:t>Git Hub Project Link</w:t>
+              </w:r>
+            </w:hyperlink>
+            <w:r>
+              <w:rPr>
+                <w:rFonts w:asciiTheme="minorHAnsi" w:hAnsiTheme="minorHAnsi" w:cstheme="minorHAnsi"/>
+                <w:sz w:val="16"/>
+                <w:szCs w:val="16"/>
+              </w:rPr>
+              <w:t xml:space="preserve"> </w:t>
+            </w:r>
+          </w:p>
+        </w:tc>
+      </w:tr>
+      <w:tr>
+        <w:trPr>
+          <w:cnfStyle w:val="000000100000"/>
+        </w:trPr>
+        <w:tc>
+          <w:tcPr>
+            <w:cnfStyle w:val="001000000000"/>
+            <w:tcW w:w="1908" w:type="dxa"/>
+          </w:tcPr>
+          <w:p>
+            <w:pPr>
+              <w:rPr>
+                <w:rFonts w:asciiTheme="minorHAnsi" w:hAnsiTheme="minorHAnsi" w:cstheme="minorHAnsi"/>
+                <w:b w:val="0"/>
+                <w:sz w:val="16"/>
+                <w:szCs w:val="16"/>
+              </w:rPr>
+            </w:pPr>
+            <w:r>
+              <w:rPr>
+                <w:rFonts w:asciiTheme="minorHAnsi" w:hAnsiTheme="minorHAnsi" w:cstheme="minorHAnsi"/>
+                <w:b w:val="0"/>
+                <w:sz w:val="16"/>
+                <w:szCs w:val="16"/>
+              </w:rPr>
+              <w:t>RF Optimization Assistant (software tool)</w:t>
+            </w:r>
+          </w:p>
+        </w:tc>
+        <w:tc>
+          <w:tcPr>
+            <w:tcW w:w="1647" w:type="dxa"/>
+          </w:tcPr>
+          <w:p>
+            <w:pPr>
+              <w:jc w:val="both"/>
+              <w:cnfStyle w:val="000000100000"/>
+              <w:rPr>
+                <w:rFonts w:asciiTheme="minorHAnsi" w:hAnsiTheme="minorHAnsi" w:cstheme="minorHAnsi"/>
+                <w:sz w:val="16"/>
+                <w:szCs w:val="16"/>
+              </w:rPr>
+            </w:pPr>
+            <w:r>
+              <w:rPr>
+                <w:rFonts w:asciiTheme="minorHAnsi" w:hAnsiTheme="minorHAnsi" w:cstheme="minorHAnsi"/>
+                <w:sz w:val="16"/>
+                <w:szCs w:val="16"/>
+              </w:rPr>
+              <w:t>Was developed to assist in regular RF optimization tasks</w:t>
+            </w:r>
+          </w:p>
+        </w:tc>
+        <w:tc>
+          <w:tcPr>
+            <w:tcW w:w="3663" w:type="dxa"/>
+          </w:tcPr>
+          <w:p>
+            <w:pPr>
+              <w:jc w:val="both"/>
+              <w:cnfStyle w:val="000000100000"/>
+              <w:rPr>
+                <w:rFonts w:asciiTheme="minorHAnsi" w:hAnsiTheme="minorHAnsi" w:cstheme="minorHAnsi"/>
+                <w:sz w:val="16"/>
+                <w:szCs w:val="16"/>
+              </w:rPr>
+            </w:pPr>
+            <w:r>
+              <w:rPr>
+                <w:rFonts w:asciiTheme="minorHAnsi" w:hAnsiTheme="minorHAnsi" w:cstheme="minorHAnsi"/>
+                <w:sz w:val="16"/>
+                <w:szCs w:val="16"/>
+              </w:rPr>
+              <w:t>- A complete dashboard visualizing network KPIs, site information, Mappings etc.</w:t>
+            </w:r>
+          </w:p>
+          <w:p>
+            <w:pPr>
+              <w:jc w:val="both"/>
+              <w:cnfStyle w:val="000000100000"/>
+              <w:rPr>
+                <w:rFonts w:asciiTheme="minorHAnsi" w:hAnsiTheme="minorHAnsi" w:cstheme="minorHAnsi"/>
+                <w:sz w:val="16"/>
+                <w:szCs w:val="16"/>
+              </w:rPr>
+            </w:pPr>
+            <w:r>
+              <w:rPr>
+                <w:rFonts w:asciiTheme="minorHAnsi" w:hAnsiTheme="minorHAnsi" w:cstheme="minorHAnsi"/>
+                <w:sz w:val="16"/>
+                <w:szCs w:val="16"/>
+              </w:rPr>
+              <w:t>- Wide variety of helpful tools</w:t>
+            </w:r>
+          </w:p>
+        </w:tc>
+        <w:tc>
+          <w:tcPr>
+            <w:tcW w:w="1710" w:type="dxa"/>
+          </w:tcPr>
+          <w:p>
+            <w:pPr>
+              <w:cnfStyle w:val="000000100000"/>
+              <w:rPr>
+                <w:rFonts w:asciiTheme="minorHAnsi" w:hAnsiTheme="minorHAnsi" w:cstheme="minorHAnsi"/>
+                <w:sz w:val="16"/>
+                <w:szCs w:val="16"/>
+              </w:rPr>
+            </w:pPr>
+            <w:r>
+              <w:rPr>
+                <w:rFonts w:asciiTheme="minorHAnsi" w:hAnsiTheme="minorHAnsi" w:cstheme="minorHAnsi"/>
+                <w:sz w:val="16"/>
+                <w:szCs w:val="16"/>
+              </w:rPr>
+              <w:t>-</w:t>
+            </w:r>
+            <w:r>
+              <w:rPr>
+                <w:rFonts w:asciiTheme="minorHAnsi" w:hAnsiTheme="minorHAnsi" w:cstheme="minorHAnsi"/>
+                <w:sz w:val="16"/>
+                <w:szCs w:val="16"/>
+              </w:rPr>
+              <w:t xml:space="preserve"> MS SQL Server Database</w:t>
+            </w:r>
+          </w:p>
+          <w:p>
+            <w:pPr>
+              <w:cnfStyle w:val="000000100000"/>
+              <w:rPr>
+                <w:rFonts w:asciiTheme="minorHAnsi" w:hAnsiTheme="minorHAnsi" w:cstheme="minorHAnsi"/>
+                <w:sz w:val="16"/>
+                <w:szCs w:val="16"/>
+              </w:rPr>
+            </w:pPr>
+            <w:r>
+              <w:rPr>
+                <w:rFonts w:asciiTheme="minorHAnsi" w:hAnsiTheme="minorHAnsi" w:cstheme="minorHAnsi"/>
+                <w:sz w:val="16"/>
+                <w:szCs w:val="16"/>
+              </w:rPr>
+              <w:t xml:space="preserve">- </w:t>
+            </w:r>
+            <w:r>
+              <w:rPr>
+                <w:rFonts w:asciiTheme="minorHAnsi" w:hAnsiTheme="minorHAnsi" w:cstheme="minorHAnsi"/>
+                <w:sz w:val="16"/>
+                <w:szCs w:val="16"/>
+              </w:rPr>
+              <w:t>VB and macro design</w:t>
+            </w:r>
+          </w:p>
+          <w:p>
+            <w:pPr>
+              <w:cnfStyle w:val="000000100000"/>
+              <w:rPr>
+                <w:rFonts w:asciiTheme="minorHAnsi" w:hAnsiTheme="minorHAnsi" w:cstheme="minorHAnsi"/>
+                <w:sz w:val="16"/>
+                <w:szCs w:val="16"/>
+              </w:rPr>
+            </w:pPr>
+            <w:r>
+              <w:rPr>
+                <w:rFonts w:asciiTheme="minorHAnsi" w:hAnsiTheme="minorHAnsi" w:cstheme="minorHAnsi"/>
+                <w:sz w:val="16"/>
+                <w:szCs w:val="16"/>
+              </w:rPr>
+              <w:t>- MS Access</w:t>
+            </w:r>
+          </w:p>
+          <w:p>
+            <w:pPr>
+              <w:cnfStyle w:val="000000100000"/>
+              <w:rPr>
+                <w:rFonts w:asciiTheme="minorHAnsi" w:hAnsiTheme="minorHAnsi" w:cstheme="minorHAnsi"/>
+                <w:sz w:val="16"/>
+                <w:szCs w:val="16"/>
+              </w:rPr>
+            </w:pPr>
+            <w:r>
+              <w:rPr>
+                <w:rFonts w:asciiTheme="minorHAnsi" w:hAnsiTheme="minorHAnsi" w:cstheme="minorHAnsi"/>
+                <w:sz w:val="16"/>
+                <w:szCs w:val="16"/>
+              </w:rPr>
+              <w:t>- MS Excel</w:t>
+            </w:r>
+          </w:p>
+        </w:tc>
+        <w:tc>
+          <w:tcPr>
+            <w:tcW w:w="1368" w:type="dxa"/>
+          </w:tcPr>
+          <w:p>
+            <w:pPr>
+              <w:cnfStyle w:val="000000100000"/>
+              <w:rPr>
+                <w:rFonts w:asciiTheme="minorHAnsi" w:hAnsiTheme="minorHAnsi" w:cstheme="minorHAnsi"/>
+                <w:sz w:val="16"/>
+                <w:szCs w:val="16"/>
+              </w:rPr>
+            </w:pPr>
+            <w:r>
+              <w:rPr>
+                <w:rFonts w:asciiTheme="minorHAnsi" w:hAnsiTheme="minorHAnsi" w:cstheme="minorHAnsi"/>
+                <w:sz w:val="16"/>
+                <w:szCs w:val="16"/>
+              </w:rPr>
+              <w:t>- Company confidential</w:t>
+            </w:r>
+          </w:p>
+        </w:tc>
+      </w:tr>
+    </w:tbl>
+    <w:p>
+      <w:pPr>
+        <w:jc w:val="both"/>
+        <w:rPr>
+          <w:rFonts w:asciiTheme="minorHAnsi" w:hAnsiTheme="minorHAnsi" w:cstheme="minorHAnsi"/>
+        </w:rPr>
+      </w:pPr>
     </w:p>
     <w:p>
       <w:pPr>
@@ -613,286 +2428,22 @@
           <w:rFonts w:asciiTheme="minorHAnsi" w:hAnsiTheme="minorHAnsi" w:cstheme="minorHAnsi"/>
         </w:rPr>
       </w:pPr>
-      <w:r>
-        <w:rPr>
-          <w:rFonts w:asciiTheme="minorHAnsi" w:hAnsiTheme="minorHAnsi" w:cstheme="minorHAnsi"/>
-        </w:rPr>
-        <w:t>A website named “Yelp Camp”</w:t>
-      </w:r>
-      <w:r>
-        <w:rPr>
-          <w:rFonts w:asciiTheme="minorHAnsi" w:hAnsiTheme="minorHAnsi" w:cstheme="minorHAnsi"/>
-        </w:rPr>
-        <w:t xml:space="preserve"> was</w:t>
-      </w:r>
-      <w:r>
-        <w:rPr>
-          <w:rFonts w:asciiTheme="minorHAnsi" w:hAnsiTheme="minorHAnsi" w:cstheme="minorHAnsi"/>
-        </w:rPr>
-        <w:t xml:space="preserve"> </w:t>
-      </w:r>
-      <w:r>
-        <w:rPr>
-          <w:rFonts w:asciiTheme="minorHAnsi" w:hAnsiTheme="minorHAnsi" w:cstheme="minorHAnsi"/>
-        </w:rPr>
-        <w:t>developed</w:t>
-      </w:r>
-      <w:r>
-        <w:rPr>
-          <w:rFonts w:asciiTheme="minorHAnsi" w:hAnsiTheme="minorHAnsi" w:cstheme="minorHAnsi"/>
-        </w:rPr>
-        <w:t xml:space="preserve"> </w:t>
-      </w:r>
-      <w:r>
-        <w:rPr>
-          <w:rFonts w:asciiTheme="minorHAnsi" w:hAnsiTheme="minorHAnsi" w:cstheme="minorHAnsi"/>
-        </w:rPr>
-        <w:t xml:space="preserve">as final project </w:t>
-      </w:r>
-      <w:r>
-        <w:rPr>
-          <w:rFonts w:asciiTheme="minorHAnsi" w:hAnsiTheme="minorHAnsi" w:cstheme="minorHAnsi"/>
-        </w:rPr>
-        <w:t xml:space="preserve">under Web developer boot-camp course in Udemy. A </w:t>
-      </w:r>
-      <w:r>
-        <w:rPr>
-          <w:rFonts w:asciiTheme="minorHAnsi" w:hAnsiTheme="minorHAnsi" w:cstheme="minorHAnsi"/>
-        </w:rPr>
-        <w:t xml:space="preserve">web </w:t>
-      </w:r>
-      <w:r>
-        <w:rPr>
-          <w:rFonts w:asciiTheme="minorHAnsi" w:hAnsiTheme="minorHAnsi" w:cstheme="minorHAnsi"/>
-        </w:rPr>
-        <w:t xml:space="preserve">site consisting of </w:t>
-      </w:r>
-      <w:r>
-        <w:rPr>
-          <w:rFonts w:asciiTheme="minorHAnsi" w:hAnsiTheme="minorHAnsi" w:cstheme="minorHAnsi"/>
-        </w:rPr>
-        <w:t xml:space="preserve">crowd contributed </w:t>
-      </w:r>
-      <w:r>
-        <w:rPr>
-          <w:rFonts w:asciiTheme="minorHAnsi" w:hAnsiTheme="minorHAnsi" w:cstheme="minorHAnsi"/>
-        </w:rPr>
-        <w:t xml:space="preserve">different </w:t>
-      </w:r>
-      <w:r>
-        <w:rPr>
-          <w:rFonts w:asciiTheme="minorHAnsi" w:hAnsiTheme="minorHAnsi" w:cstheme="minorHAnsi"/>
-        </w:rPr>
-        <w:t>campgrounds.</w:t>
-      </w:r>
-      <w:r>
-        <w:rPr>
-          <w:rFonts w:asciiTheme="minorHAnsi" w:hAnsiTheme="minorHAnsi" w:cstheme="minorHAnsi"/>
-        </w:rPr>
-        <w:t xml:space="preserve"> </w:t>
-      </w:r>
     </w:p>
     <w:p>
       <w:pPr>
         <w:jc w:val="both"/>
         <w:rPr>
           <w:rFonts w:asciiTheme="minorHAnsi" w:hAnsiTheme="minorHAnsi" w:cstheme="minorHAnsi"/>
-          <w:b/>
-        </w:rPr>
-      </w:pPr>
-      <w:r>
-        <w:rPr>
-          <w:rFonts w:asciiTheme="minorHAnsi" w:hAnsiTheme="minorHAnsi" w:cstheme="minorHAnsi"/>
-          <w:b/>
-        </w:rPr>
-        <w:t xml:space="preserve">Highlighted </w:t>
-      </w:r>
-      <w:r>
-        <w:rPr>
-          <w:rFonts w:asciiTheme="minorHAnsi" w:hAnsiTheme="minorHAnsi" w:cstheme="minorHAnsi"/>
-          <w:b/>
-        </w:rPr>
-        <w:t>Features:</w:t>
-      </w:r>
-      <w:r>
-        <w:rPr>
-          <w:rFonts w:asciiTheme="minorHAnsi" w:hAnsiTheme="minorHAnsi" w:cstheme="minorHAnsi"/>
-          <w:b/>
-        </w:rPr>
-        <w:t xml:space="preserve"> </w:t>
-      </w:r>
-      <w:r>
-        <w:rPr>
-          <w:rFonts w:asciiTheme="minorHAnsi" w:hAnsiTheme="minorHAnsi" w:cstheme="minorHAnsi"/>
-        </w:rPr>
-        <w:t xml:space="preserve">Can be visited in </w:t>
-      </w:r>
-      <w:hyperlink r:id="rId11" w:history="1">
-        <w:r>
-          <w:rPr>
-            <w:rStyle w:val="Hyperlink"/>
-            <w:rFonts w:asciiTheme="minorHAnsi" w:hAnsiTheme="minorHAnsi" w:cstheme="minorHAnsi"/>
-          </w:rPr>
-          <w:t>https://peaceful-sands-32179.herokuapp.com/</w:t>
-        </w:r>
-      </w:hyperlink>
+        </w:rPr>
+      </w:pPr>
     </w:p>
     <w:p>
       <w:pPr>
-        <w:pStyle w:val="ListParagraph"/>
-        <w:numPr>
-          <w:ilvl w:val="0"/>
-          <w:numId w:val="30"/>
-        </w:numPr>
         <w:jc w:val="both"/>
         <w:rPr>
           <w:rFonts w:asciiTheme="minorHAnsi" w:hAnsiTheme="minorHAnsi" w:cstheme="minorHAnsi"/>
         </w:rPr>
       </w:pPr>
-      <w:r>
-        <w:rPr>
-          <w:rFonts w:asciiTheme="minorHAnsi" w:hAnsiTheme="minorHAnsi" w:cstheme="minorHAnsi"/>
-        </w:rPr>
-        <w:t>Responsive UI design with REST</w:t>
-      </w:r>
-      <w:r>
-        <w:rPr>
-          <w:rFonts w:asciiTheme="minorHAnsi" w:hAnsiTheme="minorHAnsi" w:cstheme="minorHAnsi"/>
-        </w:rPr>
-        <w:t>-</w:t>
-      </w:r>
-      <w:r>
-        <w:rPr>
-          <w:rFonts w:asciiTheme="minorHAnsi" w:hAnsiTheme="minorHAnsi" w:cstheme="minorHAnsi"/>
-        </w:rPr>
-        <w:t>ful</w:t>
-      </w:r>
-      <w:r>
-        <w:rPr>
-          <w:rFonts w:asciiTheme="minorHAnsi" w:hAnsiTheme="minorHAnsi" w:cstheme="minorHAnsi"/>
-        </w:rPr>
-        <w:t>l</w:t>
-      </w:r>
-      <w:r>
-        <w:rPr>
-          <w:rFonts w:asciiTheme="minorHAnsi" w:hAnsiTheme="minorHAnsi" w:cstheme="minorHAnsi"/>
-        </w:rPr>
-        <w:t xml:space="preserve"> routing</w:t>
-      </w:r>
-    </w:p>
-    <w:p>
-      <w:pPr>
-        <w:pStyle w:val="ListParagraph"/>
-        <w:numPr>
-          <w:ilvl w:val="0"/>
-          <w:numId w:val="30"/>
-        </w:numPr>
-        <w:jc w:val="both"/>
-        <w:rPr>
-          <w:rFonts w:asciiTheme="minorHAnsi" w:hAnsiTheme="minorHAnsi" w:cstheme="minorHAnsi"/>
-        </w:rPr>
-      </w:pPr>
-      <w:r>
-        <w:rPr>
-          <w:rFonts w:asciiTheme="minorHAnsi" w:hAnsiTheme="minorHAnsi" w:cstheme="minorHAnsi"/>
-        </w:rPr>
-        <w:t>Crowd can view all the campgrounds in the platform</w:t>
-      </w:r>
-    </w:p>
-    <w:p>
-      <w:pPr>
-        <w:pStyle w:val="ListParagraph"/>
-        <w:numPr>
-          <w:ilvl w:val="0"/>
-          <w:numId w:val="30"/>
-        </w:numPr>
-        <w:jc w:val="both"/>
-        <w:rPr>
-          <w:rFonts w:asciiTheme="minorHAnsi" w:hAnsiTheme="minorHAnsi" w:cstheme="minorHAnsi"/>
-        </w:rPr>
-      </w:pPr>
-      <w:r>
-        <w:rPr>
-          <w:rFonts w:asciiTheme="minorHAnsi" w:hAnsiTheme="minorHAnsi" w:cstheme="minorHAnsi"/>
-        </w:rPr>
-        <w:t>Signed up User can add new campground with descriptions</w:t>
-      </w:r>
-    </w:p>
-    <w:p>
-      <w:pPr>
-        <w:pStyle w:val="ListParagraph"/>
-        <w:numPr>
-          <w:ilvl w:val="0"/>
-          <w:numId w:val="30"/>
-        </w:numPr>
-        <w:jc w:val="both"/>
-        <w:rPr>
-          <w:rFonts w:asciiTheme="minorHAnsi" w:hAnsiTheme="minorHAnsi" w:cstheme="minorHAnsi"/>
-        </w:rPr>
-      </w:pPr>
-      <w:r>
-        <w:rPr>
-          <w:rFonts w:asciiTheme="minorHAnsi" w:hAnsiTheme="minorHAnsi" w:cstheme="minorHAnsi"/>
-        </w:rPr>
-        <w:t>Only the campground creator can edit/delete his own campgrounds. Others can only view.</w:t>
-      </w:r>
-    </w:p>
-    <w:p>
-      <w:pPr>
-        <w:pStyle w:val="ListParagraph"/>
-        <w:numPr>
-          <w:ilvl w:val="0"/>
-          <w:numId w:val="30"/>
-        </w:numPr>
-        <w:jc w:val="both"/>
-        <w:rPr>
-          <w:rFonts w:asciiTheme="minorHAnsi" w:hAnsiTheme="minorHAnsi" w:cstheme="minorHAnsi"/>
-        </w:rPr>
-      </w:pPr>
-      <w:r>
-        <w:rPr>
-          <w:rFonts w:asciiTheme="minorHAnsi" w:hAnsiTheme="minorHAnsi" w:cstheme="minorHAnsi"/>
-        </w:rPr>
-        <w:t>Only signed in users can add reviews/comments.</w:t>
-      </w:r>
-    </w:p>
-    <w:p>
-      <w:pPr>
-        <w:pStyle w:val="ListParagraph"/>
-        <w:numPr>
-          <w:ilvl w:val="0"/>
-          <w:numId w:val="30"/>
-        </w:numPr>
-        <w:jc w:val="both"/>
-        <w:rPr>
-          <w:rFonts w:asciiTheme="minorHAnsi" w:hAnsiTheme="minorHAnsi" w:cstheme="minorHAnsi"/>
-        </w:rPr>
-      </w:pPr>
-      <w:r>
-        <w:rPr>
-          <w:rFonts w:asciiTheme="minorHAnsi" w:hAnsiTheme="minorHAnsi" w:cstheme="minorHAnsi"/>
-        </w:rPr>
-        <w:t>All can view the reviews/comments</w:t>
-      </w:r>
-    </w:p>
-    <w:p>
-      <w:pPr>
-        <w:pStyle w:val="ListParagraph"/>
-        <w:numPr>
-          <w:ilvl w:val="0"/>
-          <w:numId w:val="30"/>
-        </w:numPr>
-        <w:jc w:val="both"/>
-        <w:rPr>
-          <w:rFonts w:asciiTheme="minorHAnsi" w:hAnsiTheme="minorHAnsi" w:cstheme="minorHAnsi"/>
-        </w:rPr>
-      </w:pPr>
-      <w:r>
-        <w:rPr>
-          <w:rFonts w:asciiTheme="minorHAnsi" w:hAnsiTheme="minorHAnsi" w:cstheme="minorHAnsi"/>
-        </w:rPr>
-        <w:t>Only the reviewer can edit/delete his own reviews for selected campground. Others can only view.</w:t>
-      </w:r>
     </w:p>
     <w:p>
       <w:pPr>
@@ -1953,7 +3504,6 @@
         <w:rPr>
           <w:rFonts w:asciiTheme="minorHAnsi" w:hAnsiTheme="minorHAnsi"/>
         </w:rPr>
-        <w:lastRenderedPageBreak/>
         <w:t>VISA Status</w:t>
       </w:r>
     </w:p>
@@ -3957,6 +5507,119 @@
     </w:lvl>
   </w:abstractNum>
   <w:abstractNum w:abstractNumId="16">
+    <w:nsid w:val="31DC0FF2"/>
+    <w:multiLevelType w:val="hybridMultilevel"/>
+    <w:tmpl w:val="F176C226"/>
+    <w:lvl w:ilvl="0" w:tplc="04090001">
+      <w:start w:val="1"/>
+      <w:numFmt w:val="bullet"/>
+      <w:lvlText w:val=""/>
+      <w:lvlJc w:val="left"/>
+      <w:pPr>
+        <w:ind w:left="720" w:hanging="360"/>
+      </w:pPr>
+      <w:rPr>
+        <w:rFonts w:ascii="Symbol" w:hAnsi="Symbol" w:hint="default"/>
+      </w:rPr>
+    </w:lvl>
+    <w:lvl w:ilvl="1" w:tplc="04090003" w:tentative="1">
+      <w:start w:val="1"/>
+      <w:numFmt w:val="bullet"/>
+      <w:lvlText w:val="o"/>
+      <w:lvlJc w:val="left"/>
+      <w:pPr>
+        <w:ind w:left="1440" w:hanging="360"/>
+      </w:pPr>
+      <w:rPr>
+        <w:rFonts w:ascii="Courier New" w:hAnsi="Courier New" w:cs="Courier New" w:hint="default"/>
+      </w:rPr>
+    </w:lvl>
+    <w:lvl w:ilvl="2" w:tplc="04090005" w:tentative="1">
+      <w:start w:val="1"/>
+      <w:numFmt w:val="bullet"/>
+      <w:lvlText w:val=""/>
+      <w:lvlJc w:val="left"/>
+      <w:pPr>
+        <w:ind w:left="2160" w:hanging="360"/>
+      </w:pPr>
+      <w:rPr>
+        <w:rFonts w:ascii="Wingdings" w:hAnsi="Wingdings" w:hint="default"/>
+      </w:rPr>
+    </w:lvl>
+    <w:lvl w:ilvl="3" w:tplc="04090001" w:tentative="1">
+      <w:start w:val="1"/>
+      <w:numFmt w:val="bullet"/>
+      <w:lvlText w:val=""/>
+      <w:lvlJc w:val="left"/>
+      <w:pPr>
+        <w:ind w:left="2880" w:hanging="360"/>
+      </w:pPr>
+      <w:rPr>
+        <w:rFonts w:ascii="Symbol" w:hAnsi="Symbol" w:hint="default"/>
+      </w:rPr>
+    </w:lvl>
+    <w:lvl w:ilvl="4" w:tplc="04090003" w:tentative="1">
+      <w:start w:val="1"/>
+      <w:numFmt w:val="bullet"/>
+      <w:lvlText w:val="o"/>
+      <w:lvlJc w:val="left"/>
+      <w:pPr>
+        <w:ind w:left="3600" w:hanging="360"/>
+      </w:pPr>
+      <w:rPr>
+        <w:rFonts w:ascii="Courier New" w:hAnsi="Courier New" w:cs="Courier New" w:hint="default"/>
+      </w:rPr>
+    </w:lvl>
+    <w:lvl w:ilvl="5" w:tplc="04090005" w:tentative="1">
+      <w:start w:val="1"/>
+      <w:numFmt w:val="bullet"/>
+      <w:lvlText w:val=""/>
+      <w:lvlJc w:val="left"/>
+      <w:pPr>
+        <w:ind w:left="4320" w:hanging="360"/>
+      </w:pPr>
+      <w:rPr>
+        <w:rFonts w:ascii="Wingdings" w:hAnsi="Wingdings" w:hint="default"/>
+      </w:rPr>
+    </w:lvl>
+    <w:lvl w:ilvl="6" w:tplc="04090001" w:tentative="1">
+      <w:start w:val="1"/>
+      <w:numFmt w:val="bullet"/>
+      <w:lvlText w:val=""/>
+      <w:lvlJc w:val="left"/>
+      <w:pPr>
+        <w:ind w:left="5040" w:hanging="360"/>
+      </w:pPr>
+      <w:rPr>
+        <w:rFonts w:ascii="Symbol" w:hAnsi="Symbol" w:hint="default"/>
+      </w:rPr>
+    </w:lvl>
+    <w:lvl w:ilvl="7" w:tplc="04090003" w:tentative="1">
+      <w:start w:val="1"/>
+      <w:numFmt w:val="bullet"/>
+      <w:lvlText w:val="o"/>
+      <w:lvlJc w:val="left"/>
+      <w:pPr>
+        <w:ind w:left="5760" w:hanging="360"/>
+      </w:pPr>
+      <w:rPr>
+        <w:rFonts w:ascii="Courier New" w:hAnsi="Courier New" w:cs="Courier New" w:hint="default"/>
+      </w:rPr>
+    </w:lvl>
+    <w:lvl w:ilvl="8" w:tplc="04090005" w:tentative="1">
+      <w:start w:val="1"/>
+      <w:numFmt w:val="bullet"/>
+      <w:lvlText w:val=""/>
+      <w:lvlJc w:val="left"/>
+      <w:pPr>
+        <w:ind w:left="6480" w:hanging="360"/>
+      </w:pPr>
+      <w:rPr>
+        <w:rFonts w:ascii="Wingdings" w:hAnsi="Wingdings" w:hint="default"/>
+      </w:rPr>
+    </w:lvl>
+  </w:abstractNum>
+  <w:abstractNum w:abstractNumId="17">
     <w:nsid w:val="347829B2"/>
     <w:multiLevelType w:val="hybridMultilevel"/>
     <w:tmpl w:val="78CEFCFA"/>
@@ -4069,7 +5732,7 @@
       </w:rPr>
     </w:lvl>
   </w:abstractNum>
-  <w:abstractNum w:abstractNumId="17">
+  <w:abstractNum w:abstractNumId="18">
     <w:nsid w:val="358F6595"/>
     <w:multiLevelType w:val="hybridMultilevel"/>
     <w:tmpl w:val="B6380B92"/>
@@ -4182,7 +5845,7 @@
       </w:rPr>
     </w:lvl>
   </w:abstractNum>
-  <w:abstractNum w:abstractNumId="18">
+  <w:abstractNum w:abstractNumId="19">
     <w:nsid w:val="364837D9"/>
     <w:multiLevelType w:val="hybridMultilevel"/>
     <w:tmpl w:val="868C116C"/>
@@ -4295,7 +5958,7 @@
       </w:rPr>
     </w:lvl>
   </w:abstractNum>
-  <w:abstractNum w:abstractNumId="19">
+  <w:abstractNum w:abstractNumId="20">
     <w:nsid w:val="3EAD3ACD"/>
     <w:multiLevelType w:val="hybridMultilevel"/>
     <w:tmpl w:val="098EF3D2"/>
@@ -4408,7 +6071,7 @@
       </w:rPr>
     </w:lvl>
   </w:abstractNum>
-  <w:abstractNum w:abstractNumId="20">
+  <w:abstractNum w:abstractNumId="21">
     <w:nsid w:val="4F5F3BA4"/>
     <w:multiLevelType w:val="hybridMultilevel"/>
     <w:tmpl w:val="67048ECE"/>
@@ -4521,7 +6184,7 @@
       </w:rPr>
     </w:lvl>
   </w:abstractNum>
-  <w:abstractNum w:abstractNumId="21">
+  <w:abstractNum w:abstractNumId="22">
     <w:nsid w:val="504E09EA"/>
     <w:multiLevelType w:val="hybridMultilevel"/>
     <w:tmpl w:val="E5DE0FD6"/>
@@ -4633,7 +6296,7 @@
       </w:rPr>
     </w:lvl>
   </w:abstractNum>
-  <w:abstractNum w:abstractNumId="22">
+  <w:abstractNum w:abstractNumId="23">
     <w:nsid w:val="515209DD"/>
     <w:multiLevelType w:val="hybridMultilevel"/>
     <w:tmpl w:val="6A20EA32"/>
@@ -4746,7 +6409,7 @@
       </w:rPr>
     </w:lvl>
   </w:abstractNum>
-  <w:abstractNum w:abstractNumId="23">
+  <w:abstractNum w:abstractNumId="24">
     <w:nsid w:val="554F00B4"/>
     <w:multiLevelType w:val="hybridMultilevel"/>
     <w:tmpl w:val="97F294D8"/>
@@ -4859,7 +6522,7 @@
       </w:rPr>
     </w:lvl>
   </w:abstractNum>
-  <w:abstractNum w:abstractNumId="24">
+  <w:abstractNum w:abstractNumId="25">
     <w:nsid w:val="555F55D1"/>
     <w:multiLevelType w:val="hybridMultilevel"/>
     <w:tmpl w:val="0FA45BDC"/>
@@ -4972,7 +6635,7 @@
       </w:rPr>
     </w:lvl>
   </w:abstractNum>
-  <w:abstractNum w:abstractNumId="25">
+  <w:abstractNum w:abstractNumId="26">
     <w:nsid w:val="5ACF1053"/>
     <w:multiLevelType w:val="hybridMultilevel"/>
     <w:tmpl w:val="C1706484"/>
@@ -5085,7 +6748,7 @@
       </w:rPr>
     </w:lvl>
   </w:abstractNum>
-  <w:abstractNum w:abstractNumId="26">
+  <w:abstractNum w:abstractNumId="27">
     <w:nsid w:val="6C234849"/>
     <w:multiLevelType w:val="hybridMultilevel"/>
     <w:tmpl w:val="C17087EE"/>
@@ -5198,7 +6861,7 @@
       </w:rPr>
     </w:lvl>
   </w:abstractNum>
-  <w:abstractNum w:abstractNumId="27">
+  <w:abstractNum w:abstractNumId="28">
     <w:nsid w:val="73222B0D"/>
     <w:multiLevelType w:val="hybridMultilevel"/>
     <w:tmpl w:val="856CE2DC"/>
@@ -5311,7 +6974,7 @@
       </w:rPr>
     </w:lvl>
   </w:abstractNum>
-  <w:abstractNum w:abstractNumId="28">
+  <w:abstractNum w:abstractNumId="29">
     <w:nsid w:val="739F592D"/>
     <w:multiLevelType w:val="hybridMultilevel"/>
     <w:tmpl w:val="C1C63AEC"/>
@@ -5424,7 +7087,7 @@
       </w:rPr>
     </w:lvl>
   </w:abstractNum>
-  <w:abstractNum w:abstractNumId="29">
+  <w:abstractNum w:abstractNumId="30">
     <w:nsid w:val="74E83F5A"/>
     <w:multiLevelType w:val="hybridMultilevel"/>
     <w:tmpl w:val="3AD67A54"/>
@@ -5537,7 +7200,119 @@
       </w:rPr>
     </w:lvl>
   </w:abstractNum>
-  <w:abstractNum w:abstractNumId="30">
+  <w:abstractNum w:abstractNumId="31">
+    <w:nsid w:val="76795B96"/>
+    <w:multiLevelType w:val="hybridMultilevel"/>
+    <w:tmpl w:val="1F3A521A"/>
+    <w:lvl w:ilvl="0" w:tplc="208E4630">
+      <w:numFmt w:val="bullet"/>
+      <w:lvlText w:val="-"/>
+      <w:lvlJc w:val="left"/>
+      <w:pPr>
+        <w:ind w:left="720" w:hanging="360"/>
+      </w:pPr>
+      <w:rPr>
+        <w:rFonts w:ascii="Calibri" w:eastAsia="Times New Roman" w:hAnsi="Calibri" w:cstheme="minorHAnsi" w:hint="default"/>
+      </w:rPr>
+    </w:lvl>
+    <w:lvl w:ilvl="1" w:tplc="04090003" w:tentative="1">
+      <w:start w:val="1"/>
+      <w:numFmt w:val="bullet"/>
+      <w:lvlText w:val="o"/>
+      <w:lvlJc w:val="left"/>
+      <w:pPr>
+        <w:ind w:left="1440" w:hanging="360"/>
+      </w:pPr>
+      <w:rPr>
+        <w:rFonts w:ascii="Courier New" w:hAnsi="Courier New" w:cs="Courier New" w:hint="default"/>
+      </w:rPr>
+    </w:lvl>
+    <w:lvl w:ilvl="2" w:tplc="04090005" w:tentative="1">
+      <w:start w:val="1"/>
+      <w:numFmt w:val="bullet"/>
+      <w:lvlText w:val=""/>
+      <w:lvlJc w:val="left"/>
+      <w:pPr>
+        <w:ind w:left="2160" w:hanging="360"/>
+      </w:pPr>
+      <w:rPr>
+        <w:rFonts w:ascii="Wingdings" w:hAnsi="Wingdings" w:hint="default"/>
+      </w:rPr>
+    </w:lvl>
+    <w:lvl w:ilvl="3" w:tplc="04090001" w:tentative="1">
+      <w:start w:val="1"/>
+      <w:numFmt w:val="bullet"/>
+      <w:lvlText w:val=""/>
+      <w:lvlJc w:val="left"/>
+      <w:pPr>
+        <w:ind w:left="2880" w:hanging="360"/>
+      </w:pPr>
+      <w:rPr>
+        <w:rFonts w:ascii="Symbol" w:hAnsi="Symbol" w:hint="default"/>
+      </w:rPr>
+    </w:lvl>
+    <w:lvl w:ilvl="4" w:tplc="04090003" w:tentative="1">
+      <w:start w:val="1"/>
+      <w:numFmt w:val="bullet"/>
+      <w:lvlText w:val="o"/>
+      <w:lvlJc w:val="left"/>
+      <w:pPr>
+        <w:ind w:left="3600" w:hanging="360"/>
+      </w:pPr>
+      <w:rPr>
+        <w:rFonts w:ascii="Courier New" w:hAnsi="Courier New" w:cs="Courier New" w:hint="default"/>
+      </w:rPr>
+    </w:lvl>
+    <w:lvl w:ilvl="5" w:tplc="04090005" w:tentative="1">
+      <w:start w:val="1"/>
+      <w:numFmt w:val="bullet"/>
+      <w:lvlText w:val=""/>
+      <w:lvlJc w:val="left"/>
+      <w:pPr>
+        <w:ind w:left="4320" w:hanging="360"/>
+      </w:pPr>
+      <w:rPr>
+        <w:rFonts w:ascii="Wingdings" w:hAnsi="Wingdings" w:hint="default"/>
+      </w:rPr>
+    </w:lvl>
+    <w:lvl w:ilvl="6" w:tplc="04090001" w:tentative="1">
+      <w:start w:val="1"/>
+      <w:numFmt w:val="bullet"/>
+      <w:lvlText w:val=""/>
+      <w:lvlJc w:val="left"/>
+      <w:pPr>
+        <w:ind w:left="5040" w:hanging="360"/>
+      </w:pPr>
+      <w:rPr>
+        <w:rFonts w:ascii="Symbol" w:hAnsi="Symbol" w:hint="default"/>
+      </w:rPr>
+    </w:lvl>
+    <w:lvl w:ilvl="7" w:tplc="04090003" w:tentative="1">
+      <w:start w:val="1"/>
+      <w:numFmt w:val="bullet"/>
+      <w:lvlText w:val="o"/>
+      <w:lvlJc w:val="left"/>
+      <w:pPr>
+        <w:ind w:left="5760" w:hanging="360"/>
+      </w:pPr>
+      <w:rPr>
+        <w:rFonts w:ascii="Courier New" w:hAnsi="Courier New" w:cs="Courier New" w:hint="default"/>
+      </w:rPr>
+    </w:lvl>
+    <w:lvl w:ilvl="8" w:tplc="04090005" w:tentative="1">
+      <w:start w:val="1"/>
+      <w:numFmt w:val="bullet"/>
+      <w:lvlText w:val=""/>
+      <w:lvlJc w:val="left"/>
+      <w:pPr>
+        <w:ind w:left="6480" w:hanging="360"/>
+      </w:pPr>
+      <w:rPr>
+        <w:rFonts w:ascii="Wingdings" w:hAnsi="Wingdings" w:hint="default"/>
+      </w:rPr>
+    </w:lvl>
+  </w:abstractNum>
+  <w:abstractNum w:abstractNumId="32">
     <w:nsid w:val="76F30B22"/>
     <w:multiLevelType w:val="hybridMultilevel"/>
     <w:tmpl w:val="A60A3D88"/>
@@ -5650,7 +7425,7 @@
       </w:rPr>
     </w:lvl>
   </w:abstractNum>
-  <w:abstractNum w:abstractNumId="31">
+  <w:abstractNum w:abstractNumId="33">
     <w:nsid w:val="77F7204D"/>
     <w:multiLevelType w:val="hybridMultilevel"/>
     <w:tmpl w:val="B6BE1718"/>
@@ -5763,7 +7538,7 @@
       </w:rPr>
     </w:lvl>
   </w:abstractNum>
-  <w:abstractNum w:abstractNumId="32">
+  <w:abstractNum w:abstractNumId="34">
     <w:nsid w:val="79B15B80"/>
     <w:multiLevelType w:val="hybridMultilevel"/>
     <w:tmpl w:val="085AB436"/>
@@ -5892,25 +7667,25 @@
     <w:abstractNumId w:val="3"/>
   </w:num>
   <w:num w:numId="6">
-    <w:abstractNumId w:val="28"/>
+    <w:abstractNumId w:val="29"/>
   </w:num>
   <w:num w:numId="7">
     <w:abstractNumId w:val="11"/>
   </w:num>
   <w:num w:numId="8">
-    <w:abstractNumId w:val="17"/>
+    <w:abstractNumId w:val="18"/>
   </w:num>
   <w:num w:numId="9">
-    <w:abstractNumId w:val="26"/>
+    <w:abstractNumId w:val="27"/>
   </w:num>
   <w:num w:numId="10">
-    <w:abstractNumId w:val="30"/>
+    <w:abstractNumId w:val="32"/>
   </w:num>
   <w:num w:numId="11">
-    <w:abstractNumId w:val="20"/>
+    <w:abstractNumId w:val="21"/>
   </w:num>
   <w:num w:numId="12">
-    <w:abstractNumId w:val="19"/>
+    <w:abstractNumId w:val="20"/>
   </w:num>
   <w:num w:numId="13">
     <w:abstractNumId w:val="4"/>
@@ -5925,28 +7700,28 @@
     <w:abstractNumId w:val="9"/>
   </w:num>
   <w:num w:numId="17">
+    <w:abstractNumId w:val="24"/>
+  </w:num>
+  <w:num w:numId="18">
+    <w:abstractNumId w:val="30"/>
+  </w:num>
+  <w:num w:numId="19">
     <w:abstractNumId w:val="23"/>
   </w:num>
-  <w:num w:numId="18">
-    <w:abstractNumId w:val="29"/>
-  </w:num>
-  <w:num w:numId="19">
-    <w:abstractNumId w:val="22"/>
-  </w:num>
   <w:num w:numId="20">
-    <w:abstractNumId w:val="32"/>
+    <w:abstractNumId w:val="34"/>
   </w:num>
   <w:num w:numId="21">
-    <w:abstractNumId w:val="31"/>
+    <w:abstractNumId w:val="33"/>
   </w:num>
   <w:num w:numId="22">
-    <w:abstractNumId w:val="25"/>
+    <w:abstractNumId w:val="26"/>
   </w:num>
   <w:num w:numId="23">
     <w:abstractNumId w:val="2"/>
   </w:num>
   <w:num w:numId="24">
-    <w:abstractNumId w:val="27"/>
+    <w:abstractNumId w:val="28"/>
   </w:num>
   <w:num w:numId="25">
     <w:abstractNumId w:val="14"/>
@@ -5955,13 +7730,13 @@
     <w:abstractNumId w:val="0"/>
   </w:num>
   <w:num w:numId="27">
-    <w:abstractNumId w:val="24"/>
+    <w:abstractNumId w:val="25"/>
   </w:num>
   <w:num w:numId="28">
-    <w:abstractNumId w:val="18"/>
+    <w:abstractNumId w:val="19"/>
   </w:num>
   <w:num w:numId="29">
-    <w:abstractNumId w:val="21"/>
+    <w:abstractNumId w:val="22"/>
   </w:num>
   <w:num w:numId="30">
     <w:abstractNumId w:val="13"/>
@@ -5973,7 +7748,13 @@
     <w:abstractNumId w:val="8"/>
   </w:num>
   <w:num w:numId="33">
+    <w:abstractNumId w:val="17"/>
+  </w:num>
+  <w:num w:numId="34">
     <w:abstractNumId w:val="16"/>
+  </w:num>
+  <w:num w:numId="35">
+    <w:abstractNumId w:val="31"/>
   </w:num>
 </w:numbering>
 </file>
@@ -6376,6 +8157,110 @@
       <w:szCs w:val="20"/>
     </w:rPr>
   </w:style>
+  <w:style w:type="table" w:customStyle="1" w:styleId="LightList-Accent11">
+    <w:name w:val="Light List - Accent 11"/>
+    <w:basedOn w:val="TableNormal"/>
+    <w:uiPriority w:val="61"/>
+    <w:rsid w:val="00145046"/>
+    <w:pPr>
+      <w:spacing w:after="0" w:line="240" w:lineRule="auto"/>
+    </w:pPr>
+    <w:tblPr>
+      <w:tblStyleRowBandSize w:val="1"/>
+      <w:tblStyleColBandSize w:val="1"/>
+      <w:tblInd w:w="0" w:type="dxa"/>
+      <w:tblBorders>
+        <w:top w:val="single" w:sz="8" w:space="0" w:color="5B9BD5" w:themeColor="accent1"/>
+        <w:left w:val="single" w:sz="8" w:space="0" w:color="5B9BD5" w:themeColor="accent1"/>
+        <w:bottom w:val="single" w:sz="8" w:space="0" w:color="5B9BD5" w:themeColor="accent1"/>
+        <w:right w:val="single" w:sz="8" w:space="0" w:color="5B9BD5" w:themeColor="accent1"/>
+      </w:tblBorders>
+      <w:tblCellMar>
+        <w:top w:w="0" w:type="dxa"/>
+        <w:left w:w="108" w:type="dxa"/>
+        <w:bottom w:w="0" w:type="dxa"/>
+        <w:right w:w="108" w:type="dxa"/>
+      </w:tblCellMar>
+    </w:tblPr>
+    <w:tblStylePr w:type="firstRow">
+      <w:pPr>
+        <w:spacing w:before="0" w:after="0" w:line="240" w:lineRule="auto"/>
+      </w:pPr>
+      <w:rPr>
+        <w:b/>
+        <w:bCs/>
+        <w:color w:val="FFFFFF" w:themeColor="background1"/>
+      </w:rPr>
+      <w:tblPr/>
+      <w:tcPr>
+        <w:shd w:val="clear" w:color="auto" w:fill="5B9BD5" w:themeFill="accent1"/>
+      </w:tcPr>
+    </w:tblStylePr>
+    <w:tblStylePr w:type="lastRow">
+      <w:pPr>
+        <w:spacing w:before="0" w:after="0" w:line="240" w:lineRule="auto"/>
+      </w:pPr>
+      <w:rPr>
+        <w:b/>
+        <w:bCs/>
+      </w:rPr>
+      <w:tblPr/>
+      <w:tcPr>
+        <w:tcBorders>
+          <w:top w:val="double" w:sz="6" w:space="0" w:color="5B9BD5" w:themeColor="accent1"/>
+          <w:left w:val="single" w:sz="8" w:space="0" w:color="5B9BD5" w:themeColor="accent1"/>
+          <w:bottom w:val="single" w:sz="8" w:space="0" w:color="5B9BD5" w:themeColor="accent1"/>
+          <w:right w:val="single" w:sz="8" w:space="0" w:color="5B9BD5" w:themeColor="accent1"/>
+        </w:tcBorders>
+      </w:tcPr>
+    </w:tblStylePr>
+    <w:tblStylePr w:type="firstCol">
+      <w:rPr>
+        <w:b/>
+        <w:bCs/>
+      </w:rPr>
+    </w:tblStylePr>
+    <w:tblStylePr w:type="lastCol">
+      <w:rPr>
+        <w:b/>
+        <w:bCs/>
+      </w:rPr>
+    </w:tblStylePr>
+    <w:tblStylePr w:type="band1Vert">
+      <w:tblPr/>
+      <w:tcPr>
+        <w:tcBorders>
+          <w:top w:val="single" w:sz="8" w:space="0" w:color="5B9BD5" w:themeColor="accent1"/>
+          <w:left w:val="single" w:sz="8" w:space="0" w:color="5B9BD5" w:themeColor="accent1"/>
+          <w:bottom w:val="single" w:sz="8" w:space="0" w:color="5B9BD5" w:themeColor="accent1"/>
+          <w:right w:val="single" w:sz="8" w:space="0" w:color="5B9BD5" w:themeColor="accent1"/>
+        </w:tcBorders>
+      </w:tcPr>
+    </w:tblStylePr>
+    <w:tblStylePr w:type="band1Horz">
+      <w:tblPr/>
+      <w:tcPr>
+        <w:tcBorders>
+          <w:top w:val="single" w:sz="8" w:space="0" w:color="5B9BD5" w:themeColor="accent1"/>
+          <w:left w:val="single" w:sz="8" w:space="0" w:color="5B9BD5" w:themeColor="accent1"/>
+          <w:bottom w:val="single" w:sz="8" w:space="0" w:color="5B9BD5" w:themeColor="accent1"/>
+          <w:right w:val="single" w:sz="8" w:space="0" w:color="5B9BD5" w:themeColor="accent1"/>
+        </w:tcBorders>
+      </w:tcPr>
+    </w:tblStylePr>
+  </w:style>
+  <w:style w:type="character" w:styleId="FollowedHyperlink">
+    <w:name w:val="FollowedHyperlink"/>
+    <w:basedOn w:val="DefaultParagraphFont"/>
+    <w:uiPriority w:val="99"/>
+    <w:semiHidden/>
+    <w:unhideWhenUsed/>
+    <w:rsid w:val="00EF1F5A"/>
+    <w:rPr>
+      <w:color w:val="954F72" w:themeColor="followedHyperlink"/>
+      <w:u w:val="single"/>
+    </w:rPr>
+  </w:style>
 </w:styles>
 </file>
 
@@ -6634,7 +8519,7 @@
   <a:extraClrSchemeLst/>
   <a:extLst>
     <a:ext uri="{05A4C25C-085E-4340-85A3-A5531E510DB2}">
-      <thm15:themeFamily xmlns:thm15="http://schemas.microsoft.com/office/thememl/2012/main" xmlns="" name="Office Theme" id="{62F939B6-93AF-4DB8-9C6B-D6C7DFDC589F}" vid="{4A3C46E8-61CC-4603-A589-7422A47A8E4A}"/>
+      <thm15:themeFamily xmlns="" xmlns:thm15="http://schemas.microsoft.com/office/thememl/2012/main" name="Office Theme" id="{62F939B6-93AF-4DB8-9C6B-D6C7DFDC589F}" vid="{4A3C46E8-61CC-4603-A589-7422A47A8E4A}"/>
     </a:ext>
   </a:extLst>
 </a:theme>

</xml_diff>